<commit_message>
#16 Primera versión del doc de Requisitos
</commit_message>
<xml_diff>
--- a/Source/Plan_De_Proyecto/Documento_de_Requisitos.CIT@MEDICA.03-10-2022.v0.2.docx
+++ b/Source/Plan_De_Proyecto/Documento_de_Requisitos.CIT@MEDICA.03-10-2022.v0.2.docx
@@ -39,7 +39,7 @@
             <v:path o:extrusionok="f" gradientshapeok="t" o:connecttype="rect"/>
             <o:lock v:ext="edit" aspectratio="t"/>
           </v:shapetype>
-          <v:shape id="Picture 656111917" o:spid="_x0000_i1025" type="#_x0000_t75" style="width:436.2pt;height:436.2pt;visibility:visible;mso-wrap-style:square">
+          <v:shape id="Picture 656111917" o:spid="_x0000_i1025" type="#_x0000_t75" style="width:436.5pt;height:436.5pt;visibility:visible;mso-wrap-style:square">
             <v:imagedata r:id="rId11" o:title=""/>
             <o:lock v:ext="edit" aspectratio="f"/>
           </v:shape>
@@ -939,7 +939,7 @@
               <w:rPr>
                 <w:rStyle w:val="SubtleEmphasis"/>
               </w:rPr>
-              <w:t>Formateado del documento</w:t>
+              <w:t>Ordenación de las tablas del documento.</w:t>
             </w:r>
           </w:p>
         </w:tc>
@@ -971,6 +971,13 @@
                 <w:bCs/>
               </w:rPr>
             </w:pPr>
+            <w:r>
+              <w:rPr>
+                <w:b/>
+                <w:bCs/>
+              </w:rPr>
+              <w:t>V0.3</w:t>
+            </w:r>
           </w:p>
         </w:tc>
         <w:tc>
@@ -978,7 +985,11 @@
             <w:tcW w:w="3144" w:type="dxa"/>
             <w:shd w:val="clear" w:color="auto" w:fill="EDEDED"/>
           </w:tcPr>
-          <w:p/>
+          <w:p>
+            <w:r>
+              <w:t>Diego Jesús Díaz López</w:t>
+            </w:r>
+          </w:p>
         </w:tc>
         <w:tc>
           <w:tcPr>
@@ -992,6 +1003,24 @@
                 <w:rStyle w:val="SubtleEmphasis"/>
               </w:rPr>
             </w:pPr>
+            <w:r>
+              <w:rPr>
+                <w:rStyle w:val="SubtleEmphasis"/>
+              </w:rPr>
+              <w:t xml:space="preserve">Cambio de </w:t>
+            </w:r>
+            <w:r>
+              <w:rPr>
+                <w:rStyle w:val="SubtleEmphasis"/>
+              </w:rPr>
+              <w:t xml:space="preserve">algunos de </w:t>
+            </w:r>
+            <w:r>
+              <w:rPr>
+                <w:rStyle w:val="SubtleEmphasis"/>
+              </w:rPr>
+              <w:t>los títulos de los requisitos según el Plan</w:t>
+            </w:r>
           </w:p>
         </w:tc>
         <w:tc>
@@ -999,7 +1028,11 @@
             <w:tcW w:w="1431" w:type="dxa"/>
             <w:shd w:val="clear" w:color="auto" w:fill="EDEDED"/>
           </w:tcPr>
-          <w:p/>
+          <w:p>
+            <w:r>
+              <w:t>18/10/2022</w:t>
+            </w:r>
+          </w:p>
         </w:tc>
       </w:tr>
       <w:tr>
@@ -1086,12 +1119,13 @@
       <w:tr>
         <w:tc>
           <w:tcPr>
-            <w:tcW w:w="4247" w:type="dxa"/>
+            <w:tcW w:w="9039" w:type="dxa"/>
+            <w:gridSpan w:val="2"/>
             <w:tcBorders>
               <w:top w:val="single" w:sz="4" w:space="0" w:color="4472C4"/>
               <w:left w:val="single" w:sz="4" w:space="0" w:color="4472C4"/>
               <w:bottom w:val="single" w:sz="4" w:space="0" w:color="4472C4"/>
-              <w:right w:val="nil"/>
+              <w:right w:val="single" w:sz="4" w:space="0" w:color="4472C4"/>
             </w:tcBorders>
             <w:shd w:val="clear" w:color="auto" w:fill="4472C4"/>
           </w:tcPr>
@@ -1113,27 +1147,12 @@
                 <w:b/>
                 <w:bCs/>
                 <w:color w:val="FFFFFF"/>
-                <w:sz w:val="22"/>
-                <w:szCs w:val="22"/>
-              </w:rPr>
-              <w:t>REQUISITO A01</w:t>
-            </w:r>
-          </w:p>
-        </w:tc>
-        <w:tc>
-          <w:tcPr>
-            <w:tcW w:w="4792" w:type="dxa"/>
-            <w:tcBorders>
-              <w:top w:val="single" w:sz="4" w:space="0" w:color="4472C4"/>
-              <w:left w:val="nil"/>
-              <w:bottom w:val="single" w:sz="4" w:space="0" w:color="4472C4"/>
-              <w:right w:val="single" w:sz="4" w:space="0" w:color="4472C4"/>
-            </w:tcBorders>
-            <w:shd w:val="clear" w:color="auto" w:fill="4472C4"/>
-          </w:tcPr>
-          <w:p>
-            <w:pPr>
-              <w:spacing w:after="0" w:line="240" w:lineRule="auto"/>
+                <w:sz w:val="28"/>
+                <w:szCs w:val="28"/>
+              </w:rPr>
+              <w:t>Task-</w:t>
+            </w:r>
+            <w:r>
               <w:rPr>
                 <w:rFonts w:ascii="Calibri" w:hAnsi="Calibri"/>
                 <w:b/>
@@ -1142,7 +1161,96 @@
                 <w:sz w:val="28"/>
                 <w:szCs w:val="28"/>
               </w:rPr>
-            </w:pPr>
+              <w:t>A0</w:t>
+            </w:r>
+            <w:r>
+              <w:rPr>
+                <w:rFonts w:ascii="Calibri" w:hAnsi="Calibri"/>
+                <w:b/>
+                <w:bCs/>
+                <w:color w:val="FFFFFF"/>
+                <w:sz w:val="28"/>
+                <w:szCs w:val="28"/>
+              </w:rPr>
+              <w:t>1</w:t>
+            </w:r>
+            <w:r>
+              <w:rPr>
+                <w:rFonts w:ascii="Calibri" w:hAnsi="Calibri"/>
+                <w:b/>
+                <w:bCs/>
+                <w:color w:val="FFFFFF"/>
+                <w:sz w:val="28"/>
+                <w:szCs w:val="28"/>
+              </w:rPr>
+              <w:t>-v</w:t>
+            </w:r>
+            <w:r>
+              <w:rPr>
+                <w:rFonts w:ascii="Calibri" w:hAnsi="Calibri"/>
+                <w:b/>
+                <w:bCs/>
+                <w:color w:val="FFFFFF"/>
+                <w:sz w:val="28"/>
+                <w:szCs w:val="28"/>
+              </w:rPr>
+              <w:t>1</w:t>
+            </w:r>
+            <w:r>
+              <w:rPr>
+                <w:rFonts w:ascii="Calibri" w:hAnsi="Calibri"/>
+                <w:b/>
+                <w:bCs/>
+                <w:color w:val="FFFFFF"/>
+                <w:sz w:val="28"/>
+                <w:szCs w:val="28"/>
+              </w:rPr>
+              <w:t>.</w:t>
+            </w:r>
+            <w:r>
+              <w:rPr>
+                <w:rFonts w:ascii="Calibri" w:hAnsi="Calibri"/>
+                <w:b/>
+                <w:bCs/>
+                <w:color w:val="FFFFFF"/>
+                <w:sz w:val="28"/>
+                <w:szCs w:val="28"/>
+              </w:rPr>
+              <w:t>0</w:t>
+            </w:r>
+            <w:r>
+              <w:rPr>
+                <w:rFonts w:ascii="Calibri" w:hAnsi="Calibri"/>
+                <w:b/>
+                <w:bCs/>
+                <w:color w:val="FFFFFF"/>
+                <w:sz w:val="28"/>
+                <w:szCs w:val="28"/>
+              </w:rPr>
+              <w:t xml:space="preserve">: </w:t>
+            </w:r>
+            <w:r>
+              <w:rPr>
+                <w:rFonts w:ascii="Calibri" w:hAnsi="Calibri"/>
+                <w:b/>
+                <w:bCs/>
+                <w:color w:val="FFFFFF"/>
+                <w:sz w:val="28"/>
+                <w:szCs w:val="28"/>
+              </w:rPr>
+              <w:t>Visibilidad d</w:t>
+            </w:r>
+            <w:r>
+              <w:rPr>
+                <w:rFonts w:ascii="Calibri" w:hAnsi="Calibri"/>
+                <w:b/>
+                <w:bCs/>
+                <w:color w:val="FFFFFF"/>
+                <w:sz w:val="28"/>
+                <w:szCs w:val="28"/>
+              </w:rPr>
+              <w:t>e la Cesta</w:t>
+            </w:r>
           </w:p>
         </w:tc>
       </w:tr>
@@ -1171,7 +1279,7 @@
                 <w:sz w:val="22"/>
                 <w:szCs w:val="22"/>
               </w:rPr>
-              <w:t>Título</w:t>
+              <w:t>Descripción</w:t>
             </w:r>
           </w:p>
         </w:tc>
@@ -1391,12 +1499,13 @@
       <w:tr>
         <w:tc>
           <w:tcPr>
-            <w:tcW w:w="4247" w:type="dxa"/>
+            <w:tcW w:w="9039" w:type="dxa"/>
+            <w:gridSpan w:val="2"/>
             <w:tcBorders>
               <w:top w:val="single" w:sz="4" w:space="0" w:color="4472C4"/>
               <w:left w:val="single" w:sz="4" w:space="0" w:color="4472C4"/>
               <w:bottom w:val="single" w:sz="4" w:space="0" w:color="4472C4"/>
-              <w:right w:val="nil"/>
+              <w:right w:val="single" w:sz="4" w:space="0" w:color="4472C4"/>
             </w:tcBorders>
             <w:shd w:val="clear" w:color="auto" w:fill="4472C4"/>
           </w:tcPr>
@@ -1418,27 +1527,12 @@
                 <w:b/>
                 <w:bCs/>
                 <w:color w:val="FFFFFF"/>
-                <w:sz w:val="22"/>
-                <w:szCs w:val="22"/>
-              </w:rPr>
-              <w:t>REQUISITO A02</w:t>
-            </w:r>
-          </w:p>
-        </w:tc>
-        <w:tc>
-          <w:tcPr>
-            <w:tcW w:w="4792" w:type="dxa"/>
-            <w:tcBorders>
-              <w:top w:val="single" w:sz="4" w:space="0" w:color="4472C4"/>
-              <w:left w:val="nil"/>
-              <w:bottom w:val="single" w:sz="4" w:space="0" w:color="4472C4"/>
-              <w:right w:val="single" w:sz="4" w:space="0" w:color="4472C4"/>
-            </w:tcBorders>
-            <w:shd w:val="clear" w:color="auto" w:fill="4472C4"/>
-          </w:tcPr>
-          <w:p>
-            <w:pPr>
-              <w:spacing w:after="0" w:line="240" w:lineRule="auto"/>
+                <w:sz w:val="28"/>
+                <w:szCs w:val="28"/>
+              </w:rPr>
+              <w:t>Task-A0</w:t>
+            </w:r>
+            <w:r>
               <w:rPr>
                 <w:rFonts w:ascii="Calibri" w:hAnsi="Calibri"/>
                 <w:b/>
@@ -1447,7 +1541,30 @@
                 <w:sz w:val="28"/>
                 <w:szCs w:val="28"/>
               </w:rPr>
-            </w:pPr>
+              <w:t>2</w:t>
+            </w:r>
+            <w:r>
+              <w:rPr>
+                <w:rFonts w:ascii="Calibri" w:hAnsi="Calibri"/>
+                <w:b/>
+                <w:bCs/>
+                <w:color w:val="FFFFFF"/>
+                <w:sz w:val="28"/>
+                <w:szCs w:val="28"/>
+              </w:rPr>
+              <w:t>-v1.0:</w:t>
+            </w:r>
+            <w:r>
+              <w:rPr>
+                <w:rFonts w:ascii="Calibri" w:hAnsi="Calibri"/>
+                <w:b/>
+                <w:bCs/>
+                <w:color w:val="FFFFFF"/>
+                <w:sz w:val="28"/>
+                <w:szCs w:val="28"/>
+              </w:rPr>
+              <w:t xml:space="preserve"> Añadir o quitar citas a la cesta</w:t>
+            </w:r>
           </w:p>
         </w:tc>
       </w:tr>
@@ -1476,7 +1593,7 @@
                 <w:sz w:val="22"/>
                 <w:szCs w:val="22"/>
               </w:rPr>
-              <w:t>Título</w:t>
+              <w:t>Descripción</w:t>
             </w:r>
           </w:p>
         </w:tc>
@@ -1501,7 +1618,7 @@
                 <w:sz w:val="22"/>
                 <w:szCs w:val="22"/>
               </w:rPr>
-              <w:t>La cesta de la compra dispondrá de un mecanismo simple para que el usuario pueda ampliar o reducir el número de citas de los productos del pedido.</w:t>
+              <w:t>La cesta de la compra dispondrá de un mecanismo simple para que el usuario pueda ampliar o reducir el número de citas.</w:t>
             </w:r>
           </w:p>
         </w:tc>
@@ -1694,12 +1811,13 @@
       <w:tr>
         <w:tc>
           <w:tcPr>
-            <w:tcW w:w="4247" w:type="dxa"/>
+            <w:tcW w:w="9039" w:type="dxa"/>
+            <w:gridSpan w:val="2"/>
             <w:tcBorders>
               <w:top w:val="single" w:sz="4" w:space="0" w:color="4472C4"/>
               <w:left w:val="single" w:sz="4" w:space="0" w:color="4472C4"/>
               <w:bottom w:val="single" w:sz="4" w:space="0" w:color="4472C4"/>
-              <w:right w:val="nil"/>
+              <w:right w:val="single" w:sz="4" w:space="0" w:color="4472C4"/>
             </w:tcBorders>
             <w:shd w:val="clear" w:color="auto" w:fill="4472C4"/>
           </w:tcPr>
@@ -1721,27 +1839,12 @@
                 <w:b/>
                 <w:bCs/>
                 <w:color w:val="FFFFFF"/>
-                <w:sz w:val="22"/>
-                <w:szCs w:val="22"/>
-              </w:rPr>
-              <w:t>REQUISITO A03</w:t>
-            </w:r>
-          </w:p>
-        </w:tc>
-        <w:tc>
-          <w:tcPr>
-            <w:tcW w:w="4792" w:type="dxa"/>
-            <w:tcBorders>
-              <w:top w:val="single" w:sz="4" w:space="0" w:color="4472C4"/>
-              <w:left w:val="nil"/>
-              <w:bottom w:val="single" w:sz="4" w:space="0" w:color="4472C4"/>
-              <w:right w:val="single" w:sz="4" w:space="0" w:color="4472C4"/>
-            </w:tcBorders>
-            <w:shd w:val="clear" w:color="auto" w:fill="4472C4"/>
-          </w:tcPr>
-          <w:p>
-            <w:pPr>
-              <w:spacing w:after="0" w:line="240" w:lineRule="auto"/>
+                <w:sz w:val="28"/>
+                <w:szCs w:val="28"/>
+              </w:rPr>
+              <w:t>Task-A0</w:t>
+            </w:r>
+            <w:r>
               <w:rPr>
                 <w:rFonts w:ascii="Calibri" w:hAnsi="Calibri"/>
                 <w:b/>
@@ -1750,7 +1853,30 @@
                 <w:sz w:val="28"/>
                 <w:szCs w:val="28"/>
               </w:rPr>
-            </w:pPr>
+              <w:t>3</w:t>
+            </w:r>
+            <w:r>
+              <w:rPr>
+                <w:rFonts w:ascii="Calibri" w:hAnsi="Calibri"/>
+                <w:b/>
+                <w:bCs/>
+                <w:color w:val="FFFFFF"/>
+                <w:sz w:val="28"/>
+                <w:szCs w:val="28"/>
+              </w:rPr>
+              <w:t xml:space="preserve">-v1.0: </w:t>
+            </w:r>
+            <w:r>
+              <w:rPr>
+                <w:rFonts w:ascii="Calibri" w:hAnsi="Calibri"/>
+                <w:b/>
+                <w:bCs/>
+                <w:color w:val="FFFFFF"/>
+                <w:sz w:val="28"/>
+                <w:szCs w:val="28"/>
+              </w:rPr>
+              <w:t>Imágenes de Calidad</w:t>
+            </w:r>
           </w:p>
         </w:tc>
       </w:tr>
@@ -1779,7 +1905,7 @@
                 <w:sz w:val="22"/>
                 <w:szCs w:val="22"/>
               </w:rPr>
-              <w:t>Título</w:t>
+              <w:t>Descripción</w:t>
             </w:r>
           </w:p>
         </w:tc>
@@ -1987,12 +2113,13 @@
       <w:tr>
         <w:tc>
           <w:tcPr>
-            <w:tcW w:w="4247" w:type="dxa"/>
+            <w:tcW w:w="9039" w:type="dxa"/>
+            <w:gridSpan w:val="2"/>
             <w:tcBorders>
               <w:top w:val="single" w:sz="4" w:space="0" w:color="4472C4"/>
               <w:left w:val="single" w:sz="4" w:space="0" w:color="4472C4"/>
               <w:bottom w:val="single" w:sz="4" w:space="0" w:color="4472C4"/>
-              <w:right w:val="nil"/>
+              <w:right w:val="single" w:sz="4" w:space="0" w:color="4472C4"/>
             </w:tcBorders>
             <w:shd w:val="clear" w:color="auto" w:fill="4472C4"/>
           </w:tcPr>
@@ -2014,27 +2141,12 @@
                 <w:b/>
                 <w:bCs/>
                 <w:color w:val="FFFFFF"/>
-                <w:sz w:val="22"/>
-                <w:szCs w:val="22"/>
-              </w:rPr>
-              <w:t>REQUISITO A04</w:t>
-            </w:r>
-          </w:p>
-        </w:tc>
-        <w:tc>
-          <w:tcPr>
-            <w:tcW w:w="4792" w:type="dxa"/>
-            <w:tcBorders>
-              <w:top w:val="single" w:sz="4" w:space="0" w:color="4472C4"/>
-              <w:left w:val="nil"/>
-              <w:bottom w:val="single" w:sz="4" w:space="0" w:color="4472C4"/>
-              <w:right w:val="single" w:sz="4" w:space="0" w:color="4472C4"/>
-            </w:tcBorders>
-            <w:shd w:val="clear" w:color="auto" w:fill="4472C4"/>
-          </w:tcPr>
-          <w:p>
-            <w:pPr>
-              <w:spacing w:after="0" w:line="240" w:lineRule="auto"/>
+                <w:sz w:val="28"/>
+                <w:szCs w:val="28"/>
+              </w:rPr>
+              <w:t>Task-A0</w:t>
+            </w:r>
+            <w:r>
               <w:rPr>
                 <w:rFonts w:ascii="Calibri" w:hAnsi="Calibri"/>
                 <w:b/>
@@ -2043,7 +2155,41 @@
                 <w:sz w:val="28"/>
                 <w:szCs w:val="28"/>
               </w:rPr>
-            </w:pPr>
+              <w:t>4</w:t>
+            </w:r>
+            <w:r>
+              <w:rPr>
+                <w:rFonts w:ascii="Calibri" w:hAnsi="Calibri"/>
+                <w:b/>
+                <w:bCs/>
+                <w:color w:val="FFFFFF"/>
+                <w:sz w:val="28"/>
+                <w:szCs w:val="28"/>
+              </w:rPr>
+              <w:t>-v1.0:</w:t>
+            </w:r>
+            <w:r>
+              <w:rPr>
+                <w:rFonts w:ascii="Calibri" w:hAnsi="Calibri"/>
+                <w:b/>
+                <w:bCs/>
+                <w:color w:val="FFFFFF"/>
+                <w:sz w:val="28"/>
+                <w:szCs w:val="28"/>
+              </w:rPr>
+              <w:t xml:space="preserve"> Organización d</w:t>
+            </w:r>
+            <w:r>
+              <w:rPr>
+                <w:rFonts w:ascii="Calibri" w:hAnsi="Calibri"/>
+                <w:b/>
+                <w:bCs/>
+                <w:color w:val="FFFFFF"/>
+                <w:sz w:val="28"/>
+                <w:szCs w:val="28"/>
+              </w:rPr>
+              <w:t>e la Web</w:t>
+            </w:r>
           </w:p>
         </w:tc>
       </w:tr>
@@ -2072,7 +2218,7 @@
                 <w:sz w:val="22"/>
                 <w:szCs w:val="22"/>
               </w:rPr>
-              <w:t>Título</w:t>
+              <w:t>Descripción</w:t>
             </w:r>
           </w:p>
         </w:tc>
@@ -2374,7 +2520,7 @@
                 <w:sz w:val="22"/>
                 <w:szCs w:val="22"/>
               </w:rPr>
-              <w:t>Título</w:t>
+              <w:t>Descripción</w:t>
             </w:r>
           </w:p>
         </w:tc>
@@ -2672,7 +2818,7 @@
                 <w:sz w:val="22"/>
                 <w:szCs w:val="22"/>
               </w:rPr>
-              <w:t>Título</w:t>
+              <w:t>Descripción</w:t>
             </w:r>
           </w:p>
         </w:tc>
@@ -2969,7 +3115,7 @@
                 <w:sz w:val="22"/>
                 <w:szCs w:val="22"/>
               </w:rPr>
-              <w:t>Título</w:t>
+              <w:t>Descripción</w:t>
             </w:r>
           </w:p>
         </w:tc>
@@ -2993,21 +3139,7 @@
                 <w:rFonts w:eastAsia="Arial" w:cs="Arial"/>
                 <w:color w:val="000000"/>
               </w:rPr>
-              <w:t xml:space="preserve">El cliente es atendido en </w:t>
-            </w:r>
-            <w:r>
-              <w:rPr>
-                <w:rFonts w:eastAsia="Arial" w:cs="Arial"/>
-                <w:color w:val="000000"/>
-              </w:rPr>
-              <w:t>español</w:t>
-            </w:r>
-            <w:r>
-              <w:rPr>
-                <w:rFonts w:eastAsia="Arial" w:cs="Arial"/>
-                <w:color w:val="000000"/>
-              </w:rPr>
-              <w:t>.</w:t>
+              <w:t>El cliente es atendido en español.</w:t>
             </w:r>
           </w:p>
         </w:tc>
@@ -3281,7 +3413,7 @@
                 <w:sz w:val="22"/>
                 <w:szCs w:val="22"/>
               </w:rPr>
-              <w:t>Título</w:t>
+              <w:t>Descripción</w:t>
             </w:r>
           </w:p>
         </w:tc>
@@ -3578,7 +3710,7 @@
                 <w:sz w:val="22"/>
                 <w:szCs w:val="22"/>
               </w:rPr>
-              <w:t>Título</w:t>
+              <w:t>Descripción</w:t>
             </w:r>
           </w:p>
         </w:tc>
@@ -3878,7 +4010,7 @@
                 <w:sz w:val="22"/>
                 <w:szCs w:val="22"/>
               </w:rPr>
-              <w:t>Título</w:t>
+              <w:t>Descripción</w:t>
             </w:r>
           </w:p>
         </w:tc>
@@ -4175,7 +4307,7 @@
                 <w:sz w:val="22"/>
                 <w:szCs w:val="22"/>
               </w:rPr>
-              <w:t>Título</w:t>
+              <w:t>Descripción</w:t>
             </w:r>
           </w:p>
         </w:tc>
@@ -4473,7 +4605,7 @@
                 <w:sz w:val="22"/>
                 <w:szCs w:val="22"/>
               </w:rPr>
-              <w:t>Título</w:t>
+              <w:t>Descripción</w:t>
             </w:r>
           </w:p>
         </w:tc>
@@ -4771,7 +4903,7 @@
                 <w:sz w:val="22"/>
                 <w:szCs w:val="22"/>
               </w:rPr>
-              <w:t>Título</w:t>
+              <w:t>Descripción</w:t>
             </w:r>
           </w:p>
         </w:tc>
@@ -5069,7 +5201,7 @@
                 <w:sz w:val="22"/>
                 <w:szCs w:val="22"/>
               </w:rPr>
-              <w:t>Título</w:t>
+              <w:t>Descripción</w:t>
             </w:r>
           </w:p>
         </w:tc>
@@ -5372,7 +5504,7 @@
                 <w:sz w:val="22"/>
                 <w:szCs w:val="22"/>
               </w:rPr>
-              <w:t>Título</w:t>
+              <w:t>Descripción</w:t>
             </w:r>
           </w:p>
         </w:tc>
@@ -5670,7 +5802,7 @@
                 <w:sz w:val="22"/>
                 <w:szCs w:val="22"/>
               </w:rPr>
-              <w:t>Título</w:t>
+              <w:t>Descripción</w:t>
             </w:r>
           </w:p>
         </w:tc>
@@ -5968,7 +6100,7 @@
                 <w:sz w:val="22"/>
                 <w:szCs w:val="22"/>
               </w:rPr>
-              <w:t>Título</w:t>
+              <w:t>Descripción</w:t>
             </w:r>
           </w:p>
         </w:tc>
@@ -6266,7 +6398,7 @@
                 <w:sz w:val="22"/>
                 <w:szCs w:val="22"/>
               </w:rPr>
-              <w:t>Título</w:t>
+              <w:t>Descripción</w:t>
             </w:r>
           </w:p>
         </w:tc>
@@ -6569,7 +6701,7 @@
                 <w:sz w:val="22"/>
                 <w:szCs w:val="22"/>
               </w:rPr>
-              <w:t>Título</w:t>
+              <w:t>Descripción</w:t>
             </w:r>
           </w:p>
         </w:tc>
@@ -6867,7 +6999,7 @@
                 <w:sz w:val="22"/>
                 <w:szCs w:val="22"/>
               </w:rPr>
-              <w:t>Título</w:t>
+              <w:t>Descripción</w:t>
             </w:r>
           </w:p>
         </w:tc>
@@ -7165,7 +7297,7 @@
                 <w:sz w:val="22"/>
                 <w:szCs w:val="22"/>
               </w:rPr>
-              <w:t>Título</w:t>
+              <w:t>Descripción</w:t>
             </w:r>
           </w:p>
         </w:tc>
@@ -7463,7 +7595,7 @@
                 <w:sz w:val="22"/>
                 <w:szCs w:val="22"/>
               </w:rPr>
-              <w:t>Título</w:t>
+              <w:t>Descripción</w:t>
             </w:r>
           </w:p>
         </w:tc>
@@ -7766,7 +7898,7 @@
                 <w:sz w:val="22"/>
                 <w:szCs w:val="22"/>
               </w:rPr>
-              <w:t>Título</w:t>
+              <w:t>Descripción</w:t>
             </w:r>
           </w:p>
         </w:tc>
@@ -8064,7 +8196,7 @@
                 <w:sz w:val="22"/>
                 <w:szCs w:val="22"/>
               </w:rPr>
-              <w:t>Título</w:t>
+              <w:t>Descripción</w:t>
             </w:r>
           </w:p>
         </w:tc>
@@ -8362,7 +8494,7 @@
                 <w:sz w:val="22"/>
                 <w:szCs w:val="22"/>
               </w:rPr>
-              <w:t>Título</w:t>
+              <w:t>Descripción</w:t>
             </w:r>
           </w:p>
         </w:tc>
@@ -8660,7 +8792,7 @@
                 <w:sz w:val="22"/>
                 <w:szCs w:val="22"/>
               </w:rPr>
-              <w:t>Título</w:t>
+              <w:t>Descripción</w:t>
             </w:r>
           </w:p>
         </w:tc>
@@ -8958,7 +9090,7 @@
                 <w:sz w:val="22"/>
                 <w:szCs w:val="22"/>
               </w:rPr>
-              <w:t>Título</w:t>
+              <w:t>Descripción</w:t>
             </w:r>
           </w:p>
         </w:tc>
@@ -9261,7 +9393,7 @@
                 <w:sz w:val="22"/>
                 <w:szCs w:val="22"/>
               </w:rPr>
-              <w:t>Título</w:t>
+              <w:t>Descripción</w:t>
             </w:r>
           </w:p>
         </w:tc>
@@ -9559,7 +9691,7 @@
                 <w:sz w:val="22"/>
                 <w:szCs w:val="22"/>
               </w:rPr>
-              <w:t>Título</w:t>
+              <w:t>Descripción</w:t>
             </w:r>
           </w:p>
         </w:tc>
@@ -9583,8 +9715,17 @@
                 <w:rFonts w:eastAsia="Arial" w:cs="Arial"/>
                 <w:color w:val="000000"/>
               </w:rPr>
-              <w:t>Métodos de pago: Contrareembolso</w:t>
-            </w:r>
+              <w:t xml:space="preserve">Métodos de pago: </w:t>
+            </w:r>
+            <w:proofErr w:type="spellStart"/>
+            <w:r>
+              <w:rPr>
+                <w:rFonts w:eastAsia="Arial" w:cs="Arial"/>
+                <w:color w:val="000000"/>
+              </w:rPr>
+              <w:t>Contrareembolso</w:t>
+            </w:r>
+            <w:proofErr w:type="spellEnd"/>
           </w:p>
         </w:tc>
       </w:tr>
@@ -9857,7 +9998,7 @@
                 <w:sz w:val="22"/>
                 <w:szCs w:val="22"/>
               </w:rPr>
-              <w:t>Título</w:t>
+              <w:t>Descripción</w:t>
             </w:r>
           </w:p>
         </w:tc>
@@ -10155,7 +10296,7 @@
                 <w:sz w:val="22"/>
                 <w:szCs w:val="22"/>
               </w:rPr>
-              <w:t>Título</w:t>
+              <w:t>Descripción</w:t>
             </w:r>
           </w:p>
         </w:tc>
@@ -10458,7 +10599,7 @@
                 <w:sz w:val="22"/>
                 <w:szCs w:val="22"/>
               </w:rPr>
-              <w:t>Título</w:t>
+              <w:t>Descripción</w:t>
             </w:r>
           </w:p>
         </w:tc>
@@ -10756,7 +10897,7 @@
                 <w:sz w:val="22"/>
                 <w:szCs w:val="22"/>
               </w:rPr>
-              <w:t>Título</w:t>
+              <w:t>Descripción</w:t>
             </w:r>
           </w:p>
         </w:tc>
@@ -11054,7 +11195,7 @@
                 <w:sz w:val="22"/>
                 <w:szCs w:val="22"/>
               </w:rPr>
-              <w:t>Título</w:t>
+              <w:t>Descripción</w:t>
             </w:r>
           </w:p>
         </w:tc>
@@ -11352,7 +11493,7 @@
                 <w:sz w:val="22"/>
                 <w:szCs w:val="22"/>
               </w:rPr>
-              <w:t>Título</w:t>
+              <w:t>Descripción</w:t>
             </w:r>
           </w:p>
         </w:tc>
@@ -11650,7 +11791,7 @@
                 <w:sz w:val="22"/>
                 <w:szCs w:val="22"/>
               </w:rPr>
-              <w:t>Título</w:t>
+              <w:t>Descripción</w:t>
             </w:r>
           </w:p>
         </w:tc>
@@ -11948,7 +12089,7 @@
                 <w:sz w:val="22"/>
                 <w:szCs w:val="22"/>
               </w:rPr>
-              <w:t>Título</w:t>
+              <w:t>Descripción</w:t>
             </w:r>
           </w:p>
         </w:tc>
@@ -12247,7 +12388,7 @@
                 <w:sz w:val="22"/>
                 <w:szCs w:val="22"/>
               </w:rPr>
-              <w:t>Título</w:t>
+              <w:t>Descripción</w:t>
             </w:r>
           </w:p>
         </w:tc>
@@ -12545,7 +12686,7 @@
                 <w:sz w:val="22"/>
                 <w:szCs w:val="22"/>
               </w:rPr>
-              <w:t>Título</w:t>
+              <w:t>Descripción</w:t>
             </w:r>
           </w:p>
         </w:tc>
@@ -12843,7 +12984,7 @@
                 <w:sz w:val="22"/>
                 <w:szCs w:val="22"/>
               </w:rPr>
-              <w:t>Título</w:t>
+              <w:t>Descripción</w:t>
             </w:r>
           </w:p>
         </w:tc>
@@ -13141,7 +13282,7 @@
                 <w:sz w:val="22"/>
                 <w:szCs w:val="22"/>
               </w:rPr>
-              <w:t>Título</w:t>
+              <w:t>Descripción</w:t>
             </w:r>
           </w:p>
         </w:tc>
@@ -13439,7 +13580,7 @@
                 <w:sz w:val="22"/>
                 <w:szCs w:val="22"/>
               </w:rPr>
-              <w:t>Título</w:t>
+              <w:t>Descripción</w:t>
             </w:r>
           </w:p>
         </w:tc>
@@ -13643,10 +13784,7 @@
       <w:bookmarkStart w:id="3" w:name="_Toc116666517"/>
       <w:r>
         <w:lastRenderedPageBreak/>
-        <w:t xml:space="preserve">Requisitos del </w:t>
-      </w:r>
-      <w:r>
-        <w:t>Sistema</w:t>
+        <w:t>Requisitos del Sistema</w:t>
       </w:r>
       <w:bookmarkEnd w:id="2"/>
       <w:bookmarkEnd w:id="3"/>
@@ -13756,7 +13894,7 @@
                 <w:sz w:val="22"/>
                 <w:szCs w:val="22"/>
               </w:rPr>
-              <w:t>Título</w:t>
+              <w:t>Descripción</w:t>
             </w:r>
           </w:p>
         </w:tc>
@@ -14054,7 +14192,7 @@
                 <w:sz w:val="22"/>
                 <w:szCs w:val="22"/>
               </w:rPr>
-              <w:t>Título</w:t>
+              <w:t>Descripción</w:t>
             </w:r>
           </w:p>
         </w:tc>
@@ -14252,10 +14390,7 @@
       </w:pPr>
       <w:bookmarkStart w:id="4" w:name="_Toc116666518"/>
       <w:r>
-        <w:t xml:space="preserve">Requisitos del </w:t>
-      </w:r>
-      <w:r>
-        <w:t>Equipo</w:t>
+        <w:t>Requisitos del Equipo</w:t>
       </w:r>
       <w:bookmarkEnd w:id="4"/>
     </w:p>
@@ -14364,7 +14499,7 @@
                 <w:sz w:val="22"/>
                 <w:szCs w:val="22"/>
               </w:rPr>
-              <w:t>Título</w:t>
+              <w:t>Descripción</w:t>
             </w:r>
           </w:p>
         </w:tc>
@@ -14662,7 +14797,7 @@
                 <w:sz w:val="22"/>
                 <w:szCs w:val="22"/>
               </w:rPr>
-              <w:t>Título</w:t>
+              <w:t>Descripción</w:t>
             </w:r>
           </w:p>
         </w:tc>
@@ -15755,7 +15890,7 @@
     <w:rPrDefault>
       <w:rPr>
         <w:rFonts w:ascii="Calibri" w:eastAsia="Calibri" w:hAnsi="Calibri" w:cs="Times New Roman"/>
-        <w:lang w:val="en-US" w:eastAsia="en-US" w:bidi="ar-SA"/>
+        <w:lang w:val="es-ES" w:eastAsia="es-ES" w:bidi="ar-SA"/>
       </w:rPr>
     </w:rPrDefault>
     <w:pPrDefault/>
@@ -16149,7 +16284,7 @@
       <w:rFonts w:ascii="Arial" w:hAnsi="Arial"/>
       <w:sz w:val="24"/>
       <w:szCs w:val="24"/>
-      <w:lang w:val="es-ES"/>
+      <w:lang w:eastAsia="en-US"/>
     </w:rPr>
   </w:style>
   <w:style w:type="paragraph" w:styleId="Heading1">
@@ -16713,7 +16848,7 @@
       <w:rFonts w:ascii="Arial" w:hAnsi="Arial"/>
       <w:sz w:val="24"/>
       <w:szCs w:val="22"/>
-      <w:lang w:val="es-VE"/>
+      <w:lang w:val="es-VE" w:eastAsia="en-US"/>
     </w:rPr>
   </w:style>
   <w:style w:type="table" w:styleId="GridTable5Dark">
@@ -19791,12 +19926,19 @@
 </file>
 
 <file path=customXml/item1.xml><?xml version="1.0" encoding="utf-8"?>
-<p:properties xmlns:p="http://schemas.microsoft.com/office/2006/metadata/properties" xmlns:xsi="http://www.w3.org/2001/XMLSchema-instance" xmlns:pc="http://schemas.microsoft.com/office/infopath/2007/PartnerControls">
-  <documentManagement/>
-</p:properties>
+<?mso-contentType ?>
+<FormTemplates xmlns="http://schemas.microsoft.com/sharepoint/v3/contenttype/forms">
+  <Display>DocumentLibraryForm</Display>
+  <Edit>DocumentLibraryForm</Edit>
+  <New>DocumentLibraryForm</New>
+</FormTemplates>
 </file>
 
 <file path=customXml/item2.xml><?xml version="1.0" encoding="utf-8"?>
+<b:Sources xmlns:b="http://schemas.openxmlformats.org/officeDocument/2006/bibliography" xmlns="http://schemas.openxmlformats.org/officeDocument/2006/bibliography" SelectedStyle="\APA.XSL" StyleName="APA"/>
+</file>
+
+<file path=customXml/item3.xml><?xml version="1.0" encoding="utf-8"?>
 <ct:contentTypeSchema xmlns:ct="http://schemas.microsoft.com/office/2006/metadata/contentType" xmlns:ma="http://schemas.microsoft.com/office/2006/metadata/properties/metaAttributes" ct:_="" ma:_="" ma:contentTypeName="Documento" ma:contentTypeID="0x0101003C0A2D6CE532BF449905C3D0218DEE5B" ma:contentTypeVersion="10" ma:contentTypeDescription="Crear nuevo documento." ma:contentTypeScope="" ma:versionID="c12dfb7ce5d5c14d9a5dcfa019990f10">
   <xsd:schema xmlns:xsd="http://www.w3.org/2001/XMLSchema" xmlns:xs="http://www.w3.org/2001/XMLSchema" xmlns:p="http://schemas.microsoft.com/office/2006/metadata/properties" xmlns:ns3="b56000f1-d2b9-4e0c-9d8e-dd0f1117859c" targetNamespace="http://schemas.microsoft.com/office/2006/metadata/properties" ma:root="true" ma:fieldsID="aba827ecd8256b24b8e391be9be5d901" ns3:_="">
     <xsd:import namespace="b56000f1-d2b9-4e0c-9d8e-dd0f1117859c"/>
@@ -19980,29 +20122,29 @@
 </ct:contentTypeSchema>
 </file>
 
-<file path=customXml/item3.xml><?xml version="1.0" encoding="utf-8"?>
-<b:Sources xmlns:b="http://schemas.openxmlformats.org/officeDocument/2006/bibliography" xmlns="http://schemas.openxmlformats.org/officeDocument/2006/bibliography" SelectedStyle="\APA.XSL" StyleName="APA"/>
-</file>
-
 <file path=customXml/item4.xml><?xml version="1.0" encoding="utf-8"?>
-<?mso-contentType ?>
-<FormTemplates xmlns="http://schemas.microsoft.com/sharepoint/v3/contenttype/forms">
-  <Display>DocumentLibraryForm</Display>
-  <Edit>DocumentLibraryForm</Edit>
-  <New>DocumentLibraryForm</New>
-</FormTemplates>
+<p:properties xmlns:p="http://schemas.microsoft.com/office/2006/metadata/properties" xmlns:xsi="http://www.w3.org/2001/XMLSchema-instance" xmlns:pc="http://schemas.microsoft.com/office/infopath/2007/PartnerControls">
+  <documentManagement/>
+</p:properties>
 </file>
 
 <file path=customXml/itemProps1.xml><?xml version="1.0" encoding="utf-8"?>
-<ds:datastoreItem xmlns:ds="http://schemas.openxmlformats.org/officeDocument/2006/customXml" ds:itemID="{09FD9BE0-BA75-4C7F-AFEE-F1A0FE375640}">
+<ds:datastoreItem xmlns:ds="http://schemas.openxmlformats.org/officeDocument/2006/customXml" ds:itemID="{874732F2-D611-4D32-92B8-65C31EBD0262}">
   <ds:schemaRefs>
-    <ds:schemaRef ds:uri="http://schemas.microsoft.com/office/2006/metadata/properties"/>
-    <ds:schemaRef ds:uri="http://schemas.microsoft.com/office/infopath/2007/PartnerControls"/>
+    <ds:schemaRef ds:uri="http://schemas.microsoft.com/sharepoint/v3/contenttype/forms"/>
   </ds:schemaRefs>
 </ds:datastoreItem>
 </file>
 
 <file path=customXml/itemProps2.xml><?xml version="1.0" encoding="utf-8"?>
+<ds:datastoreItem xmlns:ds="http://schemas.openxmlformats.org/officeDocument/2006/customXml" ds:itemID="{85798565-9D83-4852-9D4A-B8F0F2BD5F4D}">
+  <ds:schemaRefs>
+    <ds:schemaRef ds:uri="http://schemas.openxmlformats.org/officeDocument/2006/bibliography"/>
+  </ds:schemaRefs>
+</ds:datastoreItem>
+</file>
+
+<file path=customXml/itemProps3.xml><?xml version="1.0" encoding="utf-8"?>
 <ds:datastoreItem xmlns:ds="http://schemas.openxmlformats.org/officeDocument/2006/customXml" ds:itemID="{043E82AD-98B1-443D-B78F-F4304C6D17F3}">
   <ds:schemaRefs>
     <ds:schemaRef ds:uri="http://schemas.microsoft.com/office/2006/metadata/contentType"/>
@@ -20020,18 +20162,11 @@
 </ds:datastoreItem>
 </file>
 
-<file path=customXml/itemProps3.xml><?xml version="1.0" encoding="utf-8"?>
-<ds:datastoreItem xmlns:ds="http://schemas.openxmlformats.org/officeDocument/2006/customXml" ds:itemID="{85798565-9D83-4852-9D4A-B8F0F2BD5F4D}">
+<file path=customXml/itemProps4.xml><?xml version="1.0" encoding="utf-8"?>
+<ds:datastoreItem xmlns:ds="http://schemas.openxmlformats.org/officeDocument/2006/customXml" ds:itemID="{09FD9BE0-BA75-4C7F-AFEE-F1A0FE375640}">
   <ds:schemaRefs>
-    <ds:schemaRef ds:uri="http://schemas.openxmlformats.org/officeDocument/2006/bibliography"/>
-  </ds:schemaRefs>
-</ds:datastoreItem>
-</file>
-
-<file path=customXml/itemProps4.xml><?xml version="1.0" encoding="utf-8"?>
-<ds:datastoreItem xmlns:ds="http://schemas.openxmlformats.org/officeDocument/2006/customXml" ds:itemID="{874732F2-D611-4D32-92B8-65C31EBD0262}">
-  <ds:schemaRefs>
-    <ds:schemaRef ds:uri="http://schemas.microsoft.com/sharepoint/v3/contenttype/forms"/>
+    <ds:schemaRef ds:uri="http://schemas.microsoft.com/office/2006/metadata/properties"/>
+    <ds:schemaRef ds:uri="http://schemas.microsoft.com/office/infopath/2007/PartnerControls"/>
   </ds:schemaRefs>
 </ds:datastoreItem>
 </file>
</xml_diff>

<commit_message>
Plan/16 plan de gestión del cronograma (#25)
* Create Actas_de_Reunión

* Update and rename Actas_de_Reunión to Actas_de_Reunión.md

* Update Actas_de_Reunión.md

* Update Actas_de_Reunión.md

* Update issue templates

* Update revisar-documentación.md

* Create create_doc.md

* Update Actas_de_Reunión.md

* ón-del-cronograma: Auto stash before merge of "PLAN/16-plan-de-gestión-del-cronograma" and "origin/develop"

* #16 Primera versión del doc de Requisitos
</commit_message>
<xml_diff>
--- a/Source/Plan_De_Proyecto/Documento_de_Requisitos.CIT@MEDICA.03-10-2022.v0.2.docx
+++ b/Source/Plan_De_Proyecto/Documento_de_Requisitos.CIT@MEDICA.03-10-2022.v0.2.docx
@@ -39,7 +39,7 @@
             <v:path o:extrusionok="f" gradientshapeok="t" o:connecttype="rect"/>
             <o:lock v:ext="edit" aspectratio="t"/>
           </v:shapetype>
-          <v:shape id="Picture 656111917" o:spid="_x0000_i1025" type="#_x0000_t75" style="width:436.2pt;height:436.2pt;visibility:visible;mso-wrap-style:square">
+          <v:shape id="Picture 656111917" o:spid="_x0000_i1025" type="#_x0000_t75" style="width:436.5pt;height:436.5pt;visibility:visible;mso-wrap-style:square">
             <v:imagedata r:id="rId11" o:title=""/>
             <o:lock v:ext="edit" aspectratio="f"/>
           </v:shape>
@@ -939,7 +939,7 @@
               <w:rPr>
                 <w:rStyle w:val="SubtleEmphasis"/>
               </w:rPr>
-              <w:t>Formateado del documento</w:t>
+              <w:t>Ordenación de las tablas del documento.</w:t>
             </w:r>
           </w:p>
         </w:tc>
@@ -971,6 +971,13 @@
                 <w:bCs/>
               </w:rPr>
             </w:pPr>
+            <w:r>
+              <w:rPr>
+                <w:b/>
+                <w:bCs/>
+              </w:rPr>
+              <w:t>V0.3</w:t>
+            </w:r>
           </w:p>
         </w:tc>
         <w:tc>
@@ -978,7 +985,11 @@
             <w:tcW w:w="3144" w:type="dxa"/>
             <w:shd w:val="clear" w:color="auto" w:fill="EDEDED"/>
           </w:tcPr>
-          <w:p/>
+          <w:p>
+            <w:r>
+              <w:t>Diego Jesús Díaz López</w:t>
+            </w:r>
+          </w:p>
         </w:tc>
         <w:tc>
           <w:tcPr>
@@ -992,6 +1003,24 @@
                 <w:rStyle w:val="SubtleEmphasis"/>
               </w:rPr>
             </w:pPr>
+            <w:r>
+              <w:rPr>
+                <w:rStyle w:val="SubtleEmphasis"/>
+              </w:rPr>
+              <w:t xml:space="preserve">Cambio de </w:t>
+            </w:r>
+            <w:r>
+              <w:rPr>
+                <w:rStyle w:val="SubtleEmphasis"/>
+              </w:rPr>
+              <w:t xml:space="preserve">algunos de </w:t>
+            </w:r>
+            <w:r>
+              <w:rPr>
+                <w:rStyle w:val="SubtleEmphasis"/>
+              </w:rPr>
+              <w:t>los títulos de los requisitos según el Plan</w:t>
+            </w:r>
           </w:p>
         </w:tc>
         <w:tc>
@@ -999,7 +1028,11 @@
             <w:tcW w:w="1431" w:type="dxa"/>
             <w:shd w:val="clear" w:color="auto" w:fill="EDEDED"/>
           </w:tcPr>
-          <w:p/>
+          <w:p>
+            <w:r>
+              <w:t>18/10/2022</w:t>
+            </w:r>
+          </w:p>
         </w:tc>
       </w:tr>
       <w:tr>
@@ -1086,12 +1119,13 @@
       <w:tr>
         <w:tc>
           <w:tcPr>
-            <w:tcW w:w="4247" w:type="dxa"/>
+            <w:tcW w:w="9039" w:type="dxa"/>
+            <w:gridSpan w:val="2"/>
             <w:tcBorders>
               <w:top w:val="single" w:sz="4" w:space="0" w:color="4472C4"/>
               <w:left w:val="single" w:sz="4" w:space="0" w:color="4472C4"/>
               <w:bottom w:val="single" w:sz="4" w:space="0" w:color="4472C4"/>
-              <w:right w:val="nil"/>
+              <w:right w:val="single" w:sz="4" w:space="0" w:color="4472C4"/>
             </w:tcBorders>
             <w:shd w:val="clear" w:color="auto" w:fill="4472C4"/>
           </w:tcPr>
@@ -1113,27 +1147,12 @@
                 <w:b/>
                 <w:bCs/>
                 <w:color w:val="FFFFFF"/>
-                <w:sz w:val="22"/>
-                <w:szCs w:val="22"/>
-              </w:rPr>
-              <w:t>REQUISITO A01</w:t>
-            </w:r>
-          </w:p>
-        </w:tc>
-        <w:tc>
-          <w:tcPr>
-            <w:tcW w:w="4792" w:type="dxa"/>
-            <w:tcBorders>
-              <w:top w:val="single" w:sz="4" w:space="0" w:color="4472C4"/>
-              <w:left w:val="nil"/>
-              <w:bottom w:val="single" w:sz="4" w:space="0" w:color="4472C4"/>
-              <w:right w:val="single" w:sz="4" w:space="0" w:color="4472C4"/>
-            </w:tcBorders>
-            <w:shd w:val="clear" w:color="auto" w:fill="4472C4"/>
-          </w:tcPr>
-          <w:p>
-            <w:pPr>
-              <w:spacing w:after="0" w:line="240" w:lineRule="auto"/>
+                <w:sz w:val="28"/>
+                <w:szCs w:val="28"/>
+              </w:rPr>
+              <w:t>Task-</w:t>
+            </w:r>
+            <w:r>
               <w:rPr>
                 <w:rFonts w:ascii="Calibri" w:hAnsi="Calibri"/>
                 <w:b/>
@@ -1142,7 +1161,96 @@
                 <w:sz w:val="28"/>
                 <w:szCs w:val="28"/>
               </w:rPr>
-            </w:pPr>
+              <w:t>A0</w:t>
+            </w:r>
+            <w:r>
+              <w:rPr>
+                <w:rFonts w:ascii="Calibri" w:hAnsi="Calibri"/>
+                <w:b/>
+                <w:bCs/>
+                <w:color w:val="FFFFFF"/>
+                <w:sz w:val="28"/>
+                <w:szCs w:val="28"/>
+              </w:rPr>
+              <w:t>1</w:t>
+            </w:r>
+            <w:r>
+              <w:rPr>
+                <w:rFonts w:ascii="Calibri" w:hAnsi="Calibri"/>
+                <w:b/>
+                <w:bCs/>
+                <w:color w:val="FFFFFF"/>
+                <w:sz w:val="28"/>
+                <w:szCs w:val="28"/>
+              </w:rPr>
+              <w:t>-v</w:t>
+            </w:r>
+            <w:r>
+              <w:rPr>
+                <w:rFonts w:ascii="Calibri" w:hAnsi="Calibri"/>
+                <w:b/>
+                <w:bCs/>
+                <w:color w:val="FFFFFF"/>
+                <w:sz w:val="28"/>
+                <w:szCs w:val="28"/>
+              </w:rPr>
+              <w:t>1</w:t>
+            </w:r>
+            <w:r>
+              <w:rPr>
+                <w:rFonts w:ascii="Calibri" w:hAnsi="Calibri"/>
+                <w:b/>
+                <w:bCs/>
+                <w:color w:val="FFFFFF"/>
+                <w:sz w:val="28"/>
+                <w:szCs w:val="28"/>
+              </w:rPr>
+              <w:t>.</w:t>
+            </w:r>
+            <w:r>
+              <w:rPr>
+                <w:rFonts w:ascii="Calibri" w:hAnsi="Calibri"/>
+                <w:b/>
+                <w:bCs/>
+                <w:color w:val="FFFFFF"/>
+                <w:sz w:val="28"/>
+                <w:szCs w:val="28"/>
+              </w:rPr>
+              <w:t>0</w:t>
+            </w:r>
+            <w:r>
+              <w:rPr>
+                <w:rFonts w:ascii="Calibri" w:hAnsi="Calibri"/>
+                <w:b/>
+                <w:bCs/>
+                <w:color w:val="FFFFFF"/>
+                <w:sz w:val="28"/>
+                <w:szCs w:val="28"/>
+              </w:rPr>
+              <w:t xml:space="preserve">: </w:t>
+            </w:r>
+            <w:r>
+              <w:rPr>
+                <w:rFonts w:ascii="Calibri" w:hAnsi="Calibri"/>
+                <w:b/>
+                <w:bCs/>
+                <w:color w:val="FFFFFF"/>
+                <w:sz w:val="28"/>
+                <w:szCs w:val="28"/>
+              </w:rPr>
+              <w:t>Visibilidad d</w:t>
+            </w:r>
+            <w:r>
+              <w:rPr>
+                <w:rFonts w:ascii="Calibri" w:hAnsi="Calibri"/>
+                <w:b/>
+                <w:bCs/>
+                <w:color w:val="FFFFFF"/>
+                <w:sz w:val="28"/>
+                <w:szCs w:val="28"/>
+              </w:rPr>
+              <w:t>e la Cesta</w:t>
+            </w:r>
           </w:p>
         </w:tc>
       </w:tr>
@@ -1171,7 +1279,7 @@
                 <w:sz w:val="22"/>
                 <w:szCs w:val="22"/>
               </w:rPr>
-              <w:t>Título</w:t>
+              <w:t>Descripción</w:t>
             </w:r>
           </w:p>
         </w:tc>
@@ -1391,12 +1499,13 @@
       <w:tr>
         <w:tc>
           <w:tcPr>
-            <w:tcW w:w="4247" w:type="dxa"/>
+            <w:tcW w:w="9039" w:type="dxa"/>
+            <w:gridSpan w:val="2"/>
             <w:tcBorders>
               <w:top w:val="single" w:sz="4" w:space="0" w:color="4472C4"/>
               <w:left w:val="single" w:sz="4" w:space="0" w:color="4472C4"/>
               <w:bottom w:val="single" w:sz="4" w:space="0" w:color="4472C4"/>
-              <w:right w:val="nil"/>
+              <w:right w:val="single" w:sz="4" w:space="0" w:color="4472C4"/>
             </w:tcBorders>
             <w:shd w:val="clear" w:color="auto" w:fill="4472C4"/>
           </w:tcPr>
@@ -1418,27 +1527,12 @@
                 <w:b/>
                 <w:bCs/>
                 <w:color w:val="FFFFFF"/>
-                <w:sz w:val="22"/>
-                <w:szCs w:val="22"/>
-              </w:rPr>
-              <w:t>REQUISITO A02</w:t>
-            </w:r>
-          </w:p>
-        </w:tc>
-        <w:tc>
-          <w:tcPr>
-            <w:tcW w:w="4792" w:type="dxa"/>
-            <w:tcBorders>
-              <w:top w:val="single" w:sz="4" w:space="0" w:color="4472C4"/>
-              <w:left w:val="nil"/>
-              <w:bottom w:val="single" w:sz="4" w:space="0" w:color="4472C4"/>
-              <w:right w:val="single" w:sz="4" w:space="0" w:color="4472C4"/>
-            </w:tcBorders>
-            <w:shd w:val="clear" w:color="auto" w:fill="4472C4"/>
-          </w:tcPr>
-          <w:p>
-            <w:pPr>
-              <w:spacing w:after="0" w:line="240" w:lineRule="auto"/>
+                <w:sz w:val="28"/>
+                <w:szCs w:val="28"/>
+              </w:rPr>
+              <w:t>Task-A0</w:t>
+            </w:r>
+            <w:r>
               <w:rPr>
                 <w:rFonts w:ascii="Calibri" w:hAnsi="Calibri"/>
                 <w:b/>
@@ -1447,7 +1541,30 @@
                 <w:sz w:val="28"/>
                 <w:szCs w:val="28"/>
               </w:rPr>
-            </w:pPr>
+              <w:t>2</w:t>
+            </w:r>
+            <w:r>
+              <w:rPr>
+                <w:rFonts w:ascii="Calibri" w:hAnsi="Calibri"/>
+                <w:b/>
+                <w:bCs/>
+                <w:color w:val="FFFFFF"/>
+                <w:sz w:val="28"/>
+                <w:szCs w:val="28"/>
+              </w:rPr>
+              <w:t>-v1.0:</w:t>
+            </w:r>
+            <w:r>
+              <w:rPr>
+                <w:rFonts w:ascii="Calibri" w:hAnsi="Calibri"/>
+                <w:b/>
+                <w:bCs/>
+                <w:color w:val="FFFFFF"/>
+                <w:sz w:val="28"/>
+                <w:szCs w:val="28"/>
+              </w:rPr>
+              <w:t xml:space="preserve"> Añadir o quitar citas a la cesta</w:t>
+            </w:r>
           </w:p>
         </w:tc>
       </w:tr>
@@ -1476,7 +1593,7 @@
                 <w:sz w:val="22"/>
                 <w:szCs w:val="22"/>
               </w:rPr>
-              <w:t>Título</w:t>
+              <w:t>Descripción</w:t>
             </w:r>
           </w:p>
         </w:tc>
@@ -1501,7 +1618,7 @@
                 <w:sz w:val="22"/>
                 <w:szCs w:val="22"/>
               </w:rPr>
-              <w:t>La cesta de la compra dispondrá de un mecanismo simple para que el usuario pueda ampliar o reducir el número de citas de los productos del pedido.</w:t>
+              <w:t>La cesta de la compra dispondrá de un mecanismo simple para que el usuario pueda ampliar o reducir el número de citas.</w:t>
             </w:r>
           </w:p>
         </w:tc>
@@ -1694,12 +1811,13 @@
       <w:tr>
         <w:tc>
           <w:tcPr>
-            <w:tcW w:w="4247" w:type="dxa"/>
+            <w:tcW w:w="9039" w:type="dxa"/>
+            <w:gridSpan w:val="2"/>
             <w:tcBorders>
               <w:top w:val="single" w:sz="4" w:space="0" w:color="4472C4"/>
               <w:left w:val="single" w:sz="4" w:space="0" w:color="4472C4"/>
               <w:bottom w:val="single" w:sz="4" w:space="0" w:color="4472C4"/>
-              <w:right w:val="nil"/>
+              <w:right w:val="single" w:sz="4" w:space="0" w:color="4472C4"/>
             </w:tcBorders>
             <w:shd w:val="clear" w:color="auto" w:fill="4472C4"/>
           </w:tcPr>
@@ -1721,27 +1839,12 @@
                 <w:b/>
                 <w:bCs/>
                 <w:color w:val="FFFFFF"/>
-                <w:sz w:val="22"/>
-                <w:szCs w:val="22"/>
-              </w:rPr>
-              <w:t>REQUISITO A03</w:t>
-            </w:r>
-          </w:p>
-        </w:tc>
-        <w:tc>
-          <w:tcPr>
-            <w:tcW w:w="4792" w:type="dxa"/>
-            <w:tcBorders>
-              <w:top w:val="single" w:sz="4" w:space="0" w:color="4472C4"/>
-              <w:left w:val="nil"/>
-              <w:bottom w:val="single" w:sz="4" w:space="0" w:color="4472C4"/>
-              <w:right w:val="single" w:sz="4" w:space="0" w:color="4472C4"/>
-            </w:tcBorders>
-            <w:shd w:val="clear" w:color="auto" w:fill="4472C4"/>
-          </w:tcPr>
-          <w:p>
-            <w:pPr>
-              <w:spacing w:after="0" w:line="240" w:lineRule="auto"/>
+                <w:sz w:val="28"/>
+                <w:szCs w:val="28"/>
+              </w:rPr>
+              <w:t>Task-A0</w:t>
+            </w:r>
+            <w:r>
               <w:rPr>
                 <w:rFonts w:ascii="Calibri" w:hAnsi="Calibri"/>
                 <w:b/>
@@ -1750,7 +1853,30 @@
                 <w:sz w:val="28"/>
                 <w:szCs w:val="28"/>
               </w:rPr>
-            </w:pPr>
+              <w:t>3</w:t>
+            </w:r>
+            <w:r>
+              <w:rPr>
+                <w:rFonts w:ascii="Calibri" w:hAnsi="Calibri"/>
+                <w:b/>
+                <w:bCs/>
+                <w:color w:val="FFFFFF"/>
+                <w:sz w:val="28"/>
+                <w:szCs w:val="28"/>
+              </w:rPr>
+              <w:t xml:space="preserve">-v1.0: </w:t>
+            </w:r>
+            <w:r>
+              <w:rPr>
+                <w:rFonts w:ascii="Calibri" w:hAnsi="Calibri"/>
+                <w:b/>
+                <w:bCs/>
+                <w:color w:val="FFFFFF"/>
+                <w:sz w:val="28"/>
+                <w:szCs w:val="28"/>
+              </w:rPr>
+              <w:t>Imágenes de Calidad</w:t>
+            </w:r>
           </w:p>
         </w:tc>
       </w:tr>
@@ -1779,7 +1905,7 @@
                 <w:sz w:val="22"/>
                 <w:szCs w:val="22"/>
               </w:rPr>
-              <w:t>Título</w:t>
+              <w:t>Descripción</w:t>
             </w:r>
           </w:p>
         </w:tc>
@@ -1987,12 +2113,13 @@
       <w:tr>
         <w:tc>
           <w:tcPr>
-            <w:tcW w:w="4247" w:type="dxa"/>
+            <w:tcW w:w="9039" w:type="dxa"/>
+            <w:gridSpan w:val="2"/>
             <w:tcBorders>
               <w:top w:val="single" w:sz="4" w:space="0" w:color="4472C4"/>
               <w:left w:val="single" w:sz="4" w:space="0" w:color="4472C4"/>
               <w:bottom w:val="single" w:sz="4" w:space="0" w:color="4472C4"/>
-              <w:right w:val="nil"/>
+              <w:right w:val="single" w:sz="4" w:space="0" w:color="4472C4"/>
             </w:tcBorders>
             <w:shd w:val="clear" w:color="auto" w:fill="4472C4"/>
           </w:tcPr>
@@ -2014,27 +2141,12 @@
                 <w:b/>
                 <w:bCs/>
                 <w:color w:val="FFFFFF"/>
-                <w:sz w:val="22"/>
-                <w:szCs w:val="22"/>
-              </w:rPr>
-              <w:t>REQUISITO A04</w:t>
-            </w:r>
-          </w:p>
-        </w:tc>
-        <w:tc>
-          <w:tcPr>
-            <w:tcW w:w="4792" w:type="dxa"/>
-            <w:tcBorders>
-              <w:top w:val="single" w:sz="4" w:space="0" w:color="4472C4"/>
-              <w:left w:val="nil"/>
-              <w:bottom w:val="single" w:sz="4" w:space="0" w:color="4472C4"/>
-              <w:right w:val="single" w:sz="4" w:space="0" w:color="4472C4"/>
-            </w:tcBorders>
-            <w:shd w:val="clear" w:color="auto" w:fill="4472C4"/>
-          </w:tcPr>
-          <w:p>
-            <w:pPr>
-              <w:spacing w:after="0" w:line="240" w:lineRule="auto"/>
+                <w:sz w:val="28"/>
+                <w:szCs w:val="28"/>
+              </w:rPr>
+              <w:t>Task-A0</w:t>
+            </w:r>
+            <w:r>
               <w:rPr>
                 <w:rFonts w:ascii="Calibri" w:hAnsi="Calibri"/>
                 <w:b/>
@@ -2043,7 +2155,41 @@
                 <w:sz w:val="28"/>
                 <w:szCs w:val="28"/>
               </w:rPr>
-            </w:pPr>
+              <w:t>4</w:t>
+            </w:r>
+            <w:r>
+              <w:rPr>
+                <w:rFonts w:ascii="Calibri" w:hAnsi="Calibri"/>
+                <w:b/>
+                <w:bCs/>
+                <w:color w:val="FFFFFF"/>
+                <w:sz w:val="28"/>
+                <w:szCs w:val="28"/>
+              </w:rPr>
+              <w:t>-v1.0:</w:t>
+            </w:r>
+            <w:r>
+              <w:rPr>
+                <w:rFonts w:ascii="Calibri" w:hAnsi="Calibri"/>
+                <w:b/>
+                <w:bCs/>
+                <w:color w:val="FFFFFF"/>
+                <w:sz w:val="28"/>
+                <w:szCs w:val="28"/>
+              </w:rPr>
+              <w:t xml:space="preserve"> Organización d</w:t>
+            </w:r>
+            <w:r>
+              <w:rPr>
+                <w:rFonts w:ascii="Calibri" w:hAnsi="Calibri"/>
+                <w:b/>
+                <w:bCs/>
+                <w:color w:val="FFFFFF"/>
+                <w:sz w:val="28"/>
+                <w:szCs w:val="28"/>
+              </w:rPr>
+              <w:t>e la Web</w:t>
+            </w:r>
           </w:p>
         </w:tc>
       </w:tr>
@@ -2072,7 +2218,7 @@
                 <w:sz w:val="22"/>
                 <w:szCs w:val="22"/>
               </w:rPr>
-              <w:t>Título</w:t>
+              <w:t>Descripción</w:t>
             </w:r>
           </w:p>
         </w:tc>
@@ -2374,7 +2520,7 @@
                 <w:sz w:val="22"/>
                 <w:szCs w:val="22"/>
               </w:rPr>
-              <w:t>Título</w:t>
+              <w:t>Descripción</w:t>
             </w:r>
           </w:p>
         </w:tc>
@@ -2672,7 +2818,7 @@
                 <w:sz w:val="22"/>
                 <w:szCs w:val="22"/>
               </w:rPr>
-              <w:t>Título</w:t>
+              <w:t>Descripción</w:t>
             </w:r>
           </w:p>
         </w:tc>
@@ -2969,7 +3115,7 @@
                 <w:sz w:val="22"/>
                 <w:szCs w:val="22"/>
               </w:rPr>
-              <w:t>Título</w:t>
+              <w:t>Descripción</w:t>
             </w:r>
           </w:p>
         </w:tc>
@@ -2993,21 +3139,7 @@
                 <w:rFonts w:eastAsia="Arial" w:cs="Arial"/>
                 <w:color w:val="000000"/>
               </w:rPr>
-              <w:t xml:space="preserve">El cliente es atendido en </w:t>
-            </w:r>
-            <w:r>
-              <w:rPr>
-                <w:rFonts w:eastAsia="Arial" w:cs="Arial"/>
-                <w:color w:val="000000"/>
-              </w:rPr>
-              <w:t>español</w:t>
-            </w:r>
-            <w:r>
-              <w:rPr>
-                <w:rFonts w:eastAsia="Arial" w:cs="Arial"/>
-                <w:color w:val="000000"/>
-              </w:rPr>
-              <w:t>.</w:t>
+              <w:t>El cliente es atendido en español.</w:t>
             </w:r>
           </w:p>
         </w:tc>
@@ -3281,7 +3413,7 @@
                 <w:sz w:val="22"/>
                 <w:szCs w:val="22"/>
               </w:rPr>
-              <w:t>Título</w:t>
+              <w:t>Descripción</w:t>
             </w:r>
           </w:p>
         </w:tc>
@@ -3578,7 +3710,7 @@
                 <w:sz w:val="22"/>
                 <w:szCs w:val="22"/>
               </w:rPr>
-              <w:t>Título</w:t>
+              <w:t>Descripción</w:t>
             </w:r>
           </w:p>
         </w:tc>
@@ -3878,7 +4010,7 @@
                 <w:sz w:val="22"/>
                 <w:szCs w:val="22"/>
               </w:rPr>
-              <w:t>Título</w:t>
+              <w:t>Descripción</w:t>
             </w:r>
           </w:p>
         </w:tc>
@@ -4175,7 +4307,7 @@
                 <w:sz w:val="22"/>
                 <w:szCs w:val="22"/>
               </w:rPr>
-              <w:t>Título</w:t>
+              <w:t>Descripción</w:t>
             </w:r>
           </w:p>
         </w:tc>
@@ -4473,7 +4605,7 @@
                 <w:sz w:val="22"/>
                 <w:szCs w:val="22"/>
               </w:rPr>
-              <w:t>Título</w:t>
+              <w:t>Descripción</w:t>
             </w:r>
           </w:p>
         </w:tc>
@@ -4771,7 +4903,7 @@
                 <w:sz w:val="22"/>
                 <w:szCs w:val="22"/>
               </w:rPr>
-              <w:t>Título</w:t>
+              <w:t>Descripción</w:t>
             </w:r>
           </w:p>
         </w:tc>
@@ -5069,7 +5201,7 @@
                 <w:sz w:val="22"/>
                 <w:szCs w:val="22"/>
               </w:rPr>
-              <w:t>Título</w:t>
+              <w:t>Descripción</w:t>
             </w:r>
           </w:p>
         </w:tc>
@@ -5372,7 +5504,7 @@
                 <w:sz w:val="22"/>
                 <w:szCs w:val="22"/>
               </w:rPr>
-              <w:t>Título</w:t>
+              <w:t>Descripción</w:t>
             </w:r>
           </w:p>
         </w:tc>
@@ -5670,7 +5802,7 @@
                 <w:sz w:val="22"/>
                 <w:szCs w:val="22"/>
               </w:rPr>
-              <w:t>Título</w:t>
+              <w:t>Descripción</w:t>
             </w:r>
           </w:p>
         </w:tc>
@@ -5968,7 +6100,7 @@
                 <w:sz w:val="22"/>
                 <w:szCs w:val="22"/>
               </w:rPr>
-              <w:t>Título</w:t>
+              <w:t>Descripción</w:t>
             </w:r>
           </w:p>
         </w:tc>
@@ -6266,7 +6398,7 @@
                 <w:sz w:val="22"/>
                 <w:szCs w:val="22"/>
               </w:rPr>
-              <w:t>Título</w:t>
+              <w:t>Descripción</w:t>
             </w:r>
           </w:p>
         </w:tc>
@@ -6569,7 +6701,7 @@
                 <w:sz w:val="22"/>
                 <w:szCs w:val="22"/>
               </w:rPr>
-              <w:t>Título</w:t>
+              <w:t>Descripción</w:t>
             </w:r>
           </w:p>
         </w:tc>
@@ -6867,7 +6999,7 @@
                 <w:sz w:val="22"/>
                 <w:szCs w:val="22"/>
               </w:rPr>
-              <w:t>Título</w:t>
+              <w:t>Descripción</w:t>
             </w:r>
           </w:p>
         </w:tc>
@@ -7165,7 +7297,7 @@
                 <w:sz w:val="22"/>
                 <w:szCs w:val="22"/>
               </w:rPr>
-              <w:t>Título</w:t>
+              <w:t>Descripción</w:t>
             </w:r>
           </w:p>
         </w:tc>
@@ -7463,7 +7595,7 @@
                 <w:sz w:val="22"/>
                 <w:szCs w:val="22"/>
               </w:rPr>
-              <w:t>Título</w:t>
+              <w:t>Descripción</w:t>
             </w:r>
           </w:p>
         </w:tc>
@@ -7766,7 +7898,7 @@
                 <w:sz w:val="22"/>
                 <w:szCs w:val="22"/>
               </w:rPr>
-              <w:t>Título</w:t>
+              <w:t>Descripción</w:t>
             </w:r>
           </w:p>
         </w:tc>
@@ -8064,7 +8196,7 @@
                 <w:sz w:val="22"/>
                 <w:szCs w:val="22"/>
               </w:rPr>
-              <w:t>Título</w:t>
+              <w:t>Descripción</w:t>
             </w:r>
           </w:p>
         </w:tc>
@@ -8362,7 +8494,7 @@
                 <w:sz w:val="22"/>
                 <w:szCs w:val="22"/>
               </w:rPr>
-              <w:t>Título</w:t>
+              <w:t>Descripción</w:t>
             </w:r>
           </w:p>
         </w:tc>
@@ -8660,7 +8792,7 @@
                 <w:sz w:val="22"/>
                 <w:szCs w:val="22"/>
               </w:rPr>
-              <w:t>Título</w:t>
+              <w:t>Descripción</w:t>
             </w:r>
           </w:p>
         </w:tc>
@@ -8958,7 +9090,7 @@
                 <w:sz w:val="22"/>
                 <w:szCs w:val="22"/>
               </w:rPr>
-              <w:t>Título</w:t>
+              <w:t>Descripción</w:t>
             </w:r>
           </w:p>
         </w:tc>
@@ -9261,7 +9393,7 @@
                 <w:sz w:val="22"/>
                 <w:szCs w:val="22"/>
               </w:rPr>
-              <w:t>Título</w:t>
+              <w:t>Descripción</w:t>
             </w:r>
           </w:p>
         </w:tc>
@@ -9559,7 +9691,7 @@
                 <w:sz w:val="22"/>
                 <w:szCs w:val="22"/>
               </w:rPr>
-              <w:t>Título</w:t>
+              <w:t>Descripción</w:t>
             </w:r>
           </w:p>
         </w:tc>
@@ -9583,8 +9715,17 @@
                 <w:rFonts w:eastAsia="Arial" w:cs="Arial"/>
                 <w:color w:val="000000"/>
               </w:rPr>
-              <w:t>Métodos de pago: Contrareembolso</w:t>
-            </w:r>
+              <w:t xml:space="preserve">Métodos de pago: </w:t>
+            </w:r>
+            <w:proofErr w:type="spellStart"/>
+            <w:r>
+              <w:rPr>
+                <w:rFonts w:eastAsia="Arial" w:cs="Arial"/>
+                <w:color w:val="000000"/>
+              </w:rPr>
+              <w:t>Contrareembolso</w:t>
+            </w:r>
+            <w:proofErr w:type="spellEnd"/>
           </w:p>
         </w:tc>
       </w:tr>
@@ -9857,7 +9998,7 @@
                 <w:sz w:val="22"/>
                 <w:szCs w:val="22"/>
               </w:rPr>
-              <w:t>Título</w:t>
+              <w:t>Descripción</w:t>
             </w:r>
           </w:p>
         </w:tc>
@@ -10155,7 +10296,7 @@
                 <w:sz w:val="22"/>
                 <w:szCs w:val="22"/>
               </w:rPr>
-              <w:t>Título</w:t>
+              <w:t>Descripción</w:t>
             </w:r>
           </w:p>
         </w:tc>
@@ -10458,7 +10599,7 @@
                 <w:sz w:val="22"/>
                 <w:szCs w:val="22"/>
               </w:rPr>
-              <w:t>Título</w:t>
+              <w:t>Descripción</w:t>
             </w:r>
           </w:p>
         </w:tc>
@@ -10756,7 +10897,7 @@
                 <w:sz w:val="22"/>
                 <w:szCs w:val="22"/>
               </w:rPr>
-              <w:t>Título</w:t>
+              <w:t>Descripción</w:t>
             </w:r>
           </w:p>
         </w:tc>
@@ -11054,7 +11195,7 @@
                 <w:sz w:val="22"/>
                 <w:szCs w:val="22"/>
               </w:rPr>
-              <w:t>Título</w:t>
+              <w:t>Descripción</w:t>
             </w:r>
           </w:p>
         </w:tc>
@@ -11352,7 +11493,7 @@
                 <w:sz w:val="22"/>
                 <w:szCs w:val="22"/>
               </w:rPr>
-              <w:t>Título</w:t>
+              <w:t>Descripción</w:t>
             </w:r>
           </w:p>
         </w:tc>
@@ -11650,7 +11791,7 @@
                 <w:sz w:val="22"/>
                 <w:szCs w:val="22"/>
               </w:rPr>
-              <w:t>Título</w:t>
+              <w:t>Descripción</w:t>
             </w:r>
           </w:p>
         </w:tc>
@@ -11948,7 +12089,7 @@
                 <w:sz w:val="22"/>
                 <w:szCs w:val="22"/>
               </w:rPr>
-              <w:t>Título</w:t>
+              <w:t>Descripción</w:t>
             </w:r>
           </w:p>
         </w:tc>
@@ -12247,7 +12388,7 @@
                 <w:sz w:val="22"/>
                 <w:szCs w:val="22"/>
               </w:rPr>
-              <w:t>Título</w:t>
+              <w:t>Descripción</w:t>
             </w:r>
           </w:p>
         </w:tc>
@@ -12545,7 +12686,7 @@
                 <w:sz w:val="22"/>
                 <w:szCs w:val="22"/>
               </w:rPr>
-              <w:t>Título</w:t>
+              <w:t>Descripción</w:t>
             </w:r>
           </w:p>
         </w:tc>
@@ -12843,7 +12984,7 @@
                 <w:sz w:val="22"/>
                 <w:szCs w:val="22"/>
               </w:rPr>
-              <w:t>Título</w:t>
+              <w:t>Descripción</w:t>
             </w:r>
           </w:p>
         </w:tc>
@@ -13141,7 +13282,7 @@
                 <w:sz w:val="22"/>
                 <w:szCs w:val="22"/>
               </w:rPr>
-              <w:t>Título</w:t>
+              <w:t>Descripción</w:t>
             </w:r>
           </w:p>
         </w:tc>
@@ -13439,7 +13580,7 @@
                 <w:sz w:val="22"/>
                 <w:szCs w:val="22"/>
               </w:rPr>
-              <w:t>Título</w:t>
+              <w:t>Descripción</w:t>
             </w:r>
           </w:p>
         </w:tc>
@@ -13643,10 +13784,7 @@
       <w:bookmarkStart w:id="3" w:name="_Toc116666517"/>
       <w:r>
         <w:lastRenderedPageBreak/>
-        <w:t xml:space="preserve">Requisitos del </w:t>
-      </w:r>
-      <w:r>
-        <w:t>Sistema</w:t>
+        <w:t>Requisitos del Sistema</w:t>
       </w:r>
       <w:bookmarkEnd w:id="2"/>
       <w:bookmarkEnd w:id="3"/>
@@ -13756,7 +13894,7 @@
                 <w:sz w:val="22"/>
                 <w:szCs w:val="22"/>
               </w:rPr>
-              <w:t>Título</w:t>
+              <w:t>Descripción</w:t>
             </w:r>
           </w:p>
         </w:tc>
@@ -14054,7 +14192,7 @@
                 <w:sz w:val="22"/>
                 <w:szCs w:val="22"/>
               </w:rPr>
-              <w:t>Título</w:t>
+              <w:t>Descripción</w:t>
             </w:r>
           </w:p>
         </w:tc>
@@ -14252,10 +14390,7 @@
       </w:pPr>
       <w:bookmarkStart w:id="4" w:name="_Toc116666518"/>
       <w:r>
-        <w:t xml:space="preserve">Requisitos del </w:t>
-      </w:r>
-      <w:r>
-        <w:t>Equipo</w:t>
+        <w:t>Requisitos del Equipo</w:t>
       </w:r>
       <w:bookmarkEnd w:id="4"/>
     </w:p>
@@ -14364,7 +14499,7 @@
                 <w:sz w:val="22"/>
                 <w:szCs w:val="22"/>
               </w:rPr>
-              <w:t>Título</w:t>
+              <w:t>Descripción</w:t>
             </w:r>
           </w:p>
         </w:tc>
@@ -14662,7 +14797,7 @@
                 <w:sz w:val="22"/>
                 <w:szCs w:val="22"/>
               </w:rPr>
-              <w:t>Título</w:t>
+              <w:t>Descripción</w:t>
             </w:r>
           </w:p>
         </w:tc>
@@ -15755,7 +15890,7 @@
     <w:rPrDefault>
       <w:rPr>
         <w:rFonts w:ascii="Calibri" w:eastAsia="Calibri" w:hAnsi="Calibri" w:cs="Times New Roman"/>
-        <w:lang w:val="en-US" w:eastAsia="en-US" w:bidi="ar-SA"/>
+        <w:lang w:val="es-ES" w:eastAsia="es-ES" w:bidi="ar-SA"/>
       </w:rPr>
     </w:rPrDefault>
     <w:pPrDefault/>
@@ -16149,7 +16284,7 @@
       <w:rFonts w:ascii="Arial" w:hAnsi="Arial"/>
       <w:sz w:val="24"/>
       <w:szCs w:val="24"/>
-      <w:lang w:val="es-ES"/>
+      <w:lang w:eastAsia="en-US"/>
     </w:rPr>
   </w:style>
   <w:style w:type="paragraph" w:styleId="Heading1">
@@ -16713,7 +16848,7 @@
       <w:rFonts w:ascii="Arial" w:hAnsi="Arial"/>
       <w:sz w:val="24"/>
       <w:szCs w:val="22"/>
-      <w:lang w:val="es-VE"/>
+      <w:lang w:val="es-VE" w:eastAsia="en-US"/>
     </w:rPr>
   </w:style>
   <w:style w:type="table" w:styleId="GridTable5Dark">
@@ -19791,12 +19926,19 @@
 </file>
 
 <file path=customXml/item1.xml><?xml version="1.0" encoding="utf-8"?>
-<p:properties xmlns:p="http://schemas.microsoft.com/office/2006/metadata/properties" xmlns:xsi="http://www.w3.org/2001/XMLSchema-instance" xmlns:pc="http://schemas.microsoft.com/office/infopath/2007/PartnerControls">
-  <documentManagement/>
-</p:properties>
+<?mso-contentType ?>
+<FormTemplates xmlns="http://schemas.microsoft.com/sharepoint/v3/contenttype/forms">
+  <Display>DocumentLibraryForm</Display>
+  <Edit>DocumentLibraryForm</Edit>
+  <New>DocumentLibraryForm</New>
+</FormTemplates>
 </file>
 
 <file path=customXml/item2.xml><?xml version="1.0" encoding="utf-8"?>
+<b:Sources xmlns:b="http://schemas.openxmlformats.org/officeDocument/2006/bibliography" xmlns="http://schemas.openxmlformats.org/officeDocument/2006/bibliography" SelectedStyle="\APA.XSL" StyleName="APA"/>
+</file>
+
+<file path=customXml/item3.xml><?xml version="1.0" encoding="utf-8"?>
 <ct:contentTypeSchema xmlns:ct="http://schemas.microsoft.com/office/2006/metadata/contentType" xmlns:ma="http://schemas.microsoft.com/office/2006/metadata/properties/metaAttributes" ct:_="" ma:_="" ma:contentTypeName="Documento" ma:contentTypeID="0x0101003C0A2D6CE532BF449905C3D0218DEE5B" ma:contentTypeVersion="10" ma:contentTypeDescription="Crear nuevo documento." ma:contentTypeScope="" ma:versionID="c12dfb7ce5d5c14d9a5dcfa019990f10">
   <xsd:schema xmlns:xsd="http://www.w3.org/2001/XMLSchema" xmlns:xs="http://www.w3.org/2001/XMLSchema" xmlns:p="http://schemas.microsoft.com/office/2006/metadata/properties" xmlns:ns3="b56000f1-d2b9-4e0c-9d8e-dd0f1117859c" targetNamespace="http://schemas.microsoft.com/office/2006/metadata/properties" ma:root="true" ma:fieldsID="aba827ecd8256b24b8e391be9be5d901" ns3:_="">
     <xsd:import namespace="b56000f1-d2b9-4e0c-9d8e-dd0f1117859c"/>
@@ -19980,29 +20122,29 @@
 </ct:contentTypeSchema>
 </file>
 
-<file path=customXml/item3.xml><?xml version="1.0" encoding="utf-8"?>
-<b:Sources xmlns:b="http://schemas.openxmlformats.org/officeDocument/2006/bibliography" xmlns="http://schemas.openxmlformats.org/officeDocument/2006/bibliography" SelectedStyle="\APA.XSL" StyleName="APA"/>
-</file>
-
 <file path=customXml/item4.xml><?xml version="1.0" encoding="utf-8"?>
-<?mso-contentType ?>
-<FormTemplates xmlns="http://schemas.microsoft.com/sharepoint/v3/contenttype/forms">
-  <Display>DocumentLibraryForm</Display>
-  <Edit>DocumentLibraryForm</Edit>
-  <New>DocumentLibraryForm</New>
-</FormTemplates>
+<p:properties xmlns:p="http://schemas.microsoft.com/office/2006/metadata/properties" xmlns:xsi="http://www.w3.org/2001/XMLSchema-instance" xmlns:pc="http://schemas.microsoft.com/office/infopath/2007/PartnerControls">
+  <documentManagement/>
+</p:properties>
 </file>
 
 <file path=customXml/itemProps1.xml><?xml version="1.0" encoding="utf-8"?>
-<ds:datastoreItem xmlns:ds="http://schemas.openxmlformats.org/officeDocument/2006/customXml" ds:itemID="{09FD9BE0-BA75-4C7F-AFEE-F1A0FE375640}">
+<ds:datastoreItem xmlns:ds="http://schemas.openxmlformats.org/officeDocument/2006/customXml" ds:itemID="{874732F2-D611-4D32-92B8-65C31EBD0262}">
   <ds:schemaRefs>
-    <ds:schemaRef ds:uri="http://schemas.microsoft.com/office/2006/metadata/properties"/>
-    <ds:schemaRef ds:uri="http://schemas.microsoft.com/office/infopath/2007/PartnerControls"/>
+    <ds:schemaRef ds:uri="http://schemas.microsoft.com/sharepoint/v3/contenttype/forms"/>
   </ds:schemaRefs>
 </ds:datastoreItem>
 </file>
 
 <file path=customXml/itemProps2.xml><?xml version="1.0" encoding="utf-8"?>
+<ds:datastoreItem xmlns:ds="http://schemas.openxmlformats.org/officeDocument/2006/customXml" ds:itemID="{85798565-9D83-4852-9D4A-B8F0F2BD5F4D}">
+  <ds:schemaRefs>
+    <ds:schemaRef ds:uri="http://schemas.openxmlformats.org/officeDocument/2006/bibliography"/>
+  </ds:schemaRefs>
+</ds:datastoreItem>
+</file>
+
+<file path=customXml/itemProps3.xml><?xml version="1.0" encoding="utf-8"?>
 <ds:datastoreItem xmlns:ds="http://schemas.openxmlformats.org/officeDocument/2006/customXml" ds:itemID="{043E82AD-98B1-443D-B78F-F4304C6D17F3}">
   <ds:schemaRefs>
     <ds:schemaRef ds:uri="http://schemas.microsoft.com/office/2006/metadata/contentType"/>
@@ -20020,18 +20162,11 @@
 </ds:datastoreItem>
 </file>
 
-<file path=customXml/itemProps3.xml><?xml version="1.0" encoding="utf-8"?>
-<ds:datastoreItem xmlns:ds="http://schemas.openxmlformats.org/officeDocument/2006/customXml" ds:itemID="{85798565-9D83-4852-9D4A-B8F0F2BD5F4D}">
+<file path=customXml/itemProps4.xml><?xml version="1.0" encoding="utf-8"?>
+<ds:datastoreItem xmlns:ds="http://schemas.openxmlformats.org/officeDocument/2006/customXml" ds:itemID="{09FD9BE0-BA75-4C7F-AFEE-F1A0FE375640}">
   <ds:schemaRefs>
-    <ds:schemaRef ds:uri="http://schemas.openxmlformats.org/officeDocument/2006/bibliography"/>
-  </ds:schemaRefs>
-</ds:datastoreItem>
-</file>
-
-<file path=customXml/itemProps4.xml><?xml version="1.0" encoding="utf-8"?>
-<ds:datastoreItem xmlns:ds="http://schemas.openxmlformats.org/officeDocument/2006/customXml" ds:itemID="{874732F2-D611-4D32-92B8-65C31EBD0262}">
-  <ds:schemaRefs>
-    <ds:schemaRef ds:uri="http://schemas.microsoft.com/sharepoint/v3/contenttype/forms"/>
+    <ds:schemaRef ds:uri="http://schemas.microsoft.com/office/2006/metadata/properties"/>
+    <ds:schemaRef ds:uri="http://schemas.microsoft.com/office/infopath/2007/PartnerControls"/>
   </ds:schemaRefs>
 </ds:datastoreItem>
 </file>
</xml_diff>

<commit_message>
#29 Doc de Requisitos formateado
</commit_message>
<xml_diff>
--- a/Source/Plan_De_Proyecto/Documento_de_Requisitos.CIT@MEDICA.03-10-2022.v0.2.docx
+++ b/Source/Plan_De_Proyecto/Documento_de_Requisitos.CIT@MEDICA.03-10-2022.v0.2.docx
@@ -372,6 +372,7 @@
           <w:noProof/>
           <w:sz w:val="22"/>
           <w:szCs w:val="22"/>
+          <w:lang w:eastAsia="es-ES"/>
         </w:rPr>
       </w:pPr>
       <w:r>
@@ -426,7 +427,7 @@
         <w:rPr>
           <w:noProof/>
         </w:rPr>
-        <w:instrText xml:space="preserve"> PAGEREF _Toc116666515 \h </w:instrText>
+        <w:instrText xml:space="preserve"> PAGEREF _Toc117426405 \h </w:instrText>
       </w:r>
       <w:r>
         <w:rPr>
@@ -463,6 +464,7 @@
           <w:noProof/>
           <w:sz w:val="22"/>
           <w:szCs w:val="22"/>
+          <w:lang w:eastAsia="es-ES"/>
         </w:rPr>
       </w:pPr>
       <w:r>
@@ -487,7 +489,7 @@
         <w:rPr>
           <w:noProof/>
         </w:rPr>
-        <w:instrText xml:space="preserve"> PAGEREF _Toc116666516 \h </w:instrText>
+        <w:instrText xml:space="preserve"> PAGEREF _Toc117426406 \h </w:instrText>
       </w:r>
       <w:r>
         <w:rPr>
@@ -524,6 +526,7 @@
           <w:noProof/>
           <w:sz w:val="22"/>
           <w:szCs w:val="22"/>
+          <w:lang w:eastAsia="es-ES"/>
         </w:rPr>
       </w:pPr>
       <w:r>
@@ -548,7 +551,7 @@
         <w:rPr>
           <w:noProof/>
         </w:rPr>
-        <w:instrText xml:space="preserve"> PAGEREF _Toc116666517 \h </w:instrText>
+        <w:instrText xml:space="preserve"> PAGEREF _Toc117426407 \h </w:instrText>
       </w:r>
       <w:r>
         <w:rPr>
@@ -585,6 +588,7 @@
           <w:noProof/>
           <w:sz w:val="22"/>
           <w:szCs w:val="22"/>
+          <w:lang w:eastAsia="es-ES"/>
         </w:rPr>
       </w:pPr>
       <w:r>
@@ -609,7 +613,7 @@
         <w:rPr>
           <w:noProof/>
         </w:rPr>
-        <w:instrText xml:space="preserve"> PAGEREF _Toc116666518 \h </w:instrText>
+        <w:instrText xml:space="preserve"> PAGEREF _Toc117426408 \h </w:instrText>
       </w:r>
       <w:r>
         <w:rPr>
@@ -648,7 +652,7 @@
         </w:rPr>
         <w:fldChar w:fldCharType="end"/>
       </w:r>
-      <w:bookmarkStart w:id="0" w:name="_Toc116666515"/>
+      <w:bookmarkStart w:id="0" w:name="_Toc117426405"/>
       <w:r>
         <w:t>Tabla de versionado</w:t>
       </w:r>
@@ -1051,6 +1055,13 @@
                 <w:bCs/>
               </w:rPr>
             </w:pPr>
+            <w:r>
+              <w:rPr>
+                <w:b/>
+                <w:bCs/>
+              </w:rPr>
+              <w:t>V0.4</w:t>
+            </w:r>
           </w:p>
         </w:tc>
         <w:tc>
@@ -1058,7 +1069,11 @@
             <w:tcW w:w="3144" w:type="dxa"/>
             <w:shd w:val="clear" w:color="auto" w:fill="auto"/>
           </w:tcPr>
-          <w:p/>
+          <w:p>
+            <w:r>
+              <w:t>Diego Jesús Díaz López</w:t>
+            </w:r>
+          </w:p>
         </w:tc>
         <w:tc>
           <w:tcPr>
@@ -1069,6 +1084,9 @@
             <w:pPr>
               <w:pStyle w:val="NoSpacing"/>
             </w:pPr>
+            <w:r>
+              <w:t>Finalizado formateado del documento</w:t>
+            </w:r>
           </w:p>
         </w:tc>
         <w:tc>
@@ -1076,7 +1094,11 @@
             <w:tcW w:w="1431" w:type="dxa"/>
             <w:shd w:val="clear" w:color="auto" w:fill="auto"/>
           </w:tcPr>
-          <w:p/>
+          <w:p>
+            <w:r>
+              <w:t>23/10/2022</w:t>
+            </w:r>
+          </w:p>
         </w:tc>
       </w:tr>
     </w:tbl>
@@ -1090,7 +1112,7 @@
       <w:pPr>
         <w:pStyle w:val="Heading1"/>
       </w:pPr>
-      <w:bookmarkStart w:id="1" w:name="_Toc116666516"/>
+      <w:bookmarkStart w:id="1" w:name="_Toc117426406"/>
       <w:r>
         <w:t>R</w:t>
       </w:r>
@@ -1150,18 +1172,7 @@
                 <w:sz w:val="28"/>
                 <w:szCs w:val="28"/>
               </w:rPr>
-              <w:t>Task-</w:t>
-            </w:r>
-            <w:r>
-              <w:rPr>
-                <w:rFonts w:ascii="Calibri" w:hAnsi="Calibri"/>
-                <w:b/>
-                <w:bCs/>
-                <w:color w:val="FFFFFF"/>
-                <w:sz w:val="28"/>
-                <w:szCs w:val="28"/>
-              </w:rPr>
-              <w:t>A0</w:t>
+              <w:t>Task-A0</w:t>
             </w:r>
             <w:r>
               <w:rPr>
@@ -1183,62 +1194,7 @@
                 <w:sz w:val="28"/>
                 <w:szCs w:val="28"/>
               </w:rPr>
-              <w:t>-v</w:t>
-            </w:r>
-            <w:r>
-              <w:rPr>
-                <w:rFonts w:ascii="Calibri" w:hAnsi="Calibri"/>
-                <w:b/>
-                <w:bCs/>
-                <w:color w:val="FFFFFF"/>
-                <w:sz w:val="28"/>
-                <w:szCs w:val="28"/>
-              </w:rPr>
-              <w:t>1</w:t>
-            </w:r>
-            <w:r>
-              <w:rPr>
-                <w:rFonts w:ascii="Calibri" w:hAnsi="Calibri"/>
-                <w:b/>
-                <w:bCs/>
-                <w:color w:val="FFFFFF"/>
-                <w:sz w:val="28"/>
-                <w:szCs w:val="28"/>
-              </w:rPr>
-              <w:t>.</w:t>
-            </w:r>
-            <w:r>
-              <w:rPr>
-                <w:rFonts w:ascii="Calibri" w:hAnsi="Calibri"/>
-                <w:b/>
-                <w:bCs/>
-                <w:color w:val="FFFFFF"/>
-                <w:sz w:val="28"/>
-                <w:szCs w:val="28"/>
-              </w:rPr>
-              <w:t>0</w:t>
-            </w:r>
-            <w:r>
-              <w:rPr>
-                <w:rFonts w:ascii="Calibri" w:hAnsi="Calibri"/>
-                <w:b/>
-                <w:bCs/>
-                <w:color w:val="FFFFFF"/>
-                <w:sz w:val="28"/>
-                <w:szCs w:val="28"/>
-              </w:rPr>
-              <w:t xml:space="preserve">: </w:t>
-            </w:r>
-            <w:r>
-              <w:rPr>
-                <w:rFonts w:ascii="Calibri" w:hAnsi="Calibri"/>
-                <w:b/>
-                <w:bCs/>
-                <w:color w:val="FFFFFF"/>
-                <w:sz w:val="28"/>
-                <w:szCs w:val="28"/>
-              </w:rPr>
-              <w:t>Visibilidad d</w:t>
+              <w:t>-v1.0: Visibilidad d</w:t>
             </w:r>
             <w:r>
               <w:rPr>
@@ -2144,40 +2100,7 @@
                 <w:sz w:val="28"/>
                 <w:szCs w:val="28"/>
               </w:rPr>
-              <w:t>Task-A0</w:t>
-            </w:r>
-            <w:r>
-              <w:rPr>
-                <w:rFonts w:ascii="Calibri" w:hAnsi="Calibri"/>
-                <w:b/>
-                <w:bCs/>
-                <w:color w:val="FFFFFF"/>
-                <w:sz w:val="28"/>
-                <w:szCs w:val="28"/>
-              </w:rPr>
-              <w:t>4</w:t>
-            </w:r>
-            <w:r>
-              <w:rPr>
-                <w:rFonts w:ascii="Calibri" w:hAnsi="Calibri"/>
-                <w:b/>
-                <w:bCs/>
-                <w:color w:val="FFFFFF"/>
-                <w:sz w:val="28"/>
-                <w:szCs w:val="28"/>
-              </w:rPr>
-              <w:t>-v1.0:</w:t>
-            </w:r>
-            <w:r>
-              <w:rPr>
-                <w:rFonts w:ascii="Calibri" w:hAnsi="Calibri"/>
-                <w:b/>
-                <w:bCs/>
-                <w:color w:val="FFFFFF"/>
-                <w:sz w:val="28"/>
-                <w:szCs w:val="28"/>
-              </w:rPr>
-              <w:t xml:space="preserve"> Organización d</w:t>
+              <w:t>Task-A04-v1.0: Organización d</w:t>
             </w:r>
             <w:r>
               <w:rPr>
@@ -2435,47 +2358,12 @@
       <w:tr>
         <w:tc>
           <w:tcPr>
-            <w:tcW w:w="4247" w:type="dxa"/>
+            <w:tcW w:w="9039" w:type="dxa"/>
+            <w:gridSpan w:val="2"/>
             <w:tcBorders>
               <w:top w:val="single" w:sz="4" w:space="0" w:color="4472C4"/>
               <w:left w:val="single" w:sz="4" w:space="0" w:color="4472C4"/>
               <w:bottom w:val="single" w:sz="4" w:space="0" w:color="4472C4"/>
-              <w:right w:val="nil"/>
-            </w:tcBorders>
-            <w:shd w:val="clear" w:color="auto" w:fill="4472C4"/>
-          </w:tcPr>
-          <w:p>
-            <w:pPr>
-              <w:spacing w:after="0" w:line="240" w:lineRule="auto"/>
-              <w:rPr>
-                <w:rFonts w:ascii="Calibri" w:hAnsi="Calibri"/>
-                <w:b/>
-                <w:bCs/>
-                <w:color w:val="FFFFFF"/>
-                <w:sz w:val="28"/>
-                <w:szCs w:val="28"/>
-              </w:rPr>
-            </w:pPr>
-            <w:r>
-              <w:rPr>
-                <w:rFonts w:ascii="Calibri" w:hAnsi="Calibri"/>
-                <w:b/>
-                <w:bCs/>
-                <w:color w:val="FFFFFF"/>
-                <w:sz w:val="22"/>
-                <w:szCs w:val="22"/>
-              </w:rPr>
-              <w:t>REQUISITO A05</w:t>
-            </w:r>
-          </w:p>
-        </w:tc>
-        <w:tc>
-          <w:tcPr>
-            <w:tcW w:w="4792" w:type="dxa"/>
-            <w:tcBorders>
-              <w:top w:val="single" w:sz="4" w:space="0" w:color="4472C4"/>
-              <w:left w:val="nil"/>
-              <w:bottom w:val="single" w:sz="4" w:space="0" w:color="4472C4"/>
               <w:right w:val="single" w:sz="4" w:space="0" w:color="4472C4"/>
             </w:tcBorders>
             <w:shd w:val="clear" w:color="auto" w:fill="4472C4"/>
@@ -2492,6 +2380,50 @@
                 <w:szCs w:val="28"/>
               </w:rPr>
             </w:pPr>
+            <w:r>
+              <w:rPr>
+                <w:rFonts w:ascii="Calibri" w:hAnsi="Calibri"/>
+                <w:b/>
+                <w:bCs/>
+                <w:color w:val="FFFFFF"/>
+                <w:sz w:val="28"/>
+                <w:szCs w:val="28"/>
+              </w:rPr>
+              <w:t>Task-A0</w:t>
+            </w:r>
+            <w:r>
+              <w:rPr>
+                <w:rFonts w:ascii="Calibri" w:hAnsi="Calibri"/>
+                <w:b/>
+                <w:bCs/>
+                <w:color w:val="FFFFFF"/>
+                <w:sz w:val="28"/>
+                <w:szCs w:val="28"/>
+              </w:rPr>
+              <w:t>5</w:t>
+            </w:r>
+            <w:r>
+              <w:rPr>
+                <w:rFonts w:ascii="Calibri" w:hAnsi="Calibri"/>
+                <w:b/>
+                <w:bCs/>
+                <w:color w:val="FFFFFF"/>
+                <w:sz w:val="28"/>
+                <w:szCs w:val="28"/>
+              </w:rPr>
+              <w:t xml:space="preserve">-v1.0: </w:t>
+            </w:r>
+            <w:r>
+              <w:rPr>
+                <w:rFonts w:ascii="Calibri" w:hAnsi="Calibri"/>
+                <w:b/>
+                <w:bCs/>
+                <w:color w:val="FFFFFF"/>
+                <w:sz w:val="28"/>
+                <w:szCs w:val="28"/>
+              </w:rPr>
+              <w:t>Citas fáciles de pedir</w:t>
+            </w:r>
           </w:p>
         </w:tc>
       </w:tr>
@@ -2733,47 +2665,12 @@
       <w:tr>
         <w:tc>
           <w:tcPr>
-            <w:tcW w:w="4247" w:type="dxa"/>
+            <w:tcW w:w="9039" w:type="dxa"/>
+            <w:gridSpan w:val="2"/>
             <w:tcBorders>
               <w:top w:val="single" w:sz="4" w:space="0" w:color="4472C4"/>
               <w:left w:val="single" w:sz="4" w:space="0" w:color="4472C4"/>
               <w:bottom w:val="single" w:sz="4" w:space="0" w:color="4472C4"/>
-              <w:right w:val="nil"/>
-            </w:tcBorders>
-            <w:shd w:val="clear" w:color="auto" w:fill="4472C4"/>
-          </w:tcPr>
-          <w:p>
-            <w:pPr>
-              <w:spacing w:after="0" w:line="240" w:lineRule="auto"/>
-              <w:rPr>
-                <w:rFonts w:ascii="Calibri" w:hAnsi="Calibri"/>
-                <w:b/>
-                <w:bCs/>
-                <w:color w:val="FFFFFF"/>
-                <w:sz w:val="28"/>
-                <w:szCs w:val="28"/>
-              </w:rPr>
-            </w:pPr>
-            <w:r>
-              <w:rPr>
-                <w:rFonts w:ascii="Calibri" w:hAnsi="Calibri"/>
-                <w:b/>
-                <w:bCs/>
-                <w:color w:val="FFFFFF"/>
-                <w:sz w:val="22"/>
-                <w:szCs w:val="22"/>
-              </w:rPr>
-              <w:t>REQUISITO A06</w:t>
-            </w:r>
-          </w:p>
-        </w:tc>
-        <w:tc>
-          <w:tcPr>
-            <w:tcW w:w="4792" w:type="dxa"/>
-            <w:tcBorders>
-              <w:top w:val="single" w:sz="4" w:space="0" w:color="4472C4"/>
-              <w:left w:val="nil"/>
-              <w:bottom w:val="single" w:sz="4" w:space="0" w:color="4472C4"/>
               <w:right w:val="single" w:sz="4" w:space="0" w:color="4472C4"/>
             </w:tcBorders>
             <w:shd w:val="clear" w:color="auto" w:fill="4472C4"/>
@@ -2790,6 +2687,50 @@
                 <w:szCs w:val="28"/>
               </w:rPr>
             </w:pPr>
+            <w:r>
+              <w:rPr>
+                <w:rFonts w:ascii="Calibri" w:hAnsi="Calibri"/>
+                <w:b/>
+                <w:bCs/>
+                <w:color w:val="FFFFFF"/>
+                <w:sz w:val="28"/>
+                <w:szCs w:val="28"/>
+              </w:rPr>
+              <w:t>Task-A0</w:t>
+            </w:r>
+            <w:r>
+              <w:rPr>
+                <w:rFonts w:ascii="Calibri" w:hAnsi="Calibri"/>
+                <w:b/>
+                <w:bCs/>
+                <w:color w:val="FFFFFF"/>
+                <w:sz w:val="28"/>
+                <w:szCs w:val="28"/>
+              </w:rPr>
+              <w:t>6</w:t>
+            </w:r>
+            <w:r>
+              <w:rPr>
+                <w:rFonts w:ascii="Calibri" w:hAnsi="Calibri"/>
+                <w:b/>
+                <w:bCs/>
+                <w:color w:val="FFFFFF"/>
+                <w:sz w:val="28"/>
+                <w:szCs w:val="28"/>
+              </w:rPr>
+              <w:t xml:space="preserve">-v1.0: </w:t>
+            </w:r>
+            <w:r>
+              <w:rPr>
+                <w:rFonts w:ascii="Calibri" w:hAnsi="Calibri"/>
+                <w:b/>
+                <w:bCs/>
+                <w:color w:val="FFFFFF"/>
+                <w:sz w:val="28"/>
+                <w:szCs w:val="28"/>
+              </w:rPr>
+              <w:t>Seguridad del Cliente</w:t>
+            </w:r>
           </w:p>
         </w:tc>
       </w:tr>
@@ -3030,47 +2971,12 @@
       <w:tr>
         <w:tc>
           <w:tcPr>
-            <w:tcW w:w="4247" w:type="dxa"/>
+            <w:tcW w:w="9039" w:type="dxa"/>
+            <w:gridSpan w:val="2"/>
             <w:tcBorders>
               <w:top w:val="single" w:sz="4" w:space="0" w:color="4472C4"/>
               <w:left w:val="single" w:sz="4" w:space="0" w:color="4472C4"/>
               <w:bottom w:val="single" w:sz="4" w:space="0" w:color="4472C4"/>
-              <w:right w:val="nil"/>
-            </w:tcBorders>
-            <w:shd w:val="clear" w:color="auto" w:fill="4472C4"/>
-          </w:tcPr>
-          <w:p>
-            <w:pPr>
-              <w:spacing w:after="0" w:line="240" w:lineRule="auto"/>
-              <w:rPr>
-                <w:rFonts w:ascii="Calibri" w:hAnsi="Calibri"/>
-                <w:b/>
-                <w:bCs/>
-                <w:color w:val="FFFFFF"/>
-                <w:sz w:val="28"/>
-                <w:szCs w:val="28"/>
-              </w:rPr>
-            </w:pPr>
-            <w:r>
-              <w:rPr>
-                <w:rFonts w:ascii="Calibri" w:hAnsi="Calibri"/>
-                <w:b/>
-                <w:bCs/>
-                <w:color w:val="FFFFFF"/>
-                <w:sz w:val="22"/>
-                <w:szCs w:val="22"/>
-              </w:rPr>
-              <w:t>REQUISITO A07</w:t>
-            </w:r>
-          </w:p>
-        </w:tc>
-        <w:tc>
-          <w:tcPr>
-            <w:tcW w:w="4792" w:type="dxa"/>
-            <w:tcBorders>
-              <w:top w:val="single" w:sz="4" w:space="0" w:color="4472C4"/>
-              <w:left w:val="nil"/>
-              <w:bottom w:val="single" w:sz="4" w:space="0" w:color="4472C4"/>
               <w:right w:val="single" w:sz="4" w:space="0" w:color="4472C4"/>
             </w:tcBorders>
             <w:shd w:val="clear" w:color="auto" w:fill="4472C4"/>
@@ -3087,6 +2993,63 @@
                 <w:szCs w:val="28"/>
               </w:rPr>
             </w:pPr>
+            <w:r>
+              <w:rPr>
+                <w:rFonts w:ascii="Calibri" w:hAnsi="Calibri"/>
+                <w:b/>
+                <w:bCs/>
+                <w:color w:val="FFFFFF"/>
+                <w:sz w:val="28"/>
+                <w:szCs w:val="28"/>
+              </w:rPr>
+              <w:t>Task-A0</w:t>
+            </w:r>
+            <w:r>
+              <w:rPr>
+                <w:rFonts w:ascii="Calibri" w:hAnsi="Calibri"/>
+                <w:b/>
+                <w:bCs/>
+                <w:color w:val="FFFFFF"/>
+                <w:sz w:val="28"/>
+                <w:szCs w:val="28"/>
+              </w:rPr>
+              <w:t>7</w:t>
+            </w:r>
+            <w:r>
+              <w:rPr>
+                <w:rFonts w:ascii="Calibri" w:hAnsi="Calibri"/>
+                <w:b/>
+                <w:bCs/>
+                <w:color w:val="FFFFFF"/>
+                <w:sz w:val="28"/>
+                <w:szCs w:val="28"/>
+              </w:rPr>
+              <w:t xml:space="preserve">-v1.0: </w:t>
+            </w:r>
+            <w:r>
+              <w:rPr>
+                <w:rFonts w:ascii="Calibri" w:hAnsi="Calibri"/>
+                <w:b/>
+                <w:bCs/>
+                <w:color w:val="FFFFFF"/>
+                <w:sz w:val="28"/>
+                <w:szCs w:val="28"/>
+              </w:rPr>
+              <w:t xml:space="preserve">Sistema en </w:t>
+            </w:r>
+            <w:proofErr w:type="gramStart"/>
+            <w:r>
+              <w:rPr>
+                <w:rFonts w:ascii="Calibri" w:hAnsi="Calibri"/>
+                <w:b/>
+                <w:bCs/>
+                <w:color w:val="FFFFFF"/>
+                <w:sz w:val="28"/>
+                <w:szCs w:val="28"/>
+              </w:rPr>
+              <w:t>Español</w:t>
+            </w:r>
+            <w:proofErr w:type="gramEnd"/>
           </w:p>
         </w:tc>
       </w:tr>
@@ -3328,47 +3291,12 @@
       <w:tr>
         <w:tc>
           <w:tcPr>
-            <w:tcW w:w="4247" w:type="dxa"/>
+            <w:tcW w:w="9039" w:type="dxa"/>
+            <w:gridSpan w:val="2"/>
             <w:tcBorders>
               <w:top w:val="single" w:sz="4" w:space="0" w:color="4472C4"/>
               <w:left w:val="single" w:sz="4" w:space="0" w:color="4472C4"/>
               <w:bottom w:val="single" w:sz="4" w:space="0" w:color="4472C4"/>
-              <w:right w:val="nil"/>
-            </w:tcBorders>
-            <w:shd w:val="clear" w:color="auto" w:fill="4472C4"/>
-          </w:tcPr>
-          <w:p>
-            <w:pPr>
-              <w:spacing w:after="0" w:line="240" w:lineRule="auto"/>
-              <w:rPr>
-                <w:rFonts w:ascii="Calibri" w:hAnsi="Calibri"/>
-                <w:b/>
-                <w:bCs/>
-                <w:color w:val="FFFFFF"/>
-                <w:sz w:val="28"/>
-                <w:szCs w:val="28"/>
-              </w:rPr>
-            </w:pPr>
-            <w:r>
-              <w:rPr>
-                <w:rFonts w:ascii="Calibri" w:hAnsi="Calibri"/>
-                <w:b/>
-                <w:bCs/>
-                <w:color w:val="FFFFFF"/>
-                <w:sz w:val="22"/>
-                <w:szCs w:val="22"/>
-              </w:rPr>
-              <w:t>REQUISITO A08</w:t>
-            </w:r>
-          </w:p>
-        </w:tc>
-        <w:tc>
-          <w:tcPr>
-            <w:tcW w:w="4792" w:type="dxa"/>
-            <w:tcBorders>
-              <w:top w:val="single" w:sz="4" w:space="0" w:color="4472C4"/>
-              <w:left w:val="nil"/>
-              <w:bottom w:val="single" w:sz="4" w:space="0" w:color="4472C4"/>
               <w:right w:val="single" w:sz="4" w:space="0" w:color="4472C4"/>
             </w:tcBorders>
             <w:shd w:val="clear" w:color="auto" w:fill="4472C4"/>
@@ -3385,6 +3313,61 @@
                 <w:szCs w:val="28"/>
               </w:rPr>
             </w:pPr>
+            <w:r>
+              <w:rPr>
+                <w:rFonts w:ascii="Calibri" w:hAnsi="Calibri"/>
+                <w:b/>
+                <w:bCs/>
+                <w:color w:val="FFFFFF"/>
+                <w:sz w:val="28"/>
+                <w:szCs w:val="28"/>
+              </w:rPr>
+              <w:t>Task-A0</w:t>
+            </w:r>
+            <w:r>
+              <w:rPr>
+                <w:rFonts w:ascii="Calibri" w:hAnsi="Calibri"/>
+                <w:b/>
+                <w:bCs/>
+                <w:color w:val="FFFFFF"/>
+                <w:sz w:val="28"/>
+                <w:szCs w:val="28"/>
+              </w:rPr>
+              <w:t>8</w:t>
+            </w:r>
+            <w:r>
+              <w:rPr>
+                <w:rFonts w:ascii="Calibri" w:hAnsi="Calibri"/>
+                <w:b/>
+                <w:bCs/>
+                <w:color w:val="FFFFFF"/>
+                <w:sz w:val="28"/>
+                <w:szCs w:val="28"/>
+              </w:rPr>
+              <w:t xml:space="preserve">-v1.0: </w:t>
+            </w:r>
+            <w:r>
+              <w:rPr>
+                <w:rFonts w:ascii="Calibri" w:hAnsi="Calibri"/>
+                <w:b/>
+                <w:bCs/>
+                <w:color w:val="FFFFFF"/>
+                <w:sz w:val="28"/>
+                <w:szCs w:val="28"/>
+              </w:rPr>
+              <w:t>Acceso a se</w:t>
+            </w:r>
+            <w:r>
+              <w:rPr>
+                <w:rFonts w:ascii="Calibri" w:hAnsi="Calibri"/>
+                <w:b/>
+                <w:bCs/>
+                <w:color w:val="FFFFFF"/>
+                <w:sz w:val="28"/>
+                <w:szCs w:val="28"/>
+              </w:rPr>
+              <w:t>guimiento de la cita</w:t>
+            </w:r>
           </w:p>
         </w:tc>
       </w:tr>
@@ -3625,47 +3608,12 @@
       <w:tr>
         <w:tc>
           <w:tcPr>
-            <w:tcW w:w="4247" w:type="dxa"/>
+            <w:tcW w:w="9039" w:type="dxa"/>
+            <w:gridSpan w:val="2"/>
             <w:tcBorders>
               <w:top w:val="single" w:sz="4" w:space="0" w:color="4472C4"/>
               <w:left w:val="single" w:sz="4" w:space="0" w:color="4472C4"/>
               <w:bottom w:val="single" w:sz="4" w:space="0" w:color="4472C4"/>
-              <w:right w:val="nil"/>
-            </w:tcBorders>
-            <w:shd w:val="clear" w:color="auto" w:fill="4472C4"/>
-          </w:tcPr>
-          <w:p>
-            <w:pPr>
-              <w:spacing w:after="0" w:line="240" w:lineRule="auto"/>
-              <w:rPr>
-                <w:rFonts w:ascii="Calibri" w:hAnsi="Calibri"/>
-                <w:b/>
-                <w:bCs/>
-                <w:color w:val="FFFFFF"/>
-                <w:sz w:val="28"/>
-                <w:szCs w:val="28"/>
-              </w:rPr>
-            </w:pPr>
-            <w:r>
-              <w:rPr>
-                <w:rFonts w:ascii="Calibri" w:hAnsi="Calibri"/>
-                <w:b/>
-                <w:bCs/>
-                <w:color w:val="FFFFFF"/>
-                <w:sz w:val="22"/>
-                <w:szCs w:val="22"/>
-              </w:rPr>
-              <w:t>REQUISITO A09</w:t>
-            </w:r>
-          </w:p>
-        </w:tc>
-        <w:tc>
-          <w:tcPr>
-            <w:tcW w:w="4792" w:type="dxa"/>
-            <w:tcBorders>
-              <w:top w:val="single" w:sz="4" w:space="0" w:color="4472C4"/>
-              <w:left w:val="nil"/>
-              <w:bottom w:val="single" w:sz="4" w:space="0" w:color="4472C4"/>
               <w:right w:val="single" w:sz="4" w:space="0" w:color="4472C4"/>
             </w:tcBorders>
             <w:shd w:val="clear" w:color="auto" w:fill="4472C4"/>
@@ -3682,6 +3630,61 @@
                 <w:szCs w:val="28"/>
               </w:rPr>
             </w:pPr>
+            <w:r>
+              <w:rPr>
+                <w:rFonts w:ascii="Calibri" w:hAnsi="Calibri"/>
+                <w:b/>
+                <w:bCs/>
+                <w:color w:val="FFFFFF"/>
+                <w:sz w:val="28"/>
+                <w:szCs w:val="28"/>
+              </w:rPr>
+              <w:t>Task-A0</w:t>
+            </w:r>
+            <w:r>
+              <w:rPr>
+                <w:rFonts w:ascii="Calibri" w:hAnsi="Calibri"/>
+                <w:b/>
+                <w:bCs/>
+                <w:color w:val="FFFFFF"/>
+                <w:sz w:val="28"/>
+                <w:szCs w:val="28"/>
+              </w:rPr>
+              <w:t>9</w:t>
+            </w:r>
+            <w:r>
+              <w:rPr>
+                <w:rFonts w:ascii="Calibri" w:hAnsi="Calibri"/>
+                <w:b/>
+                <w:bCs/>
+                <w:color w:val="FFFFFF"/>
+                <w:sz w:val="28"/>
+                <w:szCs w:val="28"/>
+              </w:rPr>
+              <w:t xml:space="preserve">-v1.0: </w:t>
+            </w:r>
+            <w:r>
+              <w:rPr>
+                <w:rFonts w:ascii="Calibri" w:hAnsi="Calibri"/>
+                <w:b/>
+                <w:bCs/>
+                <w:color w:val="FFFFFF"/>
+                <w:sz w:val="28"/>
+                <w:szCs w:val="28"/>
+              </w:rPr>
+              <w:t>Citas agotad</w:t>
+            </w:r>
+            <w:r>
+              <w:rPr>
+                <w:rFonts w:ascii="Calibri" w:hAnsi="Calibri"/>
+                <w:b/>
+                <w:bCs/>
+                <w:color w:val="FFFFFF"/>
+                <w:sz w:val="28"/>
+                <w:szCs w:val="28"/>
+              </w:rPr>
+              <w:t>as</w:t>
+            </w:r>
           </w:p>
         </w:tc>
       </w:tr>
@@ -3924,48 +3927,12 @@
       <w:tr>
         <w:tc>
           <w:tcPr>
-            <w:tcW w:w="4247" w:type="dxa"/>
+            <w:tcW w:w="9039" w:type="dxa"/>
+            <w:gridSpan w:val="2"/>
             <w:tcBorders>
               <w:top w:val="single" w:sz="4" w:space="0" w:color="4472C4"/>
               <w:left w:val="single" w:sz="4" w:space="0" w:color="4472C4"/>
               <w:bottom w:val="single" w:sz="4" w:space="0" w:color="4472C4"/>
-              <w:right w:val="nil"/>
-            </w:tcBorders>
-            <w:shd w:val="clear" w:color="auto" w:fill="4472C4"/>
-          </w:tcPr>
-          <w:p>
-            <w:pPr>
-              <w:spacing w:after="0" w:line="240" w:lineRule="auto"/>
-              <w:rPr>
-                <w:rFonts w:ascii="Calibri" w:hAnsi="Calibri"/>
-                <w:b/>
-                <w:bCs/>
-                <w:color w:val="FFFFFF"/>
-                <w:sz w:val="28"/>
-                <w:szCs w:val="28"/>
-              </w:rPr>
-            </w:pPr>
-            <w:r>
-              <w:rPr>
-                <w:rFonts w:ascii="Calibri" w:hAnsi="Calibri"/>
-                <w:b/>
-                <w:bCs/>
-                <w:color w:val="FFFFFF"/>
-                <w:sz w:val="22"/>
-                <w:szCs w:val="22"/>
-              </w:rPr>
-              <w:lastRenderedPageBreak/>
-              <w:t>REQUISITO A10</w:t>
-            </w:r>
-          </w:p>
-        </w:tc>
-        <w:tc>
-          <w:tcPr>
-            <w:tcW w:w="4792" w:type="dxa"/>
-            <w:tcBorders>
-              <w:top w:val="single" w:sz="4" w:space="0" w:color="4472C4"/>
-              <w:left w:val="nil"/>
-              <w:bottom w:val="single" w:sz="4" w:space="0" w:color="4472C4"/>
               <w:right w:val="single" w:sz="4" w:space="0" w:color="4472C4"/>
             </w:tcBorders>
             <w:shd w:val="clear" w:color="auto" w:fill="4472C4"/>
@@ -3982,6 +3949,51 @@
                 <w:szCs w:val="28"/>
               </w:rPr>
             </w:pPr>
+            <w:r>
+              <w:rPr>
+                <w:rFonts w:ascii="Calibri" w:hAnsi="Calibri"/>
+                <w:b/>
+                <w:bCs/>
+                <w:color w:val="FFFFFF"/>
+                <w:sz w:val="28"/>
+                <w:szCs w:val="28"/>
+              </w:rPr>
+              <w:lastRenderedPageBreak/>
+              <w:t>Task-A</w:t>
+            </w:r>
+            <w:r>
+              <w:rPr>
+                <w:rFonts w:ascii="Calibri" w:hAnsi="Calibri"/>
+                <w:b/>
+                <w:bCs/>
+                <w:color w:val="FFFFFF"/>
+                <w:sz w:val="28"/>
+                <w:szCs w:val="28"/>
+              </w:rPr>
+              <w:t>10</w:t>
+            </w:r>
+            <w:r>
+              <w:rPr>
+                <w:rFonts w:ascii="Calibri" w:hAnsi="Calibri"/>
+                <w:b/>
+                <w:bCs/>
+                <w:color w:val="FFFFFF"/>
+                <w:sz w:val="28"/>
+                <w:szCs w:val="28"/>
+              </w:rPr>
+              <w:t xml:space="preserve">-v1.0: </w:t>
+            </w:r>
+            <w:r>
+              <w:rPr>
+                <w:rFonts w:ascii="Calibri" w:hAnsi="Calibri"/>
+                <w:b/>
+                <w:bCs/>
+                <w:color w:val="FFFFFF"/>
+                <w:sz w:val="28"/>
+                <w:szCs w:val="28"/>
+              </w:rPr>
+              <w:t>Imágenes de médicos</w:t>
+            </w:r>
           </w:p>
         </w:tc>
       </w:tr>
@@ -4222,47 +4234,12 @@
       <w:tr>
         <w:tc>
           <w:tcPr>
-            <w:tcW w:w="4247" w:type="dxa"/>
+            <w:tcW w:w="9039" w:type="dxa"/>
+            <w:gridSpan w:val="2"/>
             <w:tcBorders>
               <w:top w:val="single" w:sz="4" w:space="0" w:color="4472C4"/>
               <w:left w:val="single" w:sz="4" w:space="0" w:color="4472C4"/>
               <w:bottom w:val="single" w:sz="4" w:space="0" w:color="4472C4"/>
-              <w:right w:val="nil"/>
-            </w:tcBorders>
-            <w:shd w:val="clear" w:color="auto" w:fill="4472C4"/>
-          </w:tcPr>
-          <w:p>
-            <w:pPr>
-              <w:spacing w:after="0" w:line="240" w:lineRule="auto"/>
-              <w:rPr>
-                <w:rFonts w:ascii="Calibri" w:hAnsi="Calibri"/>
-                <w:b/>
-                <w:bCs/>
-                <w:color w:val="FFFFFF"/>
-                <w:sz w:val="28"/>
-                <w:szCs w:val="28"/>
-              </w:rPr>
-            </w:pPr>
-            <w:r>
-              <w:rPr>
-                <w:rFonts w:ascii="Calibri" w:hAnsi="Calibri"/>
-                <w:b/>
-                <w:bCs/>
-                <w:color w:val="FFFFFF"/>
-                <w:sz w:val="22"/>
-                <w:szCs w:val="22"/>
-              </w:rPr>
-              <w:t>REQUISITO A11</w:t>
-            </w:r>
-          </w:p>
-        </w:tc>
-        <w:tc>
-          <w:tcPr>
-            <w:tcW w:w="4792" w:type="dxa"/>
-            <w:tcBorders>
-              <w:top w:val="single" w:sz="4" w:space="0" w:color="4472C4"/>
-              <w:left w:val="nil"/>
-              <w:bottom w:val="single" w:sz="4" w:space="0" w:color="4472C4"/>
               <w:right w:val="single" w:sz="4" w:space="0" w:color="4472C4"/>
             </w:tcBorders>
             <w:shd w:val="clear" w:color="auto" w:fill="4472C4"/>
@@ -4279,6 +4256,61 @@
                 <w:szCs w:val="28"/>
               </w:rPr>
             </w:pPr>
+            <w:r>
+              <w:rPr>
+                <w:rFonts w:ascii="Calibri" w:hAnsi="Calibri"/>
+                <w:b/>
+                <w:bCs/>
+                <w:color w:val="FFFFFF"/>
+                <w:sz w:val="28"/>
+                <w:szCs w:val="28"/>
+              </w:rPr>
+              <w:t>Task-A</w:t>
+            </w:r>
+            <w:r>
+              <w:rPr>
+                <w:rFonts w:ascii="Calibri" w:hAnsi="Calibri"/>
+                <w:b/>
+                <w:bCs/>
+                <w:color w:val="FFFFFF"/>
+                <w:sz w:val="28"/>
+                <w:szCs w:val="28"/>
+              </w:rPr>
+              <w:t>1</w:t>
+            </w:r>
+            <w:r>
+              <w:rPr>
+                <w:rFonts w:ascii="Calibri" w:hAnsi="Calibri"/>
+                <w:b/>
+                <w:bCs/>
+                <w:color w:val="FFFFFF"/>
+                <w:sz w:val="28"/>
+                <w:szCs w:val="28"/>
+              </w:rPr>
+              <w:t>1</w:t>
+            </w:r>
+            <w:r>
+              <w:rPr>
+                <w:rFonts w:ascii="Calibri" w:hAnsi="Calibri"/>
+                <w:b/>
+                <w:bCs/>
+                <w:color w:val="FFFFFF"/>
+                <w:sz w:val="28"/>
+                <w:szCs w:val="28"/>
+              </w:rPr>
+              <w:t>-v1.0:</w:t>
+            </w:r>
+            <w:r>
+              <w:rPr>
+                <w:rFonts w:ascii="Calibri" w:hAnsi="Calibri"/>
+                <w:b/>
+                <w:bCs/>
+                <w:color w:val="FFFFFF"/>
+                <w:sz w:val="28"/>
+                <w:szCs w:val="28"/>
+              </w:rPr>
+              <w:t xml:space="preserve"> Departamentos médicos</w:t>
+            </w:r>
           </w:p>
         </w:tc>
       </w:tr>
@@ -4331,7 +4363,7 @@
                 <w:rFonts w:eastAsia="Arial" w:cs="Arial"/>
                 <w:color w:val="000000"/>
               </w:rPr>
-              <w:t>Los médicos se estructurarán por departamentos según corresponda por el tipo de artículo.</w:t>
+              <w:t>Los médicos se estructurarán por departamentos según corresponda por el tipo de especialidad.</w:t>
             </w:r>
           </w:p>
         </w:tc>
@@ -4520,47 +4552,12 @@
       <w:tr>
         <w:tc>
           <w:tcPr>
-            <w:tcW w:w="4247" w:type="dxa"/>
+            <w:tcW w:w="9039" w:type="dxa"/>
+            <w:gridSpan w:val="2"/>
             <w:tcBorders>
               <w:top w:val="single" w:sz="4" w:space="0" w:color="4472C4"/>
               <w:left w:val="single" w:sz="4" w:space="0" w:color="4472C4"/>
               <w:bottom w:val="single" w:sz="4" w:space="0" w:color="4472C4"/>
-              <w:right w:val="nil"/>
-            </w:tcBorders>
-            <w:shd w:val="clear" w:color="auto" w:fill="4472C4"/>
-          </w:tcPr>
-          <w:p>
-            <w:pPr>
-              <w:spacing w:after="0" w:line="240" w:lineRule="auto"/>
-              <w:rPr>
-                <w:rFonts w:ascii="Calibri" w:hAnsi="Calibri"/>
-                <w:b/>
-                <w:bCs/>
-                <w:color w:val="FFFFFF"/>
-                <w:sz w:val="28"/>
-                <w:szCs w:val="28"/>
-              </w:rPr>
-            </w:pPr>
-            <w:r>
-              <w:rPr>
-                <w:rFonts w:ascii="Calibri" w:hAnsi="Calibri"/>
-                <w:b/>
-                <w:bCs/>
-                <w:color w:val="FFFFFF"/>
-                <w:sz w:val="22"/>
-                <w:szCs w:val="22"/>
-              </w:rPr>
-              <w:t>REQUISITO A12</w:t>
-            </w:r>
-          </w:p>
-        </w:tc>
-        <w:tc>
-          <w:tcPr>
-            <w:tcW w:w="4792" w:type="dxa"/>
-            <w:tcBorders>
-              <w:top w:val="single" w:sz="4" w:space="0" w:color="4472C4"/>
-              <w:left w:val="nil"/>
-              <w:bottom w:val="single" w:sz="4" w:space="0" w:color="4472C4"/>
               <w:right w:val="single" w:sz="4" w:space="0" w:color="4472C4"/>
             </w:tcBorders>
             <w:shd w:val="clear" w:color="auto" w:fill="4472C4"/>
@@ -4577,6 +4574,61 @@
                 <w:szCs w:val="28"/>
               </w:rPr>
             </w:pPr>
+            <w:r>
+              <w:rPr>
+                <w:rFonts w:ascii="Calibri" w:hAnsi="Calibri"/>
+                <w:b/>
+                <w:bCs/>
+                <w:color w:val="FFFFFF"/>
+                <w:sz w:val="28"/>
+                <w:szCs w:val="28"/>
+              </w:rPr>
+              <w:t>Task-A</w:t>
+            </w:r>
+            <w:r>
+              <w:rPr>
+                <w:rFonts w:ascii="Calibri" w:hAnsi="Calibri"/>
+                <w:b/>
+                <w:bCs/>
+                <w:color w:val="FFFFFF"/>
+                <w:sz w:val="28"/>
+                <w:szCs w:val="28"/>
+              </w:rPr>
+              <w:t>1</w:t>
+            </w:r>
+            <w:r>
+              <w:rPr>
+                <w:rFonts w:ascii="Calibri" w:hAnsi="Calibri"/>
+                <w:b/>
+                <w:bCs/>
+                <w:color w:val="FFFFFF"/>
+                <w:sz w:val="28"/>
+                <w:szCs w:val="28"/>
+              </w:rPr>
+              <w:t>2</w:t>
+            </w:r>
+            <w:r>
+              <w:rPr>
+                <w:rFonts w:ascii="Calibri" w:hAnsi="Calibri"/>
+                <w:b/>
+                <w:bCs/>
+                <w:color w:val="FFFFFF"/>
+                <w:sz w:val="28"/>
+                <w:szCs w:val="28"/>
+              </w:rPr>
+              <w:t>-v1.0:</w:t>
+            </w:r>
+            <w:r>
+              <w:rPr>
+                <w:rFonts w:ascii="Calibri" w:hAnsi="Calibri"/>
+                <w:b/>
+                <w:bCs/>
+                <w:color w:val="FFFFFF"/>
+                <w:sz w:val="28"/>
+                <w:szCs w:val="28"/>
+              </w:rPr>
+              <w:t xml:space="preserve"> Búsqueda en Catálogo</w:t>
+            </w:r>
           </w:p>
         </w:tc>
       </w:tr>
@@ -4818,47 +4870,12 @@
       <w:tr>
         <w:tc>
           <w:tcPr>
-            <w:tcW w:w="4247" w:type="dxa"/>
+            <w:tcW w:w="9039" w:type="dxa"/>
+            <w:gridSpan w:val="2"/>
             <w:tcBorders>
               <w:top w:val="single" w:sz="4" w:space="0" w:color="4472C4"/>
               <w:left w:val="single" w:sz="4" w:space="0" w:color="4472C4"/>
               <w:bottom w:val="single" w:sz="4" w:space="0" w:color="4472C4"/>
-              <w:right w:val="nil"/>
-            </w:tcBorders>
-            <w:shd w:val="clear" w:color="auto" w:fill="4472C4"/>
-          </w:tcPr>
-          <w:p>
-            <w:pPr>
-              <w:spacing w:after="0" w:line="240" w:lineRule="auto"/>
-              <w:rPr>
-                <w:rFonts w:ascii="Calibri" w:hAnsi="Calibri"/>
-                <w:b/>
-                <w:bCs/>
-                <w:color w:val="FFFFFF"/>
-                <w:sz w:val="28"/>
-                <w:szCs w:val="28"/>
-              </w:rPr>
-            </w:pPr>
-            <w:r>
-              <w:rPr>
-                <w:rFonts w:ascii="Calibri" w:hAnsi="Calibri"/>
-                <w:b/>
-                <w:bCs/>
-                <w:color w:val="FFFFFF"/>
-                <w:sz w:val="22"/>
-                <w:szCs w:val="22"/>
-              </w:rPr>
-              <w:t>REQUISITO A13</w:t>
-            </w:r>
-          </w:p>
-        </w:tc>
-        <w:tc>
-          <w:tcPr>
-            <w:tcW w:w="4792" w:type="dxa"/>
-            <w:tcBorders>
-              <w:top w:val="single" w:sz="4" w:space="0" w:color="4472C4"/>
-              <w:left w:val="nil"/>
-              <w:bottom w:val="single" w:sz="4" w:space="0" w:color="4472C4"/>
               <w:right w:val="single" w:sz="4" w:space="0" w:color="4472C4"/>
             </w:tcBorders>
             <w:shd w:val="clear" w:color="auto" w:fill="4472C4"/>
@@ -4875,6 +4892,61 @@
                 <w:szCs w:val="28"/>
               </w:rPr>
             </w:pPr>
+            <w:r>
+              <w:rPr>
+                <w:rFonts w:ascii="Calibri" w:hAnsi="Calibri"/>
+                <w:b/>
+                <w:bCs/>
+                <w:color w:val="FFFFFF"/>
+                <w:sz w:val="28"/>
+                <w:szCs w:val="28"/>
+              </w:rPr>
+              <w:t>Task-A</w:t>
+            </w:r>
+            <w:r>
+              <w:rPr>
+                <w:rFonts w:ascii="Calibri" w:hAnsi="Calibri"/>
+                <w:b/>
+                <w:bCs/>
+                <w:color w:val="FFFFFF"/>
+                <w:sz w:val="28"/>
+                <w:szCs w:val="28"/>
+              </w:rPr>
+              <w:t>1</w:t>
+            </w:r>
+            <w:r>
+              <w:rPr>
+                <w:rFonts w:ascii="Calibri" w:hAnsi="Calibri"/>
+                <w:b/>
+                <w:bCs/>
+                <w:color w:val="FFFFFF"/>
+                <w:sz w:val="28"/>
+                <w:szCs w:val="28"/>
+              </w:rPr>
+              <w:t>3</w:t>
+            </w:r>
+            <w:r>
+              <w:rPr>
+                <w:rFonts w:ascii="Calibri" w:hAnsi="Calibri"/>
+                <w:b/>
+                <w:bCs/>
+                <w:color w:val="FFFFFF"/>
+                <w:sz w:val="28"/>
+                <w:szCs w:val="28"/>
+              </w:rPr>
+              <w:t>-v1.0:</w:t>
+            </w:r>
+            <w:r>
+              <w:rPr>
+                <w:rFonts w:ascii="Calibri" w:hAnsi="Calibri"/>
+                <w:b/>
+                <w:bCs/>
+                <w:color w:val="FFFFFF"/>
+                <w:sz w:val="28"/>
+                <w:szCs w:val="28"/>
+              </w:rPr>
+              <w:t xml:space="preserve"> Visibilidad del Catálogo</w:t>
+            </w:r>
           </w:p>
         </w:tc>
       </w:tr>
@@ -5116,47 +5188,12 @@
       <w:tr>
         <w:tc>
           <w:tcPr>
-            <w:tcW w:w="4247" w:type="dxa"/>
+            <w:tcW w:w="9039" w:type="dxa"/>
+            <w:gridSpan w:val="2"/>
             <w:tcBorders>
               <w:top w:val="single" w:sz="4" w:space="0" w:color="4472C4"/>
               <w:left w:val="single" w:sz="4" w:space="0" w:color="4472C4"/>
               <w:bottom w:val="single" w:sz="4" w:space="0" w:color="4472C4"/>
-              <w:right w:val="nil"/>
-            </w:tcBorders>
-            <w:shd w:val="clear" w:color="auto" w:fill="4472C4"/>
-          </w:tcPr>
-          <w:p>
-            <w:pPr>
-              <w:spacing w:after="0" w:line="240" w:lineRule="auto"/>
-              <w:rPr>
-                <w:rFonts w:ascii="Calibri" w:hAnsi="Calibri"/>
-                <w:b/>
-                <w:bCs/>
-                <w:color w:val="FFFFFF"/>
-                <w:sz w:val="28"/>
-                <w:szCs w:val="28"/>
-              </w:rPr>
-            </w:pPr>
-            <w:r>
-              <w:rPr>
-                <w:rFonts w:ascii="Calibri" w:hAnsi="Calibri"/>
-                <w:b/>
-                <w:bCs/>
-                <w:color w:val="FFFFFF"/>
-                <w:sz w:val="22"/>
-                <w:szCs w:val="22"/>
-              </w:rPr>
-              <w:t>REQUISITO A14</w:t>
-            </w:r>
-          </w:p>
-        </w:tc>
-        <w:tc>
-          <w:tcPr>
-            <w:tcW w:w="4792" w:type="dxa"/>
-            <w:tcBorders>
-              <w:top w:val="single" w:sz="4" w:space="0" w:color="4472C4"/>
-              <w:left w:val="nil"/>
-              <w:bottom w:val="single" w:sz="4" w:space="0" w:color="4472C4"/>
               <w:right w:val="single" w:sz="4" w:space="0" w:color="4472C4"/>
             </w:tcBorders>
             <w:shd w:val="clear" w:color="auto" w:fill="4472C4"/>
@@ -5173,6 +5210,61 @@
                 <w:szCs w:val="28"/>
               </w:rPr>
             </w:pPr>
+            <w:r>
+              <w:rPr>
+                <w:rFonts w:ascii="Calibri" w:hAnsi="Calibri"/>
+                <w:b/>
+                <w:bCs/>
+                <w:color w:val="FFFFFF"/>
+                <w:sz w:val="28"/>
+                <w:szCs w:val="28"/>
+              </w:rPr>
+              <w:t>Task-A1</w:t>
+            </w:r>
+            <w:r>
+              <w:rPr>
+                <w:rFonts w:ascii="Calibri" w:hAnsi="Calibri"/>
+                <w:b/>
+                <w:bCs/>
+                <w:color w:val="FFFFFF"/>
+                <w:sz w:val="28"/>
+                <w:szCs w:val="28"/>
+              </w:rPr>
+              <w:t>4</w:t>
+            </w:r>
+            <w:r>
+              <w:rPr>
+                <w:rFonts w:ascii="Calibri" w:hAnsi="Calibri"/>
+                <w:b/>
+                <w:bCs/>
+                <w:color w:val="FFFFFF"/>
+                <w:sz w:val="28"/>
+                <w:szCs w:val="28"/>
+              </w:rPr>
+              <w:t>-v1.0:</w:t>
+            </w:r>
+            <w:r>
+              <w:rPr>
+                <w:rFonts w:ascii="Calibri" w:hAnsi="Calibri"/>
+                <w:b/>
+                <w:bCs/>
+                <w:color w:val="FFFFFF"/>
+                <w:sz w:val="28"/>
+                <w:szCs w:val="28"/>
+              </w:rPr>
+              <w:t xml:space="preserve"> Navegación e</w:t>
+            </w:r>
+            <w:r>
+              <w:rPr>
+                <w:rFonts w:ascii="Calibri" w:hAnsi="Calibri"/>
+                <w:b/>
+                <w:bCs/>
+                <w:color w:val="FFFFFF"/>
+                <w:sz w:val="28"/>
+                <w:szCs w:val="28"/>
+              </w:rPr>
+              <w:t>n el Catálogo</w:t>
+            </w:r>
           </w:p>
         </w:tc>
       </w:tr>
@@ -5446,10 +5538,65 @@
                 <w:b/>
                 <w:bCs/>
                 <w:color w:val="FFFFFF"/>
-                <w:sz w:val="22"/>
-                <w:szCs w:val="22"/>
-              </w:rPr>
-              <w:t>REQUISITO A15</w:t>
+                <w:sz w:val="28"/>
+                <w:szCs w:val="28"/>
+              </w:rPr>
+              <w:t>Task-A</w:t>
+            </w:r>
+            <w:r>
+              <w:rPr>
+                <w:rFonts w:ascii="Calibri" w:hAnsi="Calibri"/>
+                <w:b/>
+                <w:bCs/>
+                <w:color w:val="FFFFFF"/>
+                <w:sz w:val="28"/>
+                <w:szCs w:val="28"/>
+              </w:rPr>
+              <w:t>1</w:t>
+            </w:r>
+            <w:r>
+              <w:rPr>
+                <w:rFonts w:ascii="Calibri" w:hAnsi="Calibri"/>
+                <w:b/>
+                <w:bCs/>
+                <w:color w:val="FFFFFF"/>
+                <w:sz w:val="28"/>
+                <w:szCs w:val="28"/>
+              </w:rPr>
+              <w:t>5</w:t>
+            </w:r>
+            <w:r>
+              <w:rPr>
+                <w:rFonts w:ascii="Calibri" w:hAnsi="Calibri"/>
+                <w:b/>
+                <w:bCs/>
+                <w:color w:val="FFFFFF"/>
+                <w:sz w:val="28"/>
+                <w:szCs w:val="28"/>
+              </w:rPr>
+              <w:t>-v1.0:</w:t>
+            </w:r>
+            <w:r>
+              <w:rPr>
+                <w:rFonts w:ascii="Calibri" w:hAnsi="Calibri"/>
+                <w:b/>
+                <w:bCs/>
+                <w:color w:val="FFFFFF"/>
+                <w:sz w:val="28"/>
+                <w:szCs w:val="28"/>
+              </w:rPr>
+              <w:t xml:space="preserve">  </w:t>
+            </w:r>
+            <w:r>
+              <w:rPr>
+                <w:rFonts w:ascii="Calibri" w:hAnsi="Calibri"/>
+                <w:b/>
+                <w:bCs/>
+                <w:color w:val="FFFFFF"/>
+                <w:sz w:val="28"/>
+                <w:szCs w:val="28"/>
+              </w:rPr>
+              <w:t>Añadir a Cesta</w:t>
             </w:r>
           </w:p>
         </w:tc>
@@ -5744,10 +5891,54 @@
                 <w:b/>
                 <w:bCs/>
                 <w:color w:val="FFFFFF"/>
-                <w:sz w:val="22"/>
-                <w:szCs w:val="22"/>
-              </w:rPr>
-              <w:t>REQUISITO A16</w:t>
+                <w:sz w:val="28"/>
+                <w:szCs w:val="28"/>
+              </w:rPr>
+              <w:t>Task-A</w:t>
+            </w:r>
+            <w:r>
+              <w:rPr>
+                <w:rFonts w:ascii="Calibri" w:hAnsi="Calibri"/>
+                <w:b/>
+                <w:bCs/>
+                <w:color w:val="FFFFFF"/>
+                <w:sz w:val="28"/>
+                <w:szCs w:val="28"/>
+              </w:rPr>
+              <w:t>1</w:t>
+            </w:r>
+            <w:r>
+              <w:rPr>
+                <w:rFonts w:ascii="Calibri" w:hAnsi="Calibri"/>
+                <w:b/>
+                <w:bCs/>
+                <w:color w:val="FFFFFF"/>
+                <w:sz w:val="28"/>
+                <w:szCs w:val="28"/>
+              </w:rPr>
+              <w:t>6</w:t>
+            </w:r>
+            <w:r>
+              <w:rPr>
+                <w:rFonts w:ascii="Calibri" w:hAnsi="Calibri"/>
+                <w:b/>
+                <w:bCs/>
+                <w:color w:val="FFFFFF"/>
+                <w:sz w:val="28"/>
+                <w:szCs w:val="28"/>
+              </w:rPr>
+              <w:t>-v1.0:</w:t>
+            </w:r>
+            <w:r>
+              <w:rPr>
+                <w:rFonts w:ascii="Calibri" w:hAnsi="Calibri"/>
+                <w:b/>
+                <w:bCs/>
+                <w:color w:val="FFFFFF"/>
+                <w:sz w:val="28"/>
+                <w:szCs w:val="28"/>
+              </w:rPr>
+              <w:t xml:space="preserve"> Revisar Cesta</w:t>
             </w:r>
           </w:p>
         </w:tc>
@@ -6042,10 +6233,54 @@
                 <w:b/>
                 <w:bCs/>
                 <w:color w:val="FFFFFF"/>
-                <w:sz w:val="22"/>
-                <w:szCs w:val="22"/>
-              </w:rPr>
-              <w:t>REQUISITO A17</w:t>
+                <w:sz w:val="28"/>
+                <w:szCs w:val="28"/>
+              </w:rPr>
+              <w:t>Task-A</w:t>
+            </w:r>
+            <w:r>
+              <w:rPr>
+                <w:rFonts w:ascii="Calibri" w:hAnsi="Calibri"/>
+                <w:b/>
+                <w:bCs/>
+                <w:color w:val="FFFFFF"/>
+                <w:sz w:val="28"/>
+                <w:szCs w:val="28"/>
+              </w:rPr>
+              <w:t>1</w:t>
+            </w:r>
+            <w:r>
+              <w:rPr>
+                <w:rFonts w:ascii="Calibri" w:hAnsi="Calibri"/>
+                <w:b/>
+                <w:bCs/>
+                <w:color w:val="FFFFFF"/>
+                <w:sz w:val="28"/>
+                <w:szCs w:val="28"/>
+              </w:rPr>
+              <w:t>7</w:t>
+            </w:r>
+            <w:r>
+              <w:rPr>
+                <w:rFonts w:ascii="Calibri" w:hAnsi="Calibri"/>
+                <w:b/>
+                <w:bCs/>
+                <w:color w:val="FFFFFF"/>
+                <w:sz w:val="28"/>
+                <w:szCs w:val="28"/>
+              </w:rPr>
+              <w:t>-v1.0:</w:t>
+            </w:r>
+            <w:r>
+              <w:rPr>
+                <w:rFonts w:ascii="Calibri" w:hAnsi="Calibri"/>
+                <w:b/>
+                <w:bCs/>
+                <w:color w:val="FFFFFF"/>
+                <w:sz w:val="28"/>
+                <w:szCs w:val="28"/>
+              </w:rPr>
+              <w:t xml:space="preserve"> Confirmar Cesta</w:t>
             </w:r>
           </w:p>
         </w:tc>
@@ -6340,10 +6575,54 @@
                 <w:b/>
                 <w:bCs/>
                 <w:color w:val="FFFFFF"/>
-                <w:sz w:val="22"/>
-                <w:szCs w:val="22"/>
-              </w:rPr>
-              <w:t>REQUISITO A18</w:t>
+                <w:sz w:val="28"/>
+                <w:szCs w:val="28"/>
+              </w:rPr>
+              <w:t>Task-A</w:t>
+            </w:r>
+            <w:r>
+              <w:rPr>
+                <w:rFonts w:ascii="Calibri" w:hAnsi="Calibri"/>
+                <w:b/>
+                <w:bCs/>
+                <w:color w:val="FFFFFF"/>
+                <w:sz w:val="28"/>
+                <w:szCs w:val="28"/>
+              </w:rPr>
+              <w:t>1</w:t>
+            </w:r>
+            <w:r>
+              <w:rPr>
+                <w:rFonts w:ascii="Calibri" w:hAnsi="Calibri"/>
+                <w:b/>
+                <w:bCs/>
+                <w:color w:val="FFFFFF"/>
+                <w:sz w:val="28"/>
+                <w:szCs w:val="28"/>
+              </w:rPr>
+              <w:t>8</w:t>
+            </w:r>
+            <w:r>
+              <w:rPr>
+                <w:rFonts w:ascii="Calibri" w:hAnsi="Calibri"/>
+                <w:b/>
+                <w:bCs/>
+                <w:color w:val="FFFFFF"/>
+                <w:sz w:val="28"/>
+                <w:szCs w:val="28"/>
+              </w:rPr>
+              <w:t>-v1.0:</w:t>
+            </w:r>
+            <w:r>
+              <w:rPr>
+                <w:rFonts w:ascii="Calibri" w:hAnsi="Calibri"/>
+                <w:b/>
+                <w:bCs/>
+                <w:color w:val="FFFFFF"/>
+                <w:sz w:val="28"/>
+                <w:szCs w:val="28"/>
+              </w:rPr>
+              <w:t xml:space="preserve"> Datos de Compra</w:t>
             </w:r>
           </w:p>
         </w:tc>
@@ -6616,47 +6895,12 @@
       <w:tr>
         <w:tc>
           <w:tcPr>
-            <w:tcW w:w="4247" w:type="dxa"/>
+            <w:tcW w:w="9039" w:type="dxa"/>
+            <w:gridSpan w:val="2"/>
             <w:tcBorders>
               <w:top w:val="single" w:sz="4" w:space="0" w:color="4472C4"/>
               <w:left w:val="single" w:sz="4" w:space="0" w:color="4472C4"/>
               <w:bottom w:val="single" w:sz="4" w:space="0" w:color="4472C4"/>
-              <w:right w:val="nil"/>
-            </w:tcBorders>
-            <w:shd w:val="clear" w:color="auto" w:fill="4472C4"/>
-          </w:tcPr>
-          <w:p>
-            <w:pPr>
-              <w:spacing w:after="0" w:line="240" w:lineRule="auto"/>
-              <w:rPr>
-                <w:rFonts w:ascii="Calibri" w:hAnsi="Calibri"/>
-                <w:b/>
-                <w:bCs/>
-                <w:color w:val="FFFFFF"/>
-                <w:sz w:val="28"/>
-                <w:szCs w:val="28"/>
-              </w:rPr>
-            </w:pPr>
-            <w:r>
-              <w:rPr>
-                <w:rFonts w:ascii="Calibri" w:hAnsi="Calibri"/>
-                <w:b/>
-                <w:bCs/>
-                <w:color w:val="FFFFFF"/>
-                <w:sz w:val="22"/>
-                <w:szCs w:val="22"/>
-              </w:rPr>
-              <w:t>REQUISITO A19</w:t>
-            </w:r>
-          </w:p>
-        </w:tc>
-        <w:tc>
-          <w:tcPr>
-            <w:tcW w:w="4792" w:type="dxa"/>
-            <w:tcBorders>
-              <w:top w:val="single" w:sz="4" w:space="0" w:color="4472C4"/>
-              <w:left w:val="nil"/>
-              <w:bottom w:val="single" w:sz="4" w:space="0" w:color="4472C4"/>
               <w:right w:val="single" w:sz="4" w:space="0" w:color="4472C4"/>
             </w:tcBorders>
             <w:shd w:val="clear" w:color="auto" w:fill="4472C4"/>
@@ -6673,6 +6917,61 @@
                 <w:szCs w:val="28"/>
               </w:rPr>
             </w:pPr>
+            <w:r>
+              <w:rPr>
+                <w:rFonts w:ascii="Calibri" w:hAnsi="Calibri"/>
+                <w:b/>
+                <w:bCs/>
+                <w:color w:val="FFFFFF"/>
+                <w:sz w:val="28"/>
+                <w:szCs w:val="28"/>
+              </w:rPr>
+              <w:t>Task-A1</w:t>
+            </w:r>
+            <w:r>
+              <w:rPr>
+                <w:rFonts w:ascii="Calibri" w:hAnsi="Calibri"/>
+                <w:b/>
+                <w:bCs/>
+                <w:color w:val="FFFFFF"/>
+                <w:sz w:val="28"/>
+                <w:szCs w:val="28"/>
+              </w:rPr>
+              <w:t>9</w:t>
+            </w:r>
+            <w:r>
+              <w:rPr>
+                <w:rFonts w:ascii="Calibri" w:hAnsi="Calibri"/>
+                <w:b/>
+                <w:bCs/>
+                <w:color w:val="FFFFFF"/>
+                <w:sz w:val="28"/>
+                <w:szCs w:val="28"/>
+              </w:rPr>
+              <w:t>-v1.0:</w:t>
+            </w:r>
+            <w:r>
+              <w:rPr>
+                <w:rFonts w:ascii="Calibri" w:hAnsi="Calibri"/>
+                <w:b/>
+                <w:bCs/>
+                <w:color w:val="FFFFFF"/>
+                <w:sz w:val="28"/>
+                <w:szCs w:val="28"/>
+              </w:rPr>
+              <w:t xml:space="preserve"> Correo con</w:t>
+            </w:r>
+            <w:r>
+              <w:rPr>
+                <w:rFonts w:ascii="Calibri" w:hAnsi="Calibri"/>
+                <w:b/>
+                <w:bCs/>
+                <w:color w:val="FFFFFF"/>
+                <w:sz w:val="28"/>
+                <w:szCs w:val="28"/>
+              </w:rPr>
+              <w:t xml:space="preserve"> los datos de la cita</w:t>
+            </w:r>
           </w:p>
         </w:tc>
       </w:tr>
@@ -6914,47 +7213,12 @@
       <w:tr>
         <w:tc>
           <w:tcPr>
-            <w:tcW w:w="4247" w:type="dxa"/>
+            <w:tcW w:w="9039" w:type="dxa"/>
+            <w:gridSpan w:val="2"/>
             <w:tcBorders>
               <w:top w:val="single" w:sz="4" w:space="0" w:color="4472C4"/>
               <w:left w:val="single" w:sz="4" w:space="0" w:color="4472C4"/>
               <w:bottom w:val="single" w:sz="4" w:space="0" w:color="4472C4"/>
-              <w:right w:val="nil"/>
-            </w:tcBorders>
-            <w:shd w:val="clear" w:color="auto" w:fill="4472C4"/>
-          </w:tcPr>
-          <w:p>
-            <w:pPr>
-              <w:spacing w:after="0" w:line="240" w:lineRule="auto"/>
-              <w:rPr>
-                <w:rFonts w:ascii="Calibri" w:hAnsi="Calibri"/>
-                <w:b/>
-                <w:bCs/>
-                <w:color w:val="FFFFFF"/>
-                <w:sz w:val="28"/>
-                <w:szCs w:val="28"/>
-              </w:rPr>
-            </w:pPr>
-            <w:r>
-              <w:rPr>
-                <w:rFonts w:ascii="Calibri" w:hAnsi="Calibri"/>
-                <w:b/>
-                <w:bCs/>
-                <w:color w:val="FFFFFF"/>
-                <w:sz w:val="22"/>
-                <w:szCs w:val="22"/>
-              </w:rPr>
-              <w:t>REQUISITO A20</w:t>
-            </w:r>
-          </w:p>
-        </w:tc>
-        <w:tc>
-          <w:tcPr>
-            <w:tcW w:w="4792" w:type="dxa"/>
-            <w:tcBorders>
-              <w:top w:val="single" w:sz="4" w:space="0" w:color="4472C4"/>
-              <w:left w:val="nil"/>
-              <w:bottom w:val="single" w:sz="4" w:space="0" w:color="4472C4"/>
               <w:right w:val="single" w:sz="4" w:space="0" w:color="4472C4"/>
             </w:tcBorders>
             <w:shd w:val="clear" w:color="auto" w:fill="4472C4"/>
@@ -6971,6 +7235,61 @@
                 <w:szCs w:val="28"/>
               </w:rPr>
             </w:pPr>
+            <w:r>
+              <w:rPr>
+                <w:rFonts w:ascii="Calibri" w:hAnsi="Calibri"/>
+                <w:b/>
+                <w:bCs/>
+                <w:color w:val="FFFFFF"/>
+                <w:sz w:val="28"/>
+                <w:szCs w:val="28"/>
+              </w:rPr>
+              <w:t>Task-A</w:t>
+            </w:r>
+            <w:r>
+              <w:rPr>
+                <w:rFonts w:ascii="Calibri" w:hAnsi="Calibri"/>
+                <w:b/>
+                <w:bCs/>
+                <w:color w:val="FFFFFF"/>
+                <w:sz w:val="28"/>
+                <w:szCs w:val="28"/>
+              </w:rPr>
+              <w:t>20</w:t>
+            </w:r>
+            <w:r>
+              <w:rPr>
+                <w:rFonts w:ascii="Calibri" w:hAnsi="Calibri"/>
+                <w:b/>
+                <w:bCs/>
+                <w:color w:val="FFFFFF"/>
+                <w:sz w:val="28"/>
+                <w:szCs w:val="28"/>
+              </w:rPr>
+              <w:t>-v1.0:</w:t>
+            </w:r>
+            <w:r>
+              <w:rPr>
+                <w:rFonts w:ascii="Calibri" w:hAnsi="Calibri"/>
+                <w:b/>
+                <w:bCs/>
+                <w:color w:val="FFFFFF"/>
+                <w:sz w:val="28"/>
+                <w:szCs w:val="28"/>
+              </w:rPr>
+              <w:t xml:space="preserve">  Registro de</w:t>
+            </w:r>
+            <w:r>
+              <w:rPr>
+                <w:rFonts w:ascii="Calibri" w:hAnsi="Calibri"/>
+                <w:b/>
+                <w:bCs/>
+                <w:color w:val="FFFFFF"/>
+                <w:sz w:val="28"/>
+                <w:szCs w:val="28"/>
+              </w:rPr>
+              <w:t xml:space="preserve"> datos opcional</w:t>
+            </w:r>
           </w:p>
         </w:tc>
       </w:tr>
@@ -7231,18 +7550,78 @@
                 <w:color w:val="FFFFFF"/>
                 <w:sz w:val="28"/>
                 <w:szCs w:val="28"/>
-              </w:rPr>
-            </w:pPr>
-            <w:r>
-              <w:rPr>
-                <w:rFonts w:ascii="Calibri" w:hAnsi="Calibri"/>
-                <w:b/>
-                <w:bCs/>
-                <w:color w:val="FFFFFF"/>
-                <w:sz w:val="22"/>
-                <w:szCs w:val="22"/>
-              </w:rPr>
-              <w:t>REQUISITO A21</w:t>
+                <w:lang w:val="en-US"/>
+              </w:rPr>
+            </w:pPr>
+            <w:r>
+              <w:rPr>
+                <w:rFonts w:ascii="Calibri" w:hAnsi="Calibri"/>
+                <w:b/>
+                <w:bCs/>
+                <w:color w:val="FFFFFF"/>
+                <w:sz w:val="28"/>
+                <w:szCs w:val="28"/>
+                <w:lang w:val="en-US"/>
+              </w:rPr>
+              <w:t>Task-A</w:t>
+            </w:r>
+            <w:r>
+              <w:rPr>
+                <w:rFonts w:ascii="Calibri" w:hAnsi="Calibri"/>
+                <w:b/>
+                <w:bCs/>
+                <w:color w:val="FFFFFF"/>
+                <w:sz w:val="28"/>
+                <w:szCs w:val="28"/>
+              </w:rPr>
+              <w:t>2</w:t>
+            </w:r>
+            <w:r>
+              <w:rPr>
+                <w:rFonts w:ascii="Calibri" w:hAnsi="Calibri"/>
+                <w:b/>
+                <w:bCs/>
+                <w:color w:val="FFFFFF"/>
+                <w:sz w:val="28"/>
+                <w:szCs w:val="28"/>
+              </w:rPr>
+              <w:t>1</w:t>
+            </w:r>
+            <w:r>
+              <w:rPr>
+                <w:rFonts w:ascii="Calibri" w:hAnsi="Calibri"/>
+                <w:b/>
+                <w:bCs/>
+                <w:color w:val="FFFFFF"/>
+                <w:sz w:val="28"/>
+                <w:szCs w:val="28"/>
+                <w:lang w:val="en-US"/>
+              </w:rPr>
+              <w:t>-v1.0:</w:t>
+            </w:r>
+            <w:r>
+              <w:rPr>
+                <w:rFonts w:ascii="Calibri" w:hAnsi="Calibri"/>
+                <w:b/>
+                <w:bCs/>
+                <w:color w:val="FFFFFF"/>
+                <w:sz w:val="28"/>
+                <w:szCs w:val="28"/>
+                <w:lang w:val="en-US"/>
+              </w:rPr>
+              <w:t xml:space="preserve"> Pagos on</w:t>
+            </w:r>
+            <w:r>
+              <w:rPr>
+                <w:rFonts w:ascii="Calibri" w:hAnsi="Calibri"/>
+                <w:b/>
+                <w:bCs/>
+                <w:color w:val="FFFFFF"/>
+                <w:sz w:val="28"/>
+                <w:szCs w:val="28"/>
+                <w:lang w:val="en-US"/>
+              </w:rPr>
+              <w:t>line</w:t>
             </w:r>
           </w:p>
         </w:tc>
@@ -7267,6 +7646,7 @@
                 <w:color w:val="FFFFFF"/>
                 <w:sz w:val="28"/>
                 <w:szCs w:val="28"/>
+                <w:lang w:val="en-US"/>
               </w:rPr>
             </w:pPr>
           </w:p>
@@ -7510,47 +7890,12 @@
       <w:tr>
         <w:tc>
           <w:tcPr>
-            <w:tcW w:w="4247" w:type="dxa"/>
+            <w:tcW w:w="9039" w:type="dxa"/>
+            <w:gridSpan w:val="2"/>
             <w:tcBorders>
               <w:top w:val="single" w:sz="4" w:space="0" w:color="4472C4"/>
               <w:left w:val="single" w:sz="4" w:space="0" w:color="4472C4"/>
               <w:bottom w:val="single" w:sz="4" w:space="0" w:color="4472C4"/>
-              <w:right w:val="nil"/>
-            </w:tcBorders>
-            <w:shd w:val="clear" w:color="auto" w:fill="4472C4"/>
-          </w:tcPr>
-          <w:p>
-            <w:pPr>
-              <w:spacing w:after="0" w:line="240" w:lineRule="auto"/>
-              <w:rPr>
-                <w:rFonts w:ascii="Calibri" w:hAnsi="Calibri"/>
-                <w:b/>
-                <w:bCs/>
-                <w:color w:val="FFFFFF"/>
-                <w:sz w:val="28"/>
-                <w:szCs w:val="28"/>
-              </w:rPr>
-            </w:pPr>
-            <w:r>
-              <w:rPr>
-                <w:rFonts w:ascii="Calibri" w:hAnsi="Calibri"/>
-                <w:b/>
-                <w:bCs/>
-                <w:color w:val="FFFFFF"/>
-                <w:sz w:val="22"/>
-                <w:szCs w:val="22"/>
-              </w:rPr>
-              <w:t>REQUISITO A22</w:t>
-            </w:r>
-          </w:p>
-        </w:tc>
-        <w:tc>
-          <w:tcPr>
-            <w:tcW w:w="4792" w:type="dxa"/>
-            <w:tcBorders>
-              <w:top w:val="single" w:sz="4" w:space="0" w:color="4472C4"/>
-              <w:left w:val="nil"/>
-              <w:bottom w:val="single" w:sz="4" w:space="0" w:color="4472C4"/>
               <w:right w:val="single" w:sz="4" w:space="0" w:color="4472C4"/>
             </w:tcBorders>
             <w:shd w:val="clear" w:color="auto" w:fill="4472C4"/>
@@ -7567,6 +7912,50 @@
                 <w:szCs w:val="28"/>
               </w:rPr>
             </w:pPr>
+            <w:r>
+              <w:rPr>
+                <w:rFonts w:ascii="Calibri" w:hAnsi="Calibri"/>
+                <w:b/>
+                <w:bCs/>
+                <w:color w:val="FFFFFF"/>
+                <w:sz w:val="28"/>
+                <w:szCs w:val="28"/>
+              </w:rPr>
+              <w:t>Task-A</w:t>
+            </w:r>
+            <w:r>
+              <w:rPr>
+                <w:rFonts w:ascii="Calibri" w:hAnsi="Calibri"/>
+                <w:b/>
+                <w:bCs/>
+                <w:color w:val="FFFFFF"/>
+                <w:sz w:val="28"/>
+                <w:szCs w:val="28"/>
+              </w:rPr>
+              <w:t>22</w:t>
+            </w:r>
+            <w:r>
+              <w:rPr>
+                <w:rFonts w:ascii="Calibri" w:hAnsi="Calibri"/>
+                <w:b/>
+                <w:bCs/>
+                <w:color w:val="FFFFFF"/>
+                <w:sz w:val="28"/>
+                <w:szCs w:val="28"/>
+              </w:rPr>
+              <w:t>-v1.0:</w:t>
+            </w:r>
+            <w:r>
+              <w:rPr>
+                <w:rFonts w:ascii="Calibri" w:hAnsi="Calibri"/>
+                <w:b/>
+                <w:bCs/>
+                <w:color w:val="FFFFFF"/>
+                <w:sz w:val="28"/>
+                <w:szCs w:val="28"/>
+              </w:rPr>
+              <w:t xml:space="preserve"> Cancelación de citas</w:t>
+            </w:r>
           </w:p>
         </w:tc>
       </w:tr>
@@ -7813,47 +8202,12 @@
       <w:tr>
         <w:tc>
           <w:tcPr>
-            <w:tcW w:w="4247" w:type="dxa"/>
+            <w:tcW w:w="9039" w:type="dxa"/>
+            <w:gridSpan w:val="2"/>
             <w:tcBorders>
               <w:top w:val="single" w:sz="4" w:space="0" w:color="4472C4"/>
               <w:left w:val="single" w:sz="4" w:space="0" w:color="4472C4"/>
               <w:bottom w:val="single" w:sz="4" w:space="0" w:color="4472C4"/>
-              <w:right w:val="nil"/>
-            </w:tcBorders>
-            <w:shd w:val="clear" w:color="auto" w:fill="4472C4"/>
-          </w:tcPr>
-          <w:p>
-            <w:pPr>
-              <w:spacing w:after="0" w:line="240" w:lineRule="auto"/>
-              <w:rPr>
-                <w:rFonts w:ascii="Calibri" w:hAnsi="Calibri"/>
-                <w:b/>
-                <w:bCs/>
-                <w:color w:val="FFFFFF"/>
-                <w:sz w:val="28"/>
-                <w:szCs w:val="28"/>
-              </w:rPr>
-            </w:pPr>
-            <w:r>
-              <w:rPr>
-                <w:rFonts w:ascii="Calibri" w:hAnsi="Calibri"/>
-                <w:b/>
-                <w:bCs/>
-                <w:color w:val="FFFFFF"/>
-                <w:sz w:val="22"/>
-                <w:szCs w:val="22"/>
-              </w:rPr>
-              <w:t>REQUISITO A23</w:t>
-            </w:r>
-          </w:p>
-        </w:tc>
-        <w:tc>
-          <w:tcPr>
-            <w:tcW w:w="4792" w:type="dxa"/>
-            <w:tcBorders>
-              <w:top w:val="single" w:sz="4" w:space="0" w:color="4472C4"/>
-              <w:left w:val="nil"/>
-              <w:bottom w:val="single" w:sz="4" w:space="0" w:color="4472C4"/>
               <w:right w:val="single" w:sz="4" w:space="0" w:color="4472C4"/>
             </w:tcBorders>
             <w:shd w:val="clear" w:color="auto" w:fill="4472C4"/>
@@ -7870,6 +8224,50 @@
                 <w:szCs w:val="28"/>
               </w:rPr>
             </w:pPr>
+            <w:r>
+              <w:rPr>
+                <w:rFonts w:ascii="Calibri" w:hAnsi="Calibri"/>
+                <w:b/>
+                <w:bCs/>
+                <w:color w:val="FFFFFF"/>
+                <w:sz w:val="28"/>
+                <w:szCs w:val="28"/>
+              </w:rPr>
+              <w:t>Task-A</w:t>
+            </w:r>
+            <w:r>
+              <w:rPr>
+                <w:rFonts w:ascii="Calibri" w:hAnsi="Calibri"/>
+                <w:b/>
+                <w:bCs/>
+                <w:color w:val="FFFFFF"/>
+                <w:sz w:val="28"/>
+                <w:szCs w:val="28"/>
+              </w:rPr>
+              <w:t>23</w:t>
+            </w:r>
+            <w:r>
+              <w:rPr>
+                <w:rFonts w:ascii="Calibri" w:hAnsi="Calibri"/>
+                <w:b/>
+                <w:bCs/>
+                <w:color w:val="FFFFFF"/>
+                <w:sz w:val="28"/>
+                <w:szCs w:val="28"/>
+              </w:rPr>
+              <w:t>-v1.0:</w:t>
+            </w:r>
+            <w:r>
+              <w:rPr>
+                <w:rFonts w:ascii="Calibri" w:hAnsi="Calibri"/>
+                <w:b/>
+                <w:bCs/>
+                <w:color w:val="FFFFFF"/>
+                <w:sz w:val="28"/>
+                <w:szCs w:val="28"/>
+              </w:rPr>
+              <w:t xml:space="preserve"> Visibilidad de la marca</w:t>
+            </w:r>
           </w:p>
         </w:tc>
       </w:tr>
@@ -8138,10 +8536,43 @@
                 <w:b/>
                 <w:bCs/>
                 <w:color w:val="FFFFFF"/>
-                <w:sz w:val="22"/>
-                <w:szCs w:val="22"/>
-              </w:rPr>
-              <w:t>REQUISITO A24</w:t>
+                <w:sz w:val="28"/>
+                <w:szCs w:val="28"/>
+              </w:rPr>
+              <w:t>Task-A</w:t>
+            </w:r>
+            <w:r>
+              <w:rPr>
+                <w:rFonts w:ascii="Calibri" w:hAnsi="Calibri"/>
+                <w:b/>
+                <w:bCs/>
+                <w:color w:val="FFFFFF"/>
+                <w:sz w:val="28"/>
+                <w:szCs w:val="28"/>
+              </w:rPr>
+              <w:t>24</w:t>
+            </w:r>
+            <w:r>
+              <w:rPr>
+                <w:rFonts w:ascii="Calibri" w:hAnsi="Calibri"/>
+                <w:b/>
+                <w:bCs/>
+                <w:color w:val="FFFFFF"/>
+                <w:sz w:val="28"/>
+                <w:szCs w:val="28"/>
+              </w:rPr>
+              <w:t>-v1.0:</w:t>
+            </w:r>
+            <w:r>
+              <w:rPr>
+                <w:rFonts w:ascii="Calibri" w:hAnsi="Calibri"/>
+                <w:b/>
+                <w:bCs/>
+                <w:color w:val="FFFFFF"/>
+                <w:sz w:val="28"/>
+                <w:szCs w:val="28"/>
+              </w:rPr>
+              <w:t xml:space="preserve"> Escaparate</w:t>
             </w:r>
           </w:p>
         </w:tc>
@@ -8436,10 +8867,54 @@
                 <w:b/>
                 <w:bCs/>
                 <w:color w:val="FFFFFF"/>
-                <w:sz w:val="22"/>
-                <w:szCs w:val="22"/>
-              </w:rPr>
-              <w:t>REQUISITO A25</w:t>
+                <w:sz w:val="28"/>
+                <w:szCs w:val="28"/>
+              </w:rPr>
+              <w:t>Task-A</w:t>
+            </w:r>
+            <w:r>
+              <w:rPr>
+                <w:rFonts w:ascii="Calibri" w:hAnsi="Calibri"/>
+                <w:b/>
+                <w:bCs/>
+                <w:color w:val="FFFFFF"/>
+                <w:sz w:val="28"/>
+                <w:szCs w:val="28"/>
+              </w:rPr>
+              <w:t>25</w:t>
+            </w:r>
+            <w:r>
+              <w:rPr>
+                <w:rFonts w:ascii="Calibri" w:hAnsi="Calibri"/>
+                <w:b/>
+                <w:bCs/>
+                <w:color w:val="FFFFFF"/>
+                <w:sz w:val="28"/>
+                <w:szCs w:val="28"/>
+              </w:rPr>
+              <w:t>-v1.0:</w:t>
+            </w:r>
+            <w:r>
+              <w:rPr>
+                <w:rFonts w:ascii="Calibri" w:hAnsi="Calibri"/>
+                <w:b/>
+                <w:bCs/>
+                <w:color w:val="FFFFFF"/>
+                <w:sz w:val="28"/>
+                <w:szCs w:val="28"/>
+              </w:rPr>
+              <w:t xml:space="preserve"> </w:t>
+            </w:r>
+            <w:r>
+              <w:rPr>
+                <w:rFonts w:ascii="Calibri" w:hAnsi="Calibri"/>
+                <w:b/>
+                <w:bCs/>
+                <w:color w:val="FFFFFF"/>
+                <w:sz w:val="28"/>
+                <w:szCs w:val="28"/>
+              </w:rPr>
+              <w:t>Catálogo de Citas</w:t>
             </w:r>
           </w:p>
         </w:tc>
@@ -8734,10 +9209,43 @@
                 <w:b/>
                 <w:bCs/>
                 <w:color w:val="FFFFFF"/>
-                <w:sz w:val="22"/>
-                <w:szCs w:val="22"/>
-              </w:rPr>
-              <w:t>REQUISITO A26</w:t>
+                <w:sz w:val="28"/>
+                <w:szCs w:val="28"/>
+              </w:rPr>
+              <w:t>Task-A</w:t>
+            </w:r>
+            <w:r>
+              <w:rPr>
+                <w:rFonts w:ascii="Calibri" w:hAnsi="Calibri"/>
+                <w:b/>
+                <w:bCs/>
+                <w:color w:val="FFFFFF"/>
+                <w:sz w:val="28"/>
+                <w:szCs w:val="28"/>
+              </w:rPr>
+              <w:t>26</w:t>
+            </w:r>
+            <w:r>
+              <w:rPr>
+                <w:rFonts w:ascii="Calibri" w:hAnsi="Calibri"/>
+                <w:b/>
+                <w:bCs/>
+                <w:color w:val="FFFFFF"/>
+                <w:sz w:val="28"/>
+                <w:szCs w:val="28"/>
+              </w:rPr>
+              <w:t>-v1.0:</w:t>
+            </w:r>
+            <w:r>
+              <w:rPr>
+                <w:rFonts w:ascii="Calibri" w:hAnsi="Calibri"/>
+                <w:b/>
+                <w:bCs/>
+                <w:color w:val="FFFFFF"/>
+                <w:sz w:val="28"/>
+                <w:szCs w:val="28"/>
+              </w:rPr>
+              <w:t xml:space="preserve"> Resumen de la Cita</w:t>
             </w:r>
           </w:p>
         </w:tc>
@@ -9005,47 +9513,12 @@
       <w:tr>
         <w:tc>
           <w:tcPr>
-            <w:tcW w:w="4247" w:type="dxa"/>
+            <w:tcW w:w="9039" w:type="dxa"/>
+            <w:gridSpan w:val="2"/>
             <w:tcBorders>
               <w:top w:val="single" w:sz="4" w:space="0" w:color="4472C4"/>
               <w:left w:val="single" w:sz="4" w:space="0" w:color="4472C4"/>
               <w:bottom w:val="single" w:sz="4" w:space="0" w:color="4472C4"/>
-              <w:right w:val="nil"/>
-            </w:tcBorders>
-            <w:shd w:val="clear" w:color="auto" w:fill="4472C4"/>
-          </w:tcPr>
-          <w:p>
-            <w:pPr>
-              <w:spacing w:after="0" w:line="240" w:lineRule="auto"/>
-              <w:rPr>
-                <w:rFonts w:ascii="Calibri" w:hAnsi="Calibri"/>
-                <w:b/>
-                <w:bCs/>
-                <w:color w:val="FFFFFF"/>
-                <w:sz w:val="28"/>
-                <w:szCs w:val="28"/>
-              </w:rPr>
-            </w:pPr>
-            <w:r>
-              <w:rPr>
-                <w:rFonts w:ascii="Calibri" w:hAnsi="Calibri"/>
-                <w:b/>
-                <w:bCs/>
-                <w:color w:val="FFFFFF"/>
-                <w:sz w:val="22"/>
-                <w:szCs w:val="22"/>
-              </w:rPr>
-              <w:t>REQUISITO A27</w:t>
-            </w:r>
-          </w:p>
-        </w:tc>
-        <w:tc>
-          <w:tcPr>
-            <w:tcW w:w="4792" w:type="dxa"/>
-            <w:tcBorders>
-              <w:top w:val="single" w:sz="4" w:space="0" w:color="4472C4"/>
-              <w:left w:val="nil"/>
-              <w:bottom w:val="single" w:sz="4" w:space="0" w:color="4472C4"/>
               <w:right w:val="single" w:sz="4" w:space="0" w:color="4472C4"/>
             </w:tcBorders>
             <w:shd w:val="clear" w:color="auto" w:fill="4472C4"/>
@@ -9062,6 +9535,61 @@
                 <w:szCs w:val="28"/>
               </w:rPr>
             </w:pPr>
+            <w:r>
+              <w:rPr>
+                <w:rFonts w:ascii="Calibri" w:hAnsi="Calibri"/>
+                <w:b/>
+                <w:bCs/>
+                <w:color w:val="FFFFFF"/>
+                <w:sz w:val="28"/>
+                <w:szCs w:val="28"/>
+              </w:rPr>
+              <w:t>Task-A</w:t>
+            </w:r>
+            <w:r>
+              <w:rPr>
+                <w:rFonts w:ascii="Calibri" w:hAnsi="Calibri"/>
+                <w:b/>
+                <w:bCs/>
+                <w:color w:val="FFFFFF"/>
+                <w:sz w:val="28"/>
+                <w:szCs w:val="28"/>
+              </w:rPr>
+              <w:t>27</w:t>
+            </w:r>
+            <w:r>
+              <w:rPr>
+                <w:rFonts w:ascii="Calibri" w:hAnsi="Calibri"/>
+                <w:b/>
+                <w:bCs/>
+                <w:color w:val="FFFFFF"/>
+                <w:sz w:val="28"/>
+                <w:szCs w:val="28"/>
+              </w:rPr>
+              <w:t>-v1.0:</w:t>
+            </w:r>
+            <w:r>
+              <w:rPr>
+                <w:rFonts w:ascii="Calibri" w:hAnsi="Calibri"/>
+                <w:b/>
+                <w:bCs/>
+                <w:color w:val="FFFFFF"/>
+                <w:sz w:val="28"/>
+                <w:szCs w:val="28"/>
+              </w:rPr>
+              <w:t xml:space="preserve"> Resumen de</w:t>
+            </w:r>
+            <w:r>
+              <w:rPr>
+                <w:rFonts w:ascii="Calibri" w:hAnsi="Calibri"/>
+                <w:b/>
+                <w:bCs/>
+                <w:color w:val="FFFFFF"/>
+                <w:sz w:val="28"/>
+                <w:szCs w:val="28"/>
+              </w:rPr>
+              <w:t xml:space="preserve"> Citas para Administradores</w:t>
+            </w:r>
           </w:p>
         </w:tc>
       </w:tr>
@@ -9308,47 +9836,12 @@
       <w:tr>
         <w:tc>
           <w:tcPr>
-            <w:tcW w:w="4247" w:type="dxa"/>
+            <w:tcW w:w="9039" w:type="dxa"/>
+            <w:gridSpan w:val="2"/>
             <w:tcBorders>
               <w:top w:val="single" w:sz="4" w:space="0" w:color="4472C4"/>
               <w:left w:val="single" w:sz="4" w:space="0" w:color="4472C4"/>
               <w:bottom w:val="single" w:sz="4" w:space="0" w:color="4472C4"/>
-              <w:right w:val="nil"/>
-            </w:tcBorders>
-            <w:shd w:val="clear" w:color="auto" w:fill="4472C4"/>
-          </w:tcPr>
-          <w:p>
-            <w:pPr>
-              <w:spacing w:after="0" w:line="240" w:lineRule="auto"/>
-              <w:rPr>
-                <w:rFonts w:ascii="Calibri" w:hAnsi="Calibri"/>
-                <w:b/>
-                <w:bCs/>
-                <w:color w:val="FFFFFF"/>
-                <w:sz w:val="28"/>
-                <w:szCs w:val="28"/>
-              </w:rPr>
-            </w:pPr>
-            <w:r>
-              <w:rPr>
-                <w:rFonts w:ascii="Calibri" w:hAnsi="Calibri"/>
-                <w:b/>
-                <w:bCs/>
-                <w:color w:val="FFFFFF"/>
-                <w:sz w:val="22"/>
-                <w:szCs w:val="22"/>
-              </w:rPr>
-              <w:t>REQUISITO A28</w:t>
-            </w:r>
-          </w:p>
-        </w:tc>
-        <w:tc>
-          <w:tcPr>
-            <w:tcW w:w="4792" w:type="dxa"/>
-            <w:tcBorders>
-              <w:top w:val="single" w:sz="4" w:space="0" w:color="4472C4"/>
-              <w:left w:val="nil"/>
-              <w:bottom w:val="single" w:sz="4" w:space="0" w:color="4472C4"/>
               <w:right w:val="single" w:sz="4" w:space="0" w:color="4472C4"/>
             </w:tcBorders>
             <w:shd w:val="clear" w:color="auto" w:fill="4472C4"/>
@@ -9365,6 +9858,50 @@
                 <w:szCs w:val="28"/>
               </w:rPr>
             </w:pPr>
+            <w:r>
+              <w:rPr>
+                <w:rFonts w:ascii="Calibri" w:hAnsi="Calibri"/>
+                <w:b/>
+                <w:bCs/>
+                <w:color w:val="FFFFFF"/>
+                <w:sz w:val="28"/>
+                <w:szCs w:val="28"/>
+              </w:rPr>
+              <w:t>Task-A</w:t>
+            </w:r>
+            <w:r>
+              <w:rPr>
+                <w:rFonts w:ascii="Calibri" w:hAnsi="Calibri"/>
+                <w:b/>
+                <w:bCs/>
+                <w:color w:val="FFFFFF"/>
+                <w:sz w:val="28"/>
+                <w:szCs w:val="28"/>
+              </w:rPr>
+              <w:t>28</w:t>
+            </w:r>
+            <w:r>
+              <w:rPr>
+                <w:rFonts w:ascii="Calibri" w:hAnsi="Calibri"/>
+                <w:b/>
+                <w:bCs/>
+                <w:color w:val="FFFFFF"/>
+                <w:sz w:val="28"/>
+                <w:szCs w:val="28"/>
+              </w:rPr>
+              <w:t>-v1.0:</w:t>
+            </w:r>
+            <w:r>
+              <w:rPr>
+                <w:rFonts w:ascii="Calibri" w:hAnsi="Calibri"/>
+                <w:b/>
+                <w:bCs/>
+                <w:color w:val="FFFFFF"/>
+                <w:sz w:val="28"/>
+                <w:szCs w:val="28"/>
+              </w:rPr>
+              <w:t xml:space="preserve"> Carrito de la compra</w:t>
+            </w:r>
           </w:p>
         </w:tc>
       </w:tr>
@@ -9633,10 +10170,54 @@
                 <w:b/>
                 <w:bCs/>
                 <w:color w:val="FFFFFF"/>
-                <w:sz w:val="22"/>
-                <w:szCs w:val="22"/>
-              </w:rPr>
-              <w:t>REQUISITO A29</w:t>
+                <w:sz w:val="28"/>
+                <w:szCs w:val="28"/>
+              </w:rPr>
+              <w:t>Task-A</w:t>
+            </w:r>
+            <w:r>
+              <w:rPr>
+                <w:rFonts w:ascii="Calibri" w:hAnsi="Calibri"/>
+                <w:b/>
+                <w:bCs/>
+                <w:color w:val="FFFFFF"/>
+                <w:sz w:val="28"/>
+                <w:szCs w:val="28"/>
+              </w:rPr>
+              <w:t>29</w:t>
+            </w:r>
+            <w:r>
+              <w:rPr>
+                <w:rFonts w:ascii="Calibri" w:hAnsi="Calibri"/>
+                <w:b/>
+                <w:bCs/>
+                <w:color w:val="FFFFFF"/>
+                <w:sz w:val="28"/>
+                <w:szCs w:val="28"/>
+              </w:rPr>
+              <w:t>-v1.0:</w:t>
+            </w:r>
+            <w:r>
+              <w:rPr>
+                <w:rFonts w:ascii="Calibri" w:hAnsi="Calibri"/>
+                <w:b/>
+                <w:bCs/>
+                <w:color w:val="FFFFFF"/>
+                <w:sz w:val="28"/>
+                <w:szCs w:val="28"/>
+              </w:rPr>
+              <w:t xml:space="preserve"> </w:t>
+            </w:r>
+            <w:r>
+              <w:rPr>
+                <w:rFonts w:ascii="Calibri" w:hAnsi="Calibri"/>
+                <w:b/>
+                <w:bCs/>
+                <w:color w:val="FFFFFF"/>
+                <w:sz w:val="28"/>
+                <w:szCs w:val="28"/>
+              </w:rPr>
+              <w:t xml:space="preserve">Contrarrembolso </w:t>
             </w:r>
           </w:p>
         </w:tc>
@@ -9717,15 +10298,13 @@
               </w:rPr>
               <w:t xml:space="preserve">Métodos de pago: </w:t>
             </w:r>
-            <w:proofErr w:type="spellStart"/>
             <w:r>
               <w:rPr>
                 <w:rFonts w:eastAsia="Arial" w:cs="Arial"/>
                 <w:color w:val="000000"/>
               </w:rPr>
-              <w:t>Contrareembolso</w:t>
-            </w:r>
-            <w:proofErr w:type="spellEnd"/>
+              <w:t>Contrarrembolso</w:t>
+            </w:r>
           </w:p>
         </w:tc>
       </w:tr>
@@ -9940,10 +10519,54 @@
                 <w:b/>
                 <w:bCs/>
                 <w:color w:val="FFFFFF"/>
-                <w:sz w:val="22"/>
-                <w:szCs w:val="22"/>
-              </w:rPr>
-              <w:t>REQUISITO A30</w:t>
+                <w:sz w:val="28"/>
+                <w:szCs w:val="28"/>
+              </w:rPr>
+              <w:t>Task-A</w:t>
+            </w:r>
+            <w:r>
+              <w:rPr>
+                <w:rFonts w:ascii="Calibri" w:hAnsi="Calibri"/>
+                <w:b/>
+                <w:bCs/>
+                <w:color w:val="FFFFFF"/>
+                <w:sz w:val="28"/>
+                <w:szCs w:val="28"/>
+              </w:rPr>
+              <w:t>30</w:t>
+            </w:r>
+            <w:r>
+              <w:rPr>
+                <w:rFonts w:ascii="Calibri" w:hAnsi="Calibri"/>
+                <w:b/>
+                <w:bCs/>
+                <w:color w:val="FFFFFF"/>
+                <w:sz w:val="28"/>
+                <w:szCs w:val="28"/>
+              </w:rPr>
+              <w:t>-v1.0:</w:t>
+            </w:r>
+            <w:r>
+              <w:rPr>
+                <w:rFonts w:ascii="Calibri" w:hAnsi="Calibri"/>
+                <w:b/>
+                <w:bCs/>
+                <w:color w:val="FFFFFF"/>
+                <w:sz w:val="28"/>
+                <w:szCs w:val="28"/>
+              </w:rPr>
+              <w:t xml:space="preserve"> Formas de</w:t>
+            </w:r>
+            <w:r>
+              <w:rPr>
+                <w:rFonts w:ascii="Calibri" w:hAnsi="Calibri"/>
+                <w:b/>
+                <w:bCs/>
+                <w:color w:val="FFFFFF"/>
+                <w:sz w:val="28"/>
+                <w:szCs w:val="28"/>
+              </w:rPr>
+              <w:t xml:space="preserve"> Entrega</w:t>
             </w:r>
           </w:p>
         </w:tc>
@@ -10211,47 +10834,12 @@
       <w:tr>
         <w:tc>
           <w:tcPr>
-            <w:tcW w:w="4247" w:type="dxa"/>
+            <w:tcW w:w="9039" w:type="dxa"/>
+            <w:gridSpan w:val="2"/>
             <w:tcBorders>
               <w:top w:val="single" w:sz="4" w:space="0" w:color="4472C4"/>
               <w:left w:val="single" w:sz="4" w:space="0" w:color="4472C4"/>
               <w:bottom w:val="single" w:sz="4" w:space="0" w:color="4472C4"/>
-              <w:right w:val="nil"/>
-            </w:tcBorders>
-            <w:shd w:val="clear" w:color="auto" w:fill="4472C4"/>
-          </w:tcPr>
-          <w:p>
-            <w:pPr>
-              <w:spacing w:after="0" w:line="240" w:lineRule="auto"/>
-              <w:rPr>
-                <w:rFonts w:ascii="Calibri" w:hAnsi="Calibri"/>
-                <w:b/>
-                <w:bCs/>
-                <w:color w:val="FFFFFF"/>
-                <w:sz w:val="28"/>
-                <w:szCs w:val="28"/>
-              </w:rPr>
-            </w:pPr>
-            <w:r>
-              <w:rPr>
-                <w:rFonts w:ascii="Calibri" w:hAnsi="Calibri"/>
-                <w:b/>
-                <w:bCs/>
-                <w:color w:val="FFFFFF"/>
-                <w:sz w:val="22"/>
-                <w:szCs w:val="22"/>
-              </w:rPr>
-              <w:t>REQUISITO A31</w:t>
-            </w:r>
-          </w:p>
-        </w:tc>
-        <w:tc>
-          <w:tcPr>
-            <w:tcW w:w="4792" w:type="dxa"/>
-            <w:tcBorders>
-              <w:top w:val="single" w:sz="4" w:space="0" w:color="4472C4"/>
-              <w:left w:val="nil"/>
-              <w:bottom w:val="single" w:sz="4" w:space="0" w:color="4472C4"/>
               <w:right w:val="single" w:sz="4" w:space="0" w:color="4472C4"/>
             </w:tcBorders>
             <w:shd w:val="clear" w:color="auto" w:fill="4472C4"/>
@@ -10268,6 +10856,50 @@
                 <w:szCs w:val="28"/>
               </w:rPr>
             </w:pPr>
+            <w:r>
+              <w:rPr>
+                <w:rFonts w:ascii="Calibri" w:hAnsi="Calibri"/>
+                <w:b/>
+                <w:bCs/>
+                <w:color w:val="FFFFFF"/>
+                <w:sz w:val="28"/>
+                <w:szCs w:val="28"/>
+              </w:rPr>
+              <w:t>Task-A</w:t>
+            </w:r>
+            <w:r>
+              <w:rPr>
+                <w:rFonts w:ascii="Calibri" w:hAnsi="Calibri"/>
+                <w:b/>
+                <w:bCs/>
+                <w:color w:val="FFFFFF"/>
+                <w:sz w:val="28"/>
+                <w:szCs w:val="28"/>
+              </w:rPr>
+              <w:t>31</w:t>
+            </w:r>
+            <w:r>
+              <w:rPr>
+                <w:rFonts w:ascii="Calibri" w:hAnsi="Calibri"/>
+                <w:b/>
+                <w:bCs/>
+                <w:color w:val="FFFFFF"/>
+                <w:sz w:val="28"/>
+                <w:szCs w:val="28"/>
+              </w:rPr>
+              <w:t>-v1.0:</w:t>
+            </w:r>
+            <w:r>
+              <w:rPr>
+                <w:rFonts w:ascii="Calibri" w:hAnsi="Calibri"/>
+                <w:b/>
+                <w:bCs/>
+                <w:color w:val="FFFFFF"/>
+                <w:sz w:val="28"/>
+                <w:szCs w:val="28"/>
+              </w:rPr>
+              <w:t xml:space="preserve"> Envío de la Confirmación</w:t>
+            </w:r>
           </w:p>
         </w:tc>
       </w:tr>
@@ -10541,10 +11173,43 @@
                 <w:b/>
                 <w:bCs/>
                 <w:color w:val="FFFFFF"/>
-                <w:sz w:val="22"/>
-                <w:szCs w:val="22"/>
-              </w:rPr>
-              <w:t>REQUISITO A32</w:t>
+                <w:sz w:val="28"/>
+                <w:szCs w:val="28"/>
+              </w:rPr>
+              <w:t>Task-A</w:t>
+            </w:r>
+            <w:r>
+              <w:rPr>
+                <w:rFonts w:ascii="Calibri" w:hAnsi="Calibri"/>
+                <w:b/>
+                <w:bCs/>
+                <w:color w:val="FFFFFF"/>
+                <w:sz w:val="28"/>
+                <w:szCs w:val="28"/>
+              </w:rPr>
+              <w:t>32</w:t>
+            </w:r>
+            <w:r>
+              <w:rPr>
+                <w:rFonts w:ascii="Calibri" w:hAnsi="Calibri"/>
+                <w:b/>
+                <w:bCs/>
+                <w:color w:val="FFFFFF"/>
+                <w:sz w:val="28"/>
+                <w:szCs w:val="28"/>
+              </w:rPr>
+              <w:t>-v1.0:</w:t>
+            </w:r>
+            <w:r>
+              <w:rPr>
+                <w:rFonts w:ascii="Calibri" w:hAnsi="Calibri"/>
+                <w:b/>
+                <w:bCs/>
+                <w:color w:val="FFFFFF"/>
+                <w:sz w:val="28"/>
+                <w:szCs w:val="28"/>
+              </w:rPr>
+              <w:t xml:space="preserve"> Datos de Empresa</w:t>
             </w:r>
           </w:p>
         </w:tc>
@@ -10812,47 +11477,12 @@
       <w:tr>
         <w:tc>
           <w:tcPr>
-            <w:tcW w:w="4247" w:type="dxa"/>
+            <w:tcW w:w="9039" w:type="dxa"/>
+            <w:gridSpan w:val="2"/>
             <w:tcBorders>
               <w:top w:val="single" w:sz="4" w:space="0" w:color="4472C4"/>
               <w:left w:val="single" w:sz="4" w:space="0" w:color="4472C4"/>
               <w:bottom w:val="single" w:sz="4" w:space="0" w:color="4472C4"/>
-              <w:right w:val="nil"/>
-            </w:tcBorders>
-            <w:shd w:val="clear" w:color="auto" w:fill="4472C4"/>
-          </w:tcPr>
-          <w:p>
-            <w:pPr>
-              <w:spacing w:after="0" w:line="240" w:lineRule="auto"/>
-              <w:rPr>
-                <w:rFonts w:ascii="Calibri" w:hAnsi="Calibri"/>
-                <w:b/>
-                <w:bCs/>
-                <w:color w:val="FFFFFF"/>
-                <w:sz w:val="28"/>
-                <w:szCs w:val="28"/>
-              </w:rPr>
-            </w:pPr>
-            <w:r>
-              <w:rPr>
-                <w:rFonts w:ascii="Calibri" w:hAnsi="Calibri"/>
-                <w:b/>
-                <w:bCs/>
-                <w:color w:val="FFFFFF"/>
-                <w:sz w:val="22"/>
-                <w:szCs w:val="22"/>
-              </w:rPr>
-              <w:t>REQUISITO A33</w:t>
-            </w:r>
-          </w:p>
-        </w:tc>
-        <w:tc>
-          <w:tcPr>
-            <w:tcW w:w="4792" w:type="dxa"/>
-            <w:tcBorders>
-              <w:top w:val="single" w:sz="4" w:space="0" w:color="4472C4"/>
-              <w:left w:val="nil"/>
-              <w:bottom w:val="single" w:sz="4" w:space="0" w:color="4472C4"/>
               <w:right w:val="single" w:sz="4" w:space="0" w:color="4472C4"/>
             </w:tcBorders>
             <w:shd w:val="clear" w:color="auto" w:fill="4472C4"/>
@@ -10869,6 +11499,50 @@
                 <w:szCs w:val="28"/>
               </w:rPr>
             </w:pPr>
+            <w:r>
+              <w:rPr>
+                <w:rFonts w:ascii="Calibri" w:hAnsi="Calibri"/>
+                <w:b/>
+                <w:bCs/>
+                <w:color w:val="FFFFFF"/>
+                <w:sz w:val="28"/>
+                <w:szCs w:val="28"/>
+              </w:rPr>
+              <w:t>Task-A</w:t>
+            </w:r>
+            <w:r>
+              <w:rPr>
+                <w:rFonts w:ascii="Calibri" w:hAnsi="Calibri"/>
+                <w:b/>
+                <w:bCs/>
+                <w:color w:val="FFFFFF"/>
+                <w:sz w:val="28"/>
+                <w:szCs w:val="28"/>
+              </w:rPr>
+              <w:t>33</w:t>
+            </w:r>
+            <w:r>
+              <w:rPr>
+                <w:rFonts w:ascii="Calibri" w:hAnsi="Calibri"/>
+                <w:b/>
+                <w:bCs/>
+                <w:color w:val="FFFFFF"/>
+                <w:sz w:val="28"/>
+                <w:szCs w:val="28"/>
+              </w:rPr>
+              <w:t>-v1.0:</w:t>
+            </w:r>
+            <w:r>
+              <w:rPr>
+                <w:rFonts w:ascii="Calibri" w:hAnsi="Calibri"/>
+                <w:b/>
+                <w:bCs/>
+                <w:color w:val="FFFFFF"/>
+                <w:sz w:val="28"/>
+                <w:szCs w:val="28"/>
+              </w:rPr>
+              <w:t xml:space="preserve"> Buscador de Citas y Departamentos</w:t>
+            </w:r>
           </w:p>
         </w:tc>
       </w:tr>
@@ -11110,47 +11784,12 @@
       <w:tr>
         <w:tc>
           <w:tcPr>
-            <w:tcW w:w="4247" w:type="dxa"/>
+            <w:tcW w:w="9039" w:type="dxa"/>
+            <w:gridSpan w:val="2"/>
             <w:tcBorders>
               <w:top w:val="single" w:sz="4" w:space="0" w:color="4472C4"/>
               <w:left w:val="single" w:sz="4" w:space="0" w:color="4472C4"/>
               <w:bottom w:val="single" w:sz="4" w:space="0" w:color="4472C4"/>
-              <w:right w:val="nil"/>
-            </w:tcBorders>
-            <w:shd w:val="clear" w:color="auto" w:fill="4472C4"/>
-          </w:tcPr>
-          <w:p>
-            <w:pPr>
-              <w:spacing w:after="0" w:line="240" w:lineRule="auto"/>
-              <w:rPr>
-                <w:rFonts w:ascii="Calibri" w:hAnsi="Calibri"/>
-                <w:b/>
-                <w:bCs/>
-                <w:color w:val="FFFFFF"/>
-                <w:sz w:val="28"/>
-                <w:szCs w:val="28"/>
-              </w:rPr>
-            </w:pPr>
-            <w:r>
-              <w:rPr>
-                <w:rFonts w:ascii="Calibri" w:hAnsi="Calibri"/>
-                <w:b/>
-                <w:bCs/>
-                <w:color w:val="FFFFFF"/>
-                <w:sz w:val="22"/>
-                <w:szCs w:val="22"/>
-              </w:rPr>
-              <w:t>REQUISITO A34</w:t>
-            </w:r>
-          </w:p>
-        </w:tc>
-        <w:tc>
-          <w:tcPr>
-            <w:tcW w:w="4792" w:type="dxa"/>
-            <w:tcBorders>
-              <w:top w:val="single" w:sz="4" w:space="0" w:color="4472C4"/>
-              <w:left w:val="nil"/>
-              <w:bottom w:val="single" w:sz="4" w:space="0" w:color="4472C4"/>
               <w:right w:val="single" w:sz="4" w:space="0" w:color="4472C4"/>
             </w:tcBorders>
             <w:shd w:val="clear" w:color="auto" w:fill="4472C4"/>
@@ -11167,6 +11806,61 @@
                 <w:szCs w:val="28"/>
               </w:rPr>
             </w:pPr>
+            <w:r>
+              <w:rPr>
+                <w:rFonts w:ascii="Calibri" w:hAnsi="Calibri"/>
+                <w:b/>
+                <w:bCs/>
+                <w:color w:val="FFFFFF"/>
+                <w:sz w:val="28"/>
+                <w:szCs w:val="28"/>
+              </w:rPr>
+              <w:t>Task-A</w:t>
+            </w:r>
+            <w:r>
+              <w:rPr>
+                <w:rFonts w:ascii="Calibri" w:hAnsi="Calibri"/>
+                <w:b/>
+                <w:bCs/>
+                <w:color w:val="FFFFFF"/>
+                <w:sz w:val="28"/>
+                <w:szCs w:val="28"/>
+              </w:rPr>
+              <w:t>34</w:t>
+            </w:r>
+            <w:r>
+              <w:rPr>
+                <w:rFonts w:ascii="Calibri" w:hAnsi="Calibri"/>
+                <w:b/>
+                <w:bCs/>
+                <w:color w:val="FFFFFF"/>
+                <w:sz w:val="28"/>
+                <w:szCs w:val="28"/>
+              </w:rPr>
+              <w:t>-v1.0:</w:t>
+            </w:r>
+            <w:r>
+              <w:rPr>
+                <w:rFonts w:ascii="Calibri" w:hAnsi="Calibri"/>
+                <w:b/>
+                <w:bCs/>
+                <w:color w:val="FFFFFF"/>
+                <w:sz w:val="28"/>
+                <w:szCs w:val="28"/>
+              </w:rPr>
+              <w:t xml:space="preserve"> Registro de</w:t>
+            </w:r>
+            <w:r>
+              <w:rPr>
+                <w:rFonts w:ascii="Calibri" w:hAnsi="Calibri"/>
+                <w:b/>
+                <w:bCs/>
+                <w:color w:val="FFFFFF"/>
+                <w:sz w:val="28"/>
+                <w:szCs w:val="28"/>
+              </w:rPr>
+              <w:t xml:space="preserve"> clientes</w:t>
+            </w:r>
           </w:p>
         </w:tc>
       </w:tr>
@@ -11435,10 +12129,43 @@
                 <w:b/>
                 <w:bCs/>
                 <w:color w:val="FFFFFF"/>
-                <w:sz w:val="22"/>
-                <w:szCs w:val="22"/>
-              </w:rPr>
-              <w:t>REQUISITO A35</w:t>
+                <w:sz w:val="28"/>
+                <w:szCs w:val="28"/>
+              </w:rPr>
+              <w:t>Task-A</w:t>
+            </w:r>
+            <w:r>
+              <w:rPr>
+                <w:rFonts w:ascii="Calibri" w:hAnsi="Calibri"/>
+                <w:b/>
+                <w:bCs/>
+                <w:color w:val="FFFFFF"/>
+                <w:sz w:val="28"/>
+                <w:szCs w:val="28"/>
+              </w:rPr>
+              <w:t>35</w:t>
+            </w:r>
+            <w:r>
+              <w:rPr>
+                <w:rFonts w:ascii="Calibri" w:hAnsi="Calibri"/>
+                <w:b/>
+                <w:bCs/>
+                <w:color w:val="FFFFFF"/>
+                <w:sz w:val="28"/>
+                <w:szCs w:val="28"/>
+              </w:rPr>
+              <w:t>-v1.0:</w:t>
+            </w:r>
+            <w:r>
+              <w:rPr>
+                <w:rFonts w:ascii="Calibri" w:hAnsi="Calibri"/>
+                <w:b/>
+                <w:bCs/>
+                <w:color w:val="FFFFFF"/>
+                <w:sz w:val="28"/>
+                <w:szCs w:val="28"/>
+              </w:rPr>
+              <w:t xml:space="preserve"> Gestión de Clientes</w:t>
             </w:r>
           </w:p>
         </w:tc>
@@ -11733,10 +12460,43 @@
                 <w:b/>
                 <w:bCs/>
                 <w:color w:val="FFFFFF"/>
-                <w:sz w:val="22"/>
-                <w:szCs w:val="22"/>
-              </w:rPr>
-              <w:t>REQUISITO A36</w:t>
+                <w:sz w:val="28"/>
+                <w:szCs w:val="28"/>
+              </w:rPr>
+              <w:t>Task-A</w:t>
+            </w:r>
+            <w:r>
+              <w:rPr>
+                <w:rFonts w:ascii="Calibri" w:hAnsi="Calibri"/>
+                <w:b/>
+                <w:bCs/>
+                <w:color w:val="FFFFFF"/>
+                <w:sz w:val="28"/>
+                <w:szCs w:val="28"/>
+              </w:rPr>
+              <w:t>36</w:t>
+            </w:r>
+            <w:r>
+              <w:rPr>
+                <w:rFonts w:ascii="Calibri" w:hAnsi="Calibri"/>
+                <w:b/>
+                <w:bCs/>
+                <w:color w:val="FFFFFF"/>
+                <w:sz w:val="28"/>
+                <w:szCs w:val="28"/>
+              </w:rPr>
+              <w:t>-v1.0:</w:t>
+            </w:r>
+            <w:r>
+              <w:rPr>
+                <w:rFonts w:ascii="Calibri" w:hAnsi="Calibri"/>
+                <w:b/>
+                <w:bCs/>
+                <w:color w:val="FFFFFF"/>
+                <w:sz w:val="28"/>
+                <w:szCs w:val="28"/>
+              </w:rPr>
+              <w:t xml:space="preserve"> Atención al cliente</w:t>
             </w:r>
           </w:p>
         </w:tc>
@@ -12031,10 +12791,43 @@
                 <w:b/>
                 <w:bCs/>
                 <w:color w:val="FFFFFF"/>
-                <w:sz w:val="22"/>
-                <w:szCs w:val="22"/>
-              </w:rPr>
-              <w:t>REQUISITO A37</w:t>
+                <w:sz w:val="28"/>
+                <w:szCs w:val="28"/>
+              </w:rPr>
+              <w:t>Task-A</w:t>
+            </w:r>
+            <w:r>
+              <w:rPr>
+                <w:rFonts w:ascii="Calibri" w:hAnsi="Calibri"/>
+                <w:b/>
+                <w:bCs/>
+                <w:color w:val="FFFFFF"/>
+                <w:sz w:val="28"/>
+                <w:szCs w:val="28"/>
+              </w:rPr>
+              <w:t>37</w:t>
+            </w:r>
+            <w:r>
+              <w:rPr>
+                <w:rFonts w:ascii="Calibri" w:hAnsi="Calibri"/>
+                <w:b/>
+                <w:bCs/>
+                <w:color w:val="FFFFFF"/>
+                <w:sz w:val="28"/>
+                <w:szCs w:val="28"/>
+              </w:rPr>
+              <w:t>-v1.0:</w:t>
+            </w:r>
+            <w:r>
+              <w:rPr>
+                <w:rFonts w:ascii="Calibri" w:hAnsi="Calibri"/>
+                <w:b/>
+                <w:bCs/>
+                <w:color w:val="FFFFFF"/>
+                <w:sz w:val="28"/>
+                <w:szCs w:val="28"/>
+              </w:rPr>
+              <w:t xml:space="preserve"> Términos de uso</w:t>
             </w:r>
           </w:p>
         </w:tc>
@@ -12302,48 +13095,12 @@
       <w:tr>
         <w:tc>
           <w:tcPr>
-            <w:tcW w:w="4247" w:type="dxa"/>
+            <w:tcW w:w="9039" w:type="dxa"/>
+            <w:gridSpan w:val="2"/>
             <w:tcBorders>
               <w:top w:val="single" w:sz="4" w:space="0" w:color="4472C4"/>
               <w:left w:val="single" w:sz="4" w:space="0" w:color="4472C4"/>
               <w:bottom w:val="single" w:sz="4" w:space="0" w:color="4472C4"/>
-              <w:right w:val="nil"/>
-            </w:tcBorders>
-            <w:shd w:val="clear" w:color="auto" w:fill="4472C4"/>
-          </w:tcPr>
-          <w:p>
-            <w:pPr>
-              <w:spacing w:after="0" w:line="240" w:lineRule="auto"/>
-              <w:rPr>
-                <w:rFonts w:ascii="Calibri" w:hAnsi="Calibri"/>
-                <w:b/>
-                <w:bCs/>
-                <w:color w:val="FFFFFF"/>
-                <w:sz w:val="28"/>
-                <w:szCs w:val="28"/>
-              </w:rPr>
-            </w:pPr>
-            <w:r>
-              <w:rPr>
-                <w:rFonts w:ascii="Calibri" w:hAnsi="Calibri"/>
-                <w:b/>
-                <w:bCs/>
-                <w:color w:val="FFFFFF"/>
-                <w:sz w:val="22"/>
-                <w:szCs w:val="22"/>
-              </w:rPr>
-              <w:lastRenderedPageBreak/>
-              <w:t>REQUISITO A38</w:t>
-            </w:r>
-          </w:p>
-        </w:tc>
-        <w:tc>
-          <w:tcPr>
-            <w:tcW w:w="4792" w:type="dxa"/>
-            <w:tcBorders>
-              <w:top w:val="single" w:sz="4" w:space="0" w:color="4472C4"/>
-              <w:left w:val="nil"/>
-              <w:bottom w:val="single" w:sz="4" w:space="0" w:color="4472C4"/>
               <w:right w:val="single" w:sz="4" w:space="0" w:color="4472C4"/>
             </w:tcBorders>
             <w:shd w:val="clear" w:color="auto" w:fill="4472C4"/>
@@ -12360,6 +13117,51 @@
                 <w:szCs w:val="28"/>
               </w:rPr>
             </w:pPr>
+            <w:r>
+              <w:rPr>
+                <w:rFonts w:ascii="Calibri" w:hAnsi="Calibri"/>
+                <w:b/>
+                <w:bCs/>
+                <w:color w:val="FFFFFF"/>
+                <w:sz w:val="28"/>
+                <w:szCs w:val="28"/>
+              </w:rPr>
+              <w:lastRenderedPageBreak/>
+              <w:t>Task-A</w:t>
+            </w:r>
+            <w:r>
+              <w:rPr>
+                <w:rFonts w:ascii="Calibri" w:hAnsi="Calibri"/>
+                <w:b/>
+                <w:bCs/>
+                <w:color w:val="FFFFFF"/>
+                <w:sz w:val="28"/>
+                <w:szCs w:val="28"/>
+              </w:rPr>
+              <w:t>38</w:t>
+            </w:r>
+            <w:r>
+              <w:rPr>
+                <w:rFonts w:ascii="Calibri" w:hAnsi="Calibri"/>
+                <w:b/>
+                <w:bCs/>
+                <w:color w:val="FFFFFF"/>
+                <w:sz w:val="28"/>
+                <w:szCs w:val="28"/>
+              </w:rPr>
+              <w:t>-v1.0:</w:t>
+            </w:r>
+            <w:r>
+              <w:rPr>
+                <w:rFonts w:ascii="Calibri" w:hAnsi="Calibri"/>
+                <w:b/>
+                <w:bCs/>
+                <w:color w:val="FFFFFF"/>
+                <w:sz w:val="28"/>
+                <w:szCs w:val="28"/>
+              </w:rPr>
+              <w:t xml:space="preserve"> Aviso de Privacidad</w:t>
+            </w:r>
           </w:p>
         </w:tc>
       </w:tr>
@@ -12628,10 +13430,43 @@
                 <w:b/>
                 <w:bCs/>
                 <w:color w:val="FFFFFF"/>
-                <w:sz w:val="22"/>
-                <w:szCs w:val="22"/>
-              </w:rPr>
-              <w:t>REQUISITO A39</w:t>
+                <w:sz w:val="28"/>
+                <w:szCs w:val="28"/>
+              </w:rPr>
+              <w:t>Task-A</w:t>
+            </w:r>
+            <w:r>
+              <w:rPr>
+                <w:rFonts w:ascii="Calibri" w:hAnsi="Calibri"/>
+                <w:b/>
+                <w:bCs/>
+                <w:color w:val="FFFFFF"/>
+                <w:sz w:val="28"/>
+                <w:szCs w:val="28"/>
+              </w:rPr>
+              <w:t>39</w:t>
+            </w:r>
+            <w:r>
+              <w:rPr>
+                <w:rFonts w:ascii="Calibri" w:hAnsi="Calibri"/>
+                <w:b/>
+                <w:bCs/>
+                <w:color w:val="FFFFFF"/>
+                <w:sz w:val="28"/>
+                <w:szCs w:val="28"/>
+              </w:rPr>
+              <w:t>-v1.0:</w:t>
+            </w:r>
+            <w:r>
+              <w:rPr>
+                <w:rFonts w:ascii="Calibri" w:hAnsi="Calibri"/>
+                <w:b/>
+                <w:bCs/>
+                <w:color w:val="FFFFFF"/>
+                <w:sz w:val="28"/>
+                <w:szCs w:val="28"/>
+              </w:rPr>
+              <w:t xml:space="preserve"> Gestión de Citas</w:t>
             </w:r>
           </w:p>
         </w:tc>
@@ -12899,47 +13734,12 @@
       <w:tr>
         <w:tc>
           <w:tcPr>
-            <w:tcW w:w="4247" w:type="dxa"/>
+            <w:tcW w:w="9039" w:type="dxa"/>
+            <w:gridSpan w:val="2"/>
             <w:tcBorders>
               <w:top w:val="single" w:sz="4" w:space="0" w:color="4472C4"/>
               <w:left w:val="single" w:sz="4" w:space="0" w:color="4472C4"/>
               <w:bottom w:val="single" w:sz="4" w:space="0" w:color="4472C4"/>
-              <w:right w:val="nil"/>
-            </w:tcBorders>
-            <w:shd w:val="clear" w:color="auto" w:fill="4472C4"/>
-          </w:tcPr>
-          <w:p>
-            <w:pPr>
-              <w:spacing w:after="0" w:line="240" w:lineRule="auto"/>
-              <w:rPr>
-                <w:rFonts w:ascii="Calibri" w:hAnsi="Calibri"/>
-                <w:b/>
-                <w:bCs/>
-                <w:color w:val="FFFFFF"/>
-                <w:sz w:val="28"/>
-                <w:szCs w:val="28"/>
-              </w:rPr>
-            </w:pPr>
-            <w:r>
-              <w:rPr>
-                <w:rFonts w:ascii="Calibri" w:hAnsi="Calibri"/>
-                <w:b/>
-                <w:bCs/>
-                <w:color w:val="FFFFFF"/>
-                <w:sz w:val="22"/>
-                <w:szCs w:val="22"/>
-              </w:rPr>
-              <w:t>REQUISITO A40</w:t>
-            </w:r>
-          </w:p>
-        </w:tc>
-        <w:tc>
-          <w:tcPr>
-            <w:tcW w:w="4792" w:type="dxa"/>
-            <w:tcBorders>
-              <w:top w:val="single" w:sz="4" w:space="0" w:color="4472C4"/>
-              <w:left w:val="nil"/>
-              <w:bottom w:val="single" w:sz="4" w:space="0" w:color="4472C4"/>
               <w:right w:val="single" w:sz="4" w:space="0" w:color="4472C4"/>
             </w:tcBorders>
             <w:shd w:val="clear" w:color="auto" w:fill="4472C4"/>
@@ -12956,6 +13756,61 @@
                 <w:szCs w:val="28"/>
               </w:rPr>
             </w:pPr>
+            <w:r>
+              <w:rPr>
+                <w:rFonts w:ascii="Calibri" w:hAnsi="Calibri"/>
+                <w:b/>
+                <w:bCs/>
+                <w:color w:val="FFFFFF"/>
+                <w:sz w:val="28"/>
+                <w:szCs w:val="28"/>
+              </w:rPr>
+              <w:t>Task-A</w:t>
+            </w:r>
+            <w:r>
+              <w:rPr>
+                <w:rFonts w:ascii="Calibri" w:hAnsi="Calibri"/>
+                <w:b/>
+                <w:bCs/>
+                <w:color w:val="FFFFFF"/>
+                <w:sz w:val="28"/>
+                <w:szCs w:val="28"/>
+              </w:rPr>
+              <w:t>40</w:t>
+            </w:r>
+            <w:r>
+              <w:rPr>
+                <w:rFonts w:ascii="Calibri" w:hAnsi="Calibri"/>
+                <w:b/>
+                <w:bCs/>
+                <w:color w:val="FFFFFF"/>
+                <w:sz w:val="28"/>
+                <w:szCs w:val="28"/>
+              </w:rPr>
+              <w:t>-v1.0:</w:t>
+            </w:r>
+            <w:r>
+              <w:rPr>
+                <w:rFonts w:ascii="Calibri" w:hAnsi="Calibri"/>
+                <w:b/>
+                <w:bCs/>
+                <w:color w:val="FFFFFF"/>
+                <w:sz w:val="28"/>
+                <w:szCs w:val="28"/>
+              </w:rPr>
+              <w:t xml:space="preserve"> </w:t>
+            </w:r>
+            <w:r>
+              <w:rPr>
+                <w:rFonts w:ascii="Calibri" w:hAnsi="Calibri"/>
+                <w:b/>
+                <w:bCs/>
+                <w:color w:val="FFFFFF"/>
+                <w:sz w:val="28"/>
+                <w:szCs w:val="28"/>
+              </w:rPr>
+              <w:t>Seguimiento de Citas</w:t>
+            </w:r>
           </w:p>
         </w:tc>
       </w:tr>
@@ -13197,47 +14052,12 @@
       <w:tr>
         <w:tc>
           <w:tcPr>
-            <w:tcW w:w="4247" w:type="dxa"/>
+            <w:tcW w:w="9039" w:type="dxa"/>
+            <w:gridSpan w:val="2"/>
             <w:tcBorders>
               <w:top w:val="single" w:sz="4" w:space="0" w:color="4472C4"/>
               <w:left w:val="single" w:sz="4" w:space="0" w:color="4472C4"/>
               <w:bottom w:val="single" w:sz="4" w:space="0" w:color="4472C4"/>
-              <w:right w:val="nil"/>
-            </w:tcBorders>
-            <w:shd w:val="clear" w:color="auto" w:fill="4472C4"/>
-          </w:tcPr>
-          <w:p>
-            <w:pPr>
-              <w:spacing w:after="0" w:line="240" w:lineRule="auto"/>
-              <w:rPr>
-                <w:rFonts w:ascii="Calibri" w:hAnsi="Calibri"/>
-                <w:b/>
-                <w:bCs/>
-                <w:color w:val="FFFFFF"/>
-                <w:sz w:val="28"/>
-                <w:szCs w:val="28"/>
-              </w:rPr>
-            </w:pPr>
-            <w:r>
-              <w:rPr>
-                <w:rFonts w:ascii="Calibri" w:hAnsi="Calibri"/>
-                <w:b/>
-                <w:bCs/>
-                <w:color w:val="FFFFFF"/>
-                <w:sz w:val="22"/>
-                <w:szCs w:val="22"/>
-              </w:rPr>
-              <w:t>REQUISITO A41</w:t>
-            </w:r>
-          </w:p>
-        </w:tc>
-        <w:tc>
-          <w:tcPr>
-            <w:tcW w:w="4792" w:type="dxa"/>
-            <w:tcBorders>
-              <w:top w:val="single" w:sz="4" w:space="0" w:color="4472C4"/>
-              <w:left w:val="nil"/>
-              <w:bottom w:val="single" w:sz="4" w:space="0" w:color="4472C4"/>
               <w:right w:val="single" w:sz="4" w:space="0" w:color="4472C4"/>
             </w:tcBorders>
             <w:shd w:val="clear" w:color="auto" w:fill="4472C4"/>
@@ -13254,6 +14074,61 @@
                 <w:szCs w:val="28"/>
               </w:rPr>
             </w:pPr>
+            <w:r>
+              <w:rPr>
+                <w:rFonts w:ascii="Calibri" w:hAnsi="Calibri"/>
+                <w:b/>
+                <w:bCs/>
+                <w:color w:val="FFFFFF"/>
+                <w:sz w:val="28"/>
+                <w:szCs w:val="28"/>
+              </w:rPr>
+              <w:t>Task-A</w:t>
+            </w:r>
+            <w:r>
+              <w:rPr>
+                <w:rFonts w:ascii="Calibri" w:hAnsi="Calibri"/>
+                <w:b/>
+                <w:bCs/>
+                <w:color w:val="FFFFFF"/>
+                <w:sz w:val="28"/>
+                <w:szCs w:val="28"/>
+              </w:rPr>
+              <w:t>41</w:t>
+            </w:r>
+            <w:r>
+              <w:rPr>
+                <w:rFonts w:ascii="Calibri" w:hAnsi="Calibri"/>
+                <w:b/>
+                <w:bCs/>
+                <w:color w:val="FFFFFF"/>
+                <w:sz w:val="28"/>
+                <w:szCs w:val="28"/>
+              </w:rPr>
+              <w:t>-v1.0:</w:t>
+            </w:r>
+            <w:r>
+              <w:rPr>
+                <w:rFonts w:ascii="Calibri" w:hAnsi="Calibri"/>
+                <w:b/>
+                <w:bCs/>
+                <w:color w:val="FFFFFF"/>
+                <w:sz w:val="28"/>
+                <w:szCs w:val="28"/>
+              </w:rPr>
+              <w:t xml:space="preserve"> </w:t>
+            </w:r>
+            <w:r>
+              <w:rPr>
+                <w:rFonts w:ascii="Calibri" w:hAnsi="Calibri"/>
+                <w:b/>
+                <w:bCs/>
+                <w:color w:val="FFFFFF"/>
+                <w:sz w:val="28"/>
+                <w:szCs w:val="28"/>
+              </w:rPr>
+              <w:t>Procedimiento de Cancelación</w:t>
+            </w:r>
           </w:p>
         </w:tc>
       </w:tr>
@@ -13522,10 +14397,54 @@
                 <w:b/>
                 <w:bCs/>
                 <w:color w:val="FFFFFF"/>
-                <w:sz w:val="22"/>
-                <w:szCs w:val="22"/>
-              </w:rPr>
-              <w:t>REQUISITO A42</w:t>
+                <w:sz w:val="28"/>
+                <w:szCs w:val="28"/>
+              </w:rPr>
+              <w:t>Task-A</w:t>
+            </w:r>
+            <w:r>
+              <w:rPr>
+                <w:rFonts w:ascii="Calibri" w:hAnsi="Calibri"/>
+                <w:b/>
+                <w:bCs/>
+                <w:color w:val="FFFFFF"/>
+                <w:sz w:val="28"/>
+                <w:szCs w:val="28"/>
+              </w:rPr>
+              <w:t>42</w:t>
+            </w:r>
+            <w:r>
+              <w:rPr>
+                <w:rFonts w:ascii="Calibri" w:hAnsi="Calibri"/>
+                <w:b/>
+                <w:bCs/>
+                <w:color w:val="FFFFFF"/>
+                <w:sz w:val="28"/>
+                <w:szCs w:val="28"/>
+              </w:rPr>
+              <w:t>-v1.0:</w:t>
+            </w:r>
+            <w:r>
+              <w:rPr>
+                <w:rFonts w:ascii="Calibri" w:hAnsi="Calibri"/>
+                <w:b/>
+                <w:bCs/>
+                <w:color w:val="FFFFFF"/>
+                <w:sz w:val="28"/>
+                <w:szCs w:val="28"/>
+              </w:rPr>
+              <w:t xml:space="preserve"> </w:t>
+            </w:r>
+            <w:r>
+              <w:rPr>
+                <w:rFonts w:ascii="Calibri" w:hAnsi="Calibri"/>
+                <w:b/>
+                <w:bCs/>
+                <w:color w:val="FFFFFF"/>
+                <w:sz w:val="28"/>
+                <w:szCs w:val="28"/>
+              </w:rPr>
+              <w:t>Pasarelas de Pago</w:t>
             </w:r>
           </w:p>
         </w:tc>
@@ -13781,7 +14700,7 @@
         <w:br w:type="page"/>
       </w:r>
       <w:bookmarkStart w:id="2" w:name="_Hlk116666375"/>
-      <w:bookmarkStart w:id="3" w:name="_Toc116666517"/>
+      <w:bookmarkStart w:id="3" w:name="_Toc117426407"/>
       <w:r>
         <w:lastRenderedPageBreak/>
         <w:t>Requisitos del Sistema</w:t>
@@ -13836,10 +14755,54 @@
                 <w:b/>
                 <w:bCs/>
                 <w:color w:val="FFFFFF"/>
-                <w:sz w:val="22"/>
-                <w:szCs w:val="22"/>
-              </w:rPr>
-              <w:t>REQUISITO B01</w:t>
+                <w:sz w:val="28"/>
+                <w:szCs w:val="28"/>
+              </w:rPr>
+              <w:t>Task-</w:t>
+            </w:r>
+            <w:r>
+              <w:rPr>
+                <w:rFonts w:ascii="Calibri" w:hAnsi="Calibri"/>
+                <w:b/>
+                <w:bCs/>
+                <w:color w:val="FFFFFF"/>
+                <w:sz w:val="28"/>
+                <w:szCs w:val="28"/>
+              </w:rPr>
+              <w:t>B01</w:t>
+            </w:r>
+            <w:r>
+              <w:rPr>
+                <w:rFonts w:ascii="Calibri" w:hAnsi="Calibri"/>
+                <w:b/>
+                <w:bCs/>
+                <w:color w:val="FFFFFF"/>
+                <w:sz w:val="28"/>
+                <w:szCs w:val="28"/>
+              </w:rPr>
+              <w:t>-v1.0:</w:t>
+            </w:r>
+            <w:r>
+              <w:rPr>
+                <w:rFonts w:ascii="Calibri" w:hAnsi="Calibri"/>
+                <w:b/>
+                <w:bCs/>
+                <w:color w:val="FFFFFF"/>
+                <w:sz w:val="28"/>
+                <w:szCs w:val="28"/>
+              </w:rPr>
+              <w:t xml:space="preserve"> </w:t>
+            </w:r>
+            <w:r>
+              <w:rPr>
+                <w:rFonts w:ascii="Calibri" w:hAnsi="Calibri"/>
+                <w:b/>
+                <w:bCs/>
+                <w:color w:val="FFFFFF"/>
+                <w:sz w:val="28"/>
+                <w:szCs w:val="28"/>
+              </w:rPr>
+              <w:t xml:space="preserve"> Despliegue</w:t>
             </w:r>
           </w:p>
         </w:tc>
@@ -14107,47 +15070,12 @@
       <w:tr>
         <w:tc>
           <w:tcPr>
-            <w:tcW w:w="4247" w:type="dxa"/>
+            <w:tcW w:w="9039" w:type="dxa"/>
+            <w:gridSpan w:val="2"/>
             <w:tcBorders>
               <w:top w:val="single" w:sz="4" w:space="0" w:color="4472C4"/>
               <w:left w:val="single" w:sz="4" w:space="0" w:color="4472C4"/>
               <w:bottom w:val="single" w:sz="4" w:space="0" w:color="4472C4"/>
-              <w:right w:val="nil"/>
-            </w:tcBorders>
-            <w:shd w:val="clear" w:color="auto" w:fill="4472C4"/>
-          </w:tcPr>
-          <w:p>
-            <w:pPr>
-              <w:spacing w:after="0" w:line="240" w:lineRule="auto"/>
-              <w:rPr>
-                <w:rFonts w:ascii="Calibri" w:hAnsi="Calibri"/>
-                <w:b/>
-                <w:bCs/>
-                <w:color w:val="FFFFFF"/>
-                <w:sz w:val="28"/>
-                <w:szCs w:val="28"/>
-              </w:rPr>
-            </w:pPr>
-            <w:r>
-              <w:rPr>
-                <w:rFonts w:ascii="Calibri" w:hAnsi="Calibri"/>
-                <w:b/>
-                <w:bCs/>
-                <w:color w:val="FFFFFF"/>
-                <w:sz w:val="22"/>
-                <w:szCs w:val="22"/>
-              </w:rPr>
-              <w:t>REQUISITO B02</w:t>
-            </w:r>
-          </w:p>
-        </w:tc>
-        <w:tc>
-          <w:tcPr>
-            <w:tcW w:w="4792" w:type="dxa"/>
-            <w:tcBorders>
-              <w:top w:val="single" w:sz="4" w:space="0" w:color="4472C4"/>
-              <w:left w:val="nil"/>
-              <w:bottom w:val="single" w:sz="4" w:space="0" w:color="4472C4"/>
               <w:right w:val="single" w:sz="4" w:space="0" w:color="4472C4"/>
             </w:tcBorders>
             <w:shd w:val="clear" w:color="auto" w:fill="4472C4"/>
@@ -14164,6 +15092,61 @@
                 <w:szCs w:val="28"/>
               </w:rPr>
             </w:pPr>
+            <w:r>
+              <w:rPr>
+                <w:rFonts w:ascii="Calibri" w:hAnsi="Calibri"/>
+                <w:b/>
+                <w:bCs/>
+                <w:color w:val="FFFFFF"/>
+                <w:sz w:val="28"/>
+                <w:szCs w:val="28"/>
+              </w:rPr>
+              <w:t>Task-</w:t>
+            </w:r>
+            <w:r>
+              <w:rPr>
+                <w:rFonts w:ascii="Calibri" w:hAnsi="Calibri"/>
+                <w:b/>
+                <w:bCs/>
+                <w:color w:val="FFFFFF"/>
+                <w:sz w:val="28"/>
+                <w:szCs w:val="28"/>
+              </w:rPr>
+              <w:t>B0</w:t>
+            </w:r>
+            <w:r>
+              <w:rPr>
+                <w:rFonts w:ascii="Calibri" w:hAnsi="Calibri"/>
+                <w:b/>
+                <w:bCs/>
+                <w:color w:val="FFFFFF"/>
+                <w:sz w:val="28"/>
+                <w:szCs w:val="28"/>
+              </w:rPr>
+              <w:t>2</w:t>
+            </w:r>
+            <w:r>
+              <w:rPr>
+                <w:rFonts w:ascii="Calibri" w:hAnsi="Calibri"/>
+                <w:b/>
+                <w:bCs/>
+                <w:color w:val="FFFFFF"/>
+                <w:sz w:val="28"/>
+                <w:szCs w:val="28"/>
+              </w:rPr>
+              <w:t>-v1.0:</w:t>
+            </w:r>
+            <w:r>
+              <w:rPr>
+                <w:rFonts w:ascii="Calibri" w:hAnsi="Calibri"/>
+                <w:b/>
+                <w:bCs/>
+                <w:color w:val="FFFFFF"/>
+                <w:sz w:val="28"/>
+                <w:szCs w:val="28"/>
+              </w:rPr>
+              <w:t xml:space="preserve"> Empaquetado del producto</w:t>
+            </w:r>
           </w:p>
         </w:tc>
       </w:tr>
@@ -14388,7 +15371,7 @@
       <w:pPr>
         <w:pStyle w:val="Heading1"/>
       </w:pPr>
-      <w:bookmarkStart w:id="4" w:name="_Toc116666518"/>
+      <w:bookmarkStart w:id="4" w:name="_Toc117426408"/>
       <w:r>
         <w:t>Requisitos del Equipo</w:t>
       </w:r>
@@ -14441,10 +15424,43 @@
                 <w:b/>
                 <w:bCs/>
                 <w:color w:val="FFFFFF"/>
-                <w:sz w:val="22"/>
-                <w:szCs w:val="22"/>
-              </w:rPr>
-              <w:t>REQUISITO C01</w:t>
+                <w:sz w:val="28"/>
+                <w:szCs w:val="28"/>
+              </w:rPr>
+              <w:t>Task-</w:t>
+            </w:r>
+            <w:r>
+              <w:rPr>
+                <w:rFonts w:ascii="Calibri" w:hAnsi="Calibri"/>
+                <w:b/>
+                <w:bCs/>
+                <w:color w:val="FFFFFF"/>
+                <w:sz w:val="28"/>
+                <w:szCs w:val="28"/>
+              </w:rPr>
+              <w:t>C01</w:t>
+            </w:r>
+            <w:r>
+              <w:rPr>
+                <w:rFonts w:ascii="Calibri" w:hAnsi="Calibri"/>
+                <w:b/>
+                <w:bCs/>
+                <w:color w:val="FFFFFF"/>
+                <w:sz w:val="28"/>
+                <w:szCs w:val="28"/>
+              </w:rPr>
+              <w:t>-v1.0:</w:t>
+            </w:r>
+            <w:r>
+              <w:rPr>
+                <w:rFonts w:ascii="Calibri" w:hAnsi="Calibri"/>
+                <w:b/>
+                <w:bCs/>
+                <w:color w:val="FFFFFF"/>
+                <w:sz w:val="28"/>
+                <w:szCs w:val="28"/>
+              </w:rPr>
+              <w:t xml:space="preserve"> Metodología Ágil</w:t>
             </w:r>
           </w:p>
         </w:tc>
@@ -14739,10 +15755,43 @@
                 <w:b/>
                 <w:bCs/>
                 <w:color w:val="FFFFFF"/>
-                <w:sz w:val="22"/>
-                <w:szCs w:val="22"/>
-              </w:rPr>
-              <w:t>REQUISITO C02</w:t>
+                <w:sz w:val="28"/>
+                <w:szCs w:val="28"/>
+              </w:rPr>
+              <w:t>Task-</w:t>
+            </w:r>
+            <w:r>
+              <w:rPr>
+                <w:rFonts w:ascii="Calibri" w:hAnsi="Calibri"/>
+                <w:b/>
+                <w:bCs/>
+                <w:color w:val="FFFFFF"/>
+                <w:sz w:val="28"/>
+                <w:szCs w:val="28"/>
+              </w:rPr>
+              <w:t>C02</w:t>
+            </w:r>
+            <w:r>
+              <w:rPr>
+                <w:rFonts w:ascii="Calibri" w:hAnsi="Calibri"/>
+                <w:b/>
+                <w:bCs/>
+                <w:color w:val="FFFFFF"/>
+                <w:sz w:val="28"/>
+                <w:szCs w:val="28"/>
+              </w:rPr>
+              <w:t>-v1.0:</w:t>
+            </w:r>
+            <w:r>
+              <w:rPr>
+                <w:rFonts w:ascii="Calibri" w:hAnsi="Calibri"/>
+                <w:b/>
+                <w:bCs/>
+                <w:color w:val="FFFFFF"/>
+                <w:sz w:val="28"/>
+                <w:szCs w:val="28"/>
+              </w:rPr>
+              <w:t xml:space="preserve"> Uso de Plantillas</w:t>
             </w:r>
           </w:p>
         </w:tc>
@@ -19926,19 +20975,12 @@
 </file>
 
 <file path=customXml/item1.xml><?xml version="1.0" encoding="utf-8"?>
-<?mso-contentType ?>
-<FormTemplates xmlns="http://schemas.microsoft.com/sharepoint/v3/contenttype/forms">
-  <Display>DocumentLibraryForm</Display>
-  <Edit>DocumentLibraryForm</Edit>
-  <New>DocumentLibraryForm</New>
-</FormTemplates>
+<p:properties xmlns:p="http://schemas.microsoft.com/office/2006/metadata/properties" xmlns:xsi="http://www.w3.org/2001/XMLSchema-instance" xmlns:pc="http://schemas.microsoft.com/office/infopath/2007/PartnerControls">
+  <documentManagement/>
+</p:properties>
 </file>
 
 <file path=customXml/item2.xml><?xml version="1.0" encoding="utf-8"?>
-<b:Sources xmlns:b="http://schemas.openxmlformats.org/officeDocument/2006/bibliography" xmlns="http://schemas.openxmlformats.org/officeDocument/2006/bibliography" SelectedStyle="\APA.XSL" StyleName="APA"/>
-</file>
-
-<file path=customXml/item3.xml><?xml version="1.0" encoding="utf-8"?>
 <ct:contentTypeSchema xmlns:ct="http://schemas.microsoft.com/office/2006/metadata/contentType" xmlns:ma="http://schemas.microsoft.com/office/2006/metadata/properties/metaAttributes" ct:_="" ma:_="" ma:contentTypeName="Documento" ma:contentTypeID="0x0101003C0A2D6CE532BF449905C3D0218DEE5B" ma:contentTypeVersion="10" ma:contentTypeDescription="Crear nuevo documento." ma:contentTypeScope="" ma:versionID="c12dfb7ce5d5c14d9a5dcfa019990f10">
   <xsd:schema xmlns:xsd="http://www.w3.org/2001/XMLSchema" xmlns:xs="http://www.w3.org/2001/XMLSchema" xmlns:p="http://schemas.microsoft.com/office/2006/metadata/properties" xmlns:ns3="b56000f1-d2b9-4e0c-9d8e-dd0f1117859c" targetNamespace="http://schemas.microsoft.com/office/2006/metadata/properties" ma:root="true" ma:fieldsID="aba827ecd8256b24b8e391be9be5d901" ns3:_="">
     <xsd:import namespace="b56000f1-d2b9-4e0c-9d8e-dd0f1117859c"/>
@@ -20122,29 +21164,29 @@
 </ct:contentTypeSchema>
 </file>
 
+<file path=customXml/item3.xml><?xml version="1.0" encoding="utf-8"?>
+<b:Sources xmlns:b="http://schemas.openxmlformats.org/officeDocument/2006/bibliography" xmlns="http://schemas.openxmlformats.org/officeDocument/2006/bibliography" SelectedStyle="\APA.XSL" StyleName="APA"/>
+</file>
+
 <file path=customXml/item4.xml><?xml version="1.0" encoding="utf-8"?>
-<p:properties xmlns:p="http://schemas.microsoft.com/office/2006/metadata/properties" xmlns:xsi="http://www.w3.org/2001/XMLSchema-instance" xmlns:pc="http://schemas.microsoft.com/office/infopath/2007/PartnerControls">
-  <documentManagement/>
-</p:properties>
+<?mso-contentType ?>
+<FormTemplates xmlns="http://schemas.microsoft.com/sharepoint/v3/contenttype/forms">
+  <Display>DocumentLibraryForm</Display>
+  <Edit>DocumentLibraryForm</Edit>
+  <New>DocumentLibraryForm</New>
+</FormTemplates>
 </file>
 
 <file path=customXml/itemProps1.xml><?xml version="1.0" encoding="utf-8"?>
-<ds:datastoreItem xmlns:ds="http://schemas.openxmlformats.org/officeDocument/2006/customXml" ds:itemID="{874732F2-D611-4D32-92B8-65C31EBD0262}">
+<ds:datastoreItem xmlns:ds="http://schemas.openxmlformats.org/officeDocument/2006/customXml" ds:itemID="{09FD9BE0-BA75-4C7F-AFEE-F1A0FE375640}">
   <ds:schemaRefs>
-    <ds:schemaRef ds:uri="http://schemas.microsoft.com/sharepoint/v3/contenttype/forms"/>
+    <ds:schemaRef ds:uri="http://schemas.microsoft.com/office/2006/metadata/properties"/>
+    <ds:schemaRef ds:uri="http://schemas.microsoft.com/office/infopath/2007/PartnerControls"/>
   </ds:schemaRefs>
 </ds:datastoreItem>
 </file>
 
 <file path=customXml/itemProps2.xml><?xml version="1.0" encoding="utf-8"?>
-<ds:datastoreItem xmlns:ds="http://schemas.openxmlformats.org/officeDocument/2006/customXml" ds:itemID="{85798565-9D83-4852-9D4A-B8F0F2BD5F4D}">
-  <ds:schemaRefs>
-    <ds:schemaRef ds:uri="http://schemas.openxmlformats.org/officeDocument/2006/bibliography"/>
-  </ds:schemaRefs>
-</ds:datastoreItem>
-</file>
-
-<file path=customXml/itemProps3.xml><?xml version="1.0" encoding="utf-8"?>
 <ds:datastoreItem xmlns:ds="http://schemas.openxmlformats.org/officeDocument/2006/customXml" ds:itemID="{043E82AD-98B1-443D-B78F-F4304C6D17F3}">
   <ds:schemaRefs>
     <ds:schemaRef ds:uri="http://schemas.microsoft.com/office/2006/metadata/contentType"/>
@@ -20162,11 +21204,18 @@
 </ds:datastoreItem>
 </file>
 
+<file path=customXml/itemProps3.xml><?xml version="1.0" encoding="utf-8"?>
+<ds:datastoreItem xmlns:ds="http://schemas.openxmlformats.org/officeDocument/2006/customXml" ds:itemID="{85798565-9D83-4852-9D4A-B8F0F2BD5F4D}">
+  <ds:schemaRefs>
+    <ds:schemaRef ds:uri="http://schemas.openxmlformats.org/officeDocument/2006/bibliography"/>
+  </ds:schemaRefs>
+</ds:datastoreItem>
+</file>
+
 <file path=customXml/itemProps4.xml><?xml version="1.0" encoding="utf-8"?>
-<ds:datastoreItem xmlns:ds="http://schemas.openxmlformats.org/officeDocument/2006/customXml" ds:itemID="{09FD9BE0-BA75-4C7F-AFEE-F1A0FE375640}">
+<ds:datastoreItem xmlns:ds="http://schemas.openxmlformats.org/officeDocument/2006/customXml" ds:itemID="{874732F2-D611-4D32-92B8-65C31EBD0262}">
   <ds:schemaRefs>
-    <ds:schemaRef ds:uri="http://schemas.microsoft.com/office/2006/metadata/properties"/>
-    <ds:schemaRef ds:uri="http://schemas.microsoft.com/office/infopath/2007/PartnerControls"/>
+    <ds:schemaRef ds:uri="http://schemas.microsoft.com/sharepoint/v3/contenttype/forms"/>
   </ds:schemaRefs>
 </ds:datastoreItem>
 </file>
</xml_diff>